<commit_message>
Add data_inizio and data_fine to reports
Introduced new fields 'data_inizio' and 'data_fine' to the reports table, including migration, model, controller, and form updates. These fields are now required in the report creation and edit wizards, and are included in PDF generation and template processing. Also removed the old edit view and updated dependencies to add @pixi/react.
</commit_message>
<xml_diff>
--- a/resources/templates/template_analisi_chimica.docx
+++ b/resources/templates/template_analisi_chimica.docx
@@ -183,16 +183,16 @@
         <mc:AlternateContent>
           <mc:Choice Requires="wps">
             <w:drawing>
-              <wp:anchor distT="0" distB="0" distL="114300" distR="114300" simplePos="0" relativeHeight="251658752" behindDoc="0" locked="0" layoutInCell="1" allowOverlap="1" wp14:anchorId="6032A03A" wp14:editId="310D6FA2">
+              <wp:anchor distT="0" distB="0" distL="114300" distR="114300" simplePos="0" relativeHeight="251658752" behindDoc="0" locked="0" layoutInCell="1" allowOverlap="1" wp14:anchorId="6032A03A" wp14:editId="442C5580">
                 <wp:simplePos x="0" y="0"/>
                 <wp:positionH relativeFrom="page">
-                  <wp:posOffset>794887</wp:posOffset>
+                  <wp:posOffset>808892</wp:posOffset>
                 </wp:positionH>
                 <wp:positionV relativeFrom="paragraph">
-                  <wp:posOffset>113030</wp:posOffset>
+                  <wp:posOffset>110587</wp:posOffset>
                 </wp:positionV>
-                <wp:extent cx="6024282" cy="1129553"/>
-                <wp:effectExtent l="0" t="0" r="8255" b="1270"/>
+                <wp:extent cx="6012522" cy="1178169"/>
+                <wp:effectExtent l="0" t="0" r="7620" b="3175"/>
                 <wp:wrapNone/>
                 <wp:docPr id="1439693445" name="Text Box 4"/>
                 <wp:cNvGraphicFramePr>
@@ -207,7 +207,7 @@
                       <wps:spPr bwMode="auto">
                         <a:xfrm>
                           <a:off x="0" y="0"/>
-                          <a:ext cx="6024282" cy="1129553"/>
+                          <a:ext cx="6012522" cy="1178169"/>
                         </a:xfrm>
                         <a:prstGeom prst="rect">
                           <a:avLst/>
@@ -241,13 +241,14 @@
                           <w:tbl>
                             <w:tblPr>
                               <w:tblStyle w:val="TableNormal"/>
-                              <w:tblW w:w="9781" w:type="dxa"/>
+                              <w:tblW w:w="13868" w:type="dxa"/>
                               <w:shd w:val="clear" w:color="auto" w:fill="FFFFFF" w:themeFill="background1"/>
                               <w:tblLayout w:type="fixed"/>
                               <w:tblLook w:val="01E0" w:firstRow="1" w:lastRow="1" w:firstColumn="1" w:lastColumn="1" w:noHBand="0" w:noVBand="0"/>
                             </w:tblPr>
                             <w:tblGrid>
                               <w:gridCol w:w="5694"/>
+                              <w:gridCol w:w="4087"/>
                               <w:gridCol w:w="4087"/>
                             </w:tblGrid>
                             <w:tr>
@@ -290,7 +291,6 @@
                                       <w:rFonts w:ascii="Century Gothic" w:hAnsi="Century Gothic" w:cs="Times New Roman"/>
                                       <w:sz w:val="15"/>
                                       <w:szCs w:val="13"/>
-                                      <w:u w:val="single"/>
                                     </w:rPr>
                                   </w:pPr>
                                   <w:r>
@@ -317,25 +317,7 @@
                                       <w:sz w:val="15"/>
                                       <w:szCs w:val="13"/>
                                     </w:rPr>
-                                    <w:t xml:space="preserve">   </w:t>
-                                  </w:r>
-                                  <w:r>
-                                    <w:rPr>
-                                      <w:rFonts w:ascii="Century Gothic" w:hAnsi="Century Gothic" w:cs="Times New Roman"/>
-                                      <w:sz w:val="15"/>
-                                      <w:szCs w:val="13"/>
-                                      <w:u w:val="single"/>
-                                    </w:rPr>
-                                    <w:t>$</w:t>
-                                  </w:r>
-                                  <w:r>
-                                    <w:rPr>
-                                      <w:rFonts w:ascii="Century Gothic" w:hAnsi="Century Gothic" w:cs="Times New Roman"/>
-                                      <w:sz w:val="15"/>
-                                      <w:szCs w:val="13"/>
-                                      <w:u w:val="single"/>
-                                    </w:rPr>
-                                    <w:t>{data}</w:t>
+                                    <w:t xml:space="preserve">   ${data}</w:t>
                                   </w:r>
                                 </w:p>
                                 <w:p>
@@ -359,11 +341,8 @@
                                     <w:jc w:val="both"/>
                                     <w:rPr>
                                       <w:rFonts w:ascii="Century Gothic" w:hAnsi="Century Gothic" w:cs="Times New Roman"/>
-                                      <w:b/>
-                                      <w:bCs/>
                                       <w:sz w:val="15"/>
                                       <w:szCs w:val="13"/>
-                                      <w:u w:val="single"/>
                                     </w:rPr>
                                   </w:pPr>
                                   <w:r>
@@ -399,63 +378,6 @@
                                   <w:r>
                                     <w:rPr>
                                       <w:rFonts w:ascii="Century Gothic" w:hAnsi="Century Gothic" w:cs="Times New Roman"/>
-                                      <w:b/>
-                                      <w:bCs/>
-                                      <w:sz w:val="15"/>
-                                      <w:szCs w:val="13"/>
-                                    </w:rPr>
-                                    <w:t>$</w:t>
-                                  </w:r>
-                                  <w:r>
-                                    <w:rPr>
-                                      <w:rFonts w:ascii="Century Gothic" w:hAnsi="Century Gothic" w:cs="Times New Roman"/>
-                                      <w:b/>
-                                      <w:bCs/>
-                                      <w:sz w:val="15"/>
-                                      <w:szCs w:val="13"/>
-                                      <w:u w:val="single"/>
-                                    </w:rPr>
-                                    <w:t>{</w:t>
-                                  </w:r>
-                                  <w:proofErr w:type="spellStart"/>
-                                  <w:r>
-                                    <w:rPr>
-                                      <w:rFonts w:ascii="Century Gothic" w:hAnsi="Century Gothic" w:cs="Times New Roman"/>
-                                      <w:b/>
-                                      <w:bCs/>
-                                      <w:sz w:val="15"/>
-                                      <w:szCs w:val="13"/>
-                                      <w:u w:val="single"/>
-                                    </w:rPr>
-                                    <w:t>rapporto_numero</w:t>
-                                  </w:r>
-                                  <w:proofErr w:type="spellEnd"/>
-                                  <w:r>
-                                    <w:rPr>
-                                      <w:rFonts w:ascii="Century Gothic" w:hAnsi="Century Gothic" w:cs="Times New Roman"/>
-                                      <w:b/>
-                                      <w:bCs/>
-                                      <w:sz w:val="15"/>
-                                      <w:szCs w:val="13"/>
-                                      <w:u w:val="single"/>
-                                    </w:rPr>
-                                    <w:t xml:space="preserve">} </w:t>
-                                  </w:r>
-                                  <w:r>
-                                    <w:rPr>
-                                      <w:rFonts w:ascii="Century Gothic" w:hAnsi="Century Gothic" w:cs="Times New Roman"/>
-                                      <w:b/>
-                                      <w:bCs/>
-                                      <w:sz w:val="15"/>
-                                      <w:szCs w:val="13"/>
-                                    </w:rPr>
-                                    <w:t>Rev.</w:t>
-                                  </w:r>
-                                  <w:r>
-                                    <w:rPr>
-                                      <w:rFonts w:ascii="Century Gothic" w:hAnsi="Century Gothic" w:cs="Times New Roman"/>
-                                      <w:b/>
-                                      <w:bCs/>
                                       <w:sz w:val="15"/>
                                       <w:szCs w:val="13"/>
                                     </w:rPr>
@@ -465,8 +387,74 @@
                                   <w:r>
                                     <w:rPr>
                                       <w:rFonts w:ascii="Century Gothic" w:hAnsi="Century Gothic" w:cs="Times New Roman"/>
-                                      <w:b/>
-                                      <w:bCs/>
+                                      <w:sz w:val="15"/>
+                                      <w:szCs w:val="13"/>
+                                    </w:rPr>
+                                    <w:t>rapport</w:t>
+                                  </w:r>
+                                  <w:r>
+                                    <w:rPr>
+                                      <w:rFonts w:ascii="Century Gothic" w:hAnsi="Century Gothic" w:cs="Times New Roman"/>
+                                      <w:sz w:val="15"/>
+                                      <w:szCs w:val="13"/>
+                                    </w:rPr>
+                                    <w:t>o</w:t>
+                                  </w:r>
+                                  <w:r>
+                                    <w:rPr>
+                                      <w:rFonts w:ascii="Century Gothic" w:hAnsi="Century Gothic" w:cs="Times New Roman"/>
+                                      <w:sz w:val="15"/>
+                                      <w:szCs w:val="13"/>
+                                    </w:rPr>
+                                    <w:t>_</w:t>
+                                  </w:r>
+                                  <w:proofErr w:type="gramStart"/>
+                                  <w:r>
+                                    <w:rPr>
+                                      <w:rFonts w:ascii="Century Gothic" w:hAnsi="Century Gothic" w:cs="Times New Roman"/>
+                                      <w:sz w:val="15"/>
+                                      <w:szCs w:val="13"/>
+                                    </w:rPr>
+                                    <w:t>numero</w:t>
+                                  </w:r>
+                                  <w:proofErr w:type="spellEnd"/>
+                                  <w:r>
+                                    <w:rPr>
+                                      <w:rFonts w:ascii="Century Gothic" w:hAnsi="Century Gothic" w:cs="Times New Roman"/>
+                                      <w:sz w:val="15"/>
+                                      <w:szCs w:val="13"/>
+                                    </w:rPr>
+                                    <w:t xml:space="preserve">} </w:t>
+                                  </w:r>
+                                  <w:r>
+                                    <w:rPr>
+                                      <w:rFonts w:ascii="Century Gothic" w:hAnsi="Century Gothic" w:cs="Times New Roman"/>
+                                      <w:sz w:val="15"/>
+                                      <w:szCs w:val="13"/>
+                                    </w:rPr>
+                                    <w:t xml:space="preserve"> </w:t>
+                                  </w:r>
+                                  <w:r>
+                                    <w:rPr>
+                                      <w:rFonts w:ascii="Century Gothic" w:hAnsi="Century Gothic" w:cs="Times New Roman"/>
+                                      <w:sz w:val="15"/>
+                                      <w:szCs w:val="13"/>
+                                    </w:rPr>
+                                    <w:t>Rev.</w:t>
+                                  </w:r>
+                                  <w:proofErr w:type="gramEnd"/>
+                                  <w:r>
+                                    <w:rPr>
+                                      <w:rFonts w:ascii="Century Gothic" w:hAnsi="Century Gothic" w:cs="Times New Roman"/>
+                                      <w:sz w:val="15"/>
+                                      <w:szCs w:val="13"/>
+                                    </w:rPr>
+                                    <w:t>${</w:t>
+                                  </w:r>
+                                  <w:proofErr w:type="spellStart"/>
+                                  <w:r>
+                                    <w:rPr>
+                                      <w:rFonts w:ascii="Century Gothic" w:hAnsi="Century Gothic" w:cs="Times New Roman"/>
                                       <w:sz w:val="15"/>
                                       <w:szCs w:val="13"/>
                                     </w:rPr>
@@ -476,8 +464,6 @@
                                   <w:r>
                                     <w:rPr>
                                       <w:rFonts w:ascii="Century Gothic" w:hAnsi="Century Gothic" w:cs="Times New Roman"/>
-                                      <w:b/>
-                                      <w:bCs/>
                                       <w:sz w:val="15"/>
                                       <w:szCs w:val="13"/>
                                     </w:rPr>
@@ -501,11 +487,11 @@
                                 <w:p>
                                   <w:pPr>
                                     <w:pStyle w:val="TableParagraph"/>
+                                    <w:jc w:val="both"/>
                                     <w:rPr>
                                       <w:rFonts w:ascii="Century Gothic" w:hAnsi="Century Gothic" w:cs="Times New Roman"/>
                                       <w:sz w:val="15"/>
                                       <w:szCs w:val="13"/>
-                                      <w:u w:val="single"/>
                                     </w:rPr>
                                   </w:pPr>
                                   <w:r>
@@ -569,17 +555,7 @@
                                       <w:sz w:val="15"/>
                                       <w:szCs w:val="13"/>
                                     </w:rPr>
-                                    <w:t>de</w:t>
-                                  </w:r>
-                                  <w:r>
-                                    <w:rPr>
-                                      <w:rFonts w:ascii="Century Gothic" w:hAnsi="Century Gothic" w:cs="Times New Roman"/>
-                                      <w:b/>
-                                      <w:bCs/>
-                                      <w:sz w:val="15"/>
-                                      <w:szCs w:val="13"/>
-                                    </w:rPr>
-                                    <w:t>l</w:t>
+                                    <w:t>del</w:t>
                                   </w:r>
                                   <w:r>
                                     <w:rPr>
@@ -587,22 +563,13 @@
                                       <w:sz w:val="15"/>
                                       <w:szCs w:val="13"/>
                                     </w:rPr>
-                                    <w:t xml:space="preserve"> </w:t>
+                                    <w:t xml:space="preserve">  </w:t>
                                   </w:r>
                                   <w:r>
                                     <w:rPr>
                                       <w:rFonts w:ascii="Century Gothic" w:hAnsi="Century Gothic" w:cs="Times New Roman"/>
                                       <w:sz w:val="15"/>
                                       <w:szCs w:val="13"/>
-                                    </w:rPr>
-                                    <w:t xml:space="preserve"> </w:t>
-                                  </w:r>
-                                  <w:r>
-                                    <w:rPr>
-                                      <w:rFonts w:ascii="Century Gothic" w:hAnsi="Century Gothic" w:cs="Times New Roman"/>
-                                      <w:sz w:val="15"/>
-                                      <w:szCs w:val="13"/>
-                                      <w:u w:val="single"/>
                                     </w:rPr>
                                     <w:t>$</w:t>
                                   </w:r>
@@ -612,7 +579,6 @@
                                       <w:rFonts w:ascii="Century Gothic" w:hAnsi="Century Gothic" w:cs="Times New Roman"/>
                                       <w:sz w:val="15"/>
                                       <w:szCs w:val="13"/>
-                                      <w:u w:val="single"/>
                                     </w:rPr>
                                     <w:t>{</w:t>
                                   </w:r>
@@ -622,7 +588,6 @@
                                       <w:rFonts w:ascii="Century Gothic" w:hAnsi="Century Gothic" w:cs="Times New Roman"/>
                                       <w:sz w:val="15"/>
                                       <w:szCs w:val="13"/>
-                                      <w:u w:val="single"/>
                                     </w:rPr>
                                     <w:t>data_accettazione_materiale</w:t>
                                   </w:r>
@@ -632,7 +597,6 @@
                                       <w:rFonts w:ascii="Century Gothic" w:hAnsi="Century Gothic" w:cs="Times New Roman"/>
                                       <w:sz w:val="15"/>
                                       <w:szCs w:val="13"/>
-                                      <w:u w:val="single"/>
                                     </w:rPr>
                                     <w:t>}</w:t>
                                   </w:r>
@@ -645,7 +609,6 @@
                                       <w:rFonts w:ascii="Century Gothic" w:hAnsi="Century Gothic" w:cs="Times New Roman"/>
                                       <w:sz w:val="15"/>
                                       <w:szCs w:val="13"/>
-                                      <w:u w:val="single"/>
                                     </w:rPr>
                                   </w:pPr>
                                 </w:p>
@@ -659,7 +622,6 @@
                                       <w:rFonts w:ascii="Century Gothic" w:hAnsi="Century Gothic" w:cs="Times New Roman"/>
                                       <w:sz w:val="15"/>
                                       <w:szCs w:val="13"/>
-                                      <w:u w:val="single"/>
                                     </w:rPr>
                                   </w:pPr>
                                   <w:r>
@@ -700,35 +662,15 @@
                                       <w:sz w:val="15"/>
                                       <w:szCs w:val="13"/>
                                     </w:rPr>
-                                    <w:t xml:space="preserve"> n°</w:t>
-                                  </w:r>
-                                  <w:r>
-                                    <w:rPr>
-                                      <w:rFonts w:ascii="Century Gothic" w:hAnsi="Century Gothic" w:cs="Times New Roman"/>
-                                      <w:b/>
-                                      <w:bCs/>
-                                      <w:sz w:val="15"/>
-                                      <w:szCs w:val="13"/>
-                                    </w:rPr>
-                                    <w:t xml:space="preserve"> </w:t>
+                                    <w:t xml:space="preserve"> n° </w:t>
                                   </w:r>
                                   <w:r>
                                     <w:rPr>
                                       <w:rFonts w:ascii="Century Gothic" w:hAnsi="Century Gothic" w:cs="Times New Roman"/>
                                       <w:sz w:val="15"/>
                                       <w:szCs w:val="13"/>
-                                      <w:u w:val="single"/>
                                     </w:rPr>
-                                    <w:t>$</w:t>
-                                  </w:r>
-                                  <w:r>
-                                    <w:rPr>
-                                      <w:rFonts w:ascii="Century Gothic" w:hAnsi="Century Gothic" w:cs="Times New Roman"/>
-                                      <w:sz w:val="15"/>
-                                      <w:szCs w:val="13"/>
-                                      <w:u w:val="single"/>
-                                    </w:rPr>
-                                    <w:t>{</w:t>
+                                    <w:t>${</w:t>
                                   </w:r>
                                   <w:proofErr w:type="spellStart"/>
                                   <w:r>
@@ -736,7 +678,6 @@
                                       <w:rFonts w:ascii="Century Gothic" w:hAnsi="Century Gothic" w:cs="Times New Roman"/>
                                       <w:sz w:val="15"/>
                                       <w:szCs w:val="13"/>
-                                      <w:u w:val="single"/>
                                     </w:rPr>
                                     <w:t>rif_</w:t>
                                   </w:r>
@@ -746,7 +687,6 @@
                                       <w:rFonts w:ascii="Century Gothic" w:hAnsi="Century Gothic" w:cs="Times New Roman"/>
                                       <w:sz w:val="15"/>
                                       <w:szCs w:val="13"/>
-                                      <w:u w:val="single"/>
                                     </w:rPr>
                                     <w:t>ordine</w:t>
                                   </w:r>
@@ -756,7 +696,6 @@
                                       <w:rFonts w:ascii="Century Gothic" w:hAnsi="Century Gothic" w:cs="Times New Roman"/>
                                       <w:sz w:val="15"/>
                                       <w:szCs w:val="13"/>
-                                      <w:u w:val="single"/>
                                     </w:rPr>
                                     <w:t>}</w:t>
                                   </w:r>
@@ -777,25 +716,7 @@
                                       <w:sz w:val="15"/>
                                       <w:szCs w:val="13"/>
                                     </w:rPr>
-                                    <w:t xml:space="preserve">  </w:t>
-                                  </w:r>
-                                  <w:r>
-                                    <w:rPr>
-                                      <w:rFonts w:ascii="Century Gothic" w:hAnsi="Century Gothic" w:cs="Times New Roman"/>
-                                      <w:sz w:val="15"/>
-                                      <w:szCs w:val="13"/>
-                                      <w:u w:val="single"/>
-                                    </w:rPr>
-                                    <w:t xml:space="preserve"> </w:t>
-                                  </w:r>
-                                  <w:r>
-                                    <w:rPr>
-                                      <w:rFonts w:ascii="Century Gothic" w:hAnsi="Century Gothic" w:cs="Times New Roman"/>
-                                      <w:sz w:val="15"/>
-                                      <w:szCs w:val="13"/>
-                                      <w:u w:val="single"/>
-                                    </w:rPr>
-                                    <w:t>${</w:t>
+                                    <w:t xml:space="preserve">   ${</w:t>
                                   </w:r>
                                   <w:proofErr w:type="spellStart"/>
                                   <w:r>
@@ -803,7 +724,6 @@
                                       <w:rFonts w:ascii="Century Gothic" w:hAnsi="Century Gothic" w:cs="Times New Roman"/>
                                       <w:sz w:val="15"/>
                                       <w:szCs w:val="13"/>
-                                      <w:u w:val="single"/>
                                     </w:rPr>
                                     <w:t>data_ordine</w:t>
                                   </w:r>
@@ -813,7 +733,6 @@
                                       <w:rFonts w:ascii="Century Gothic" w:hAnsi="Century Gothic" w:cs="Times New Roman"/>
                                       <w:sz w:val="15"/>
                                       <w:szCs w:val="13"/>
-                                      <w:u w:val="single"/>
                                     </w:rPr>
                                     <w:t>}</w:t>
                                   </w:r>
@@ -828,7 +747,6 @@
                                       <w:rFonts w:ascii="Century Gothic" w:hAnsi="Century Gothic" w:cs="Times New Roman"/>
                                       <w:sz w:val="15"/>
                                       <w:szCs w:val="13"/>
-                                      <w:u w:val="single"/>
                                     </w:rPr>
                                   </w:pPr>
                                 </w:p>
@@ -841,6 +759,186 @@
                                       <w:szCs w:val="13"/>
                                     </w:rPr>
                                   </w:pPr>
+                                </w:p>
+                              </w:tc>
+                              <w:tc>
+                                <w:tcPr>
+                                  <w:tcW w:w="4087" w:type="dxa"/>
+                                </w:tcPr>
+                                <w:p>
+                                  <w:pPr>
+                                    <w:pStyle w:val="TableParagraph"/>
+                                    <w:tabs>
+                                      <w:tab w:val="left" w:pos="118"/>
+                                    </w:tabs>
+                                    <w:spacing w:line="292" w:lineRule="exact"/>
+                                    <w:rPr>
+                                      <w:rFonts w:ascii="Century Gothic" w:hAnsi="Century Gothic" w:cs="Times New Roman"/>
+                                      <w:b/>
+                                      <w:bCs/>
+                                      <w:sz w:val="15"/>
+                                      <w:szCs w:val="13"/>
+                                    </w:rPr>
+                                  </w:pPr>
+                                  <w:proofErr w:type="spellStart"/>
+                                  <w:r>
+                                    <w:rPr>
+                                      <w:rFonts w:ascii="Century Gothic" w:hAnsi="Century Gothic" w:cs="Times New Roman"/>
+                                      <w:b/>
+                                      <w:bCs/>
+                                      <w:sz w:val="15"/>
+                                      <w:szCs w:val="13"/>
+                                    </w:rPr>
+                                    <w:t>Spettabile</w:t>
+                                  </w:r>
+                                  <w:proofErr w:type="spellEnd"/>
+                                  <w:r>
+                                    <w:rPr>
+                                      <w:rFonts w:ascii="Century Gothic" w:hAnsi="Century Gothic" w:cs="Times New Roman"/>
+                                      <w:b/>
+                                      <w:bCs/>
+                                      <w:sz w:val="15"/>
+                                      <w:szCs w:val="13"/>
+                                    </w:rPr>
+                                    <w:t xml:space="preserve">  </w:t>
+                                  </w:r>
+                                </w:p>
+                                <w:p>
+                                  <w:pPr>
+                                    <w:pStyle w:val="TableParagraph"/>
+                                    <w:tabs>
+                                      <w:tab w:val="left" w:pos="118"/>
+                                    </w:tabs>
+                                    <w:spacing w:line="292" w:lineRule="exact"/>
+                                    <w:rPr>
+                                      <w:rFonts w:ascii="Century Gothic" w:hAnsi="Century Gothic" w:cs="Times New Roman"/>
+                                      <w:b/>
+                                      <w:bCs/>
+                                      <w:sz w:val="15"/>
+                                      <w:szCs w:val="13"/>
+                                    </w:rPr>
+                                  </w:pPr>
+                                </w:p>
+                                <w:p>
+                                  <w:pPr>
+                                    <w:pStyle w:val="TableParagraph"/>
+                                    <w:tabs>
+                                      <w:tab w:val="left" w:pos="118"/>
+                                    </w:tabs>
+                                    <w:spacing w:line="292" w:lineRule="exact"/>
+                                    <w:rPr>
+                                      <w:rFonts w:ascii="Century Gothic" w:hAnsi="Century Gothic" w:cs="Times New Roman"/>
+                                      <w:sz w:val="15"/>
+                                      <w:szCs w:val="13"/>
+                                    </w:rPr>
+                                  </w:pPr>
+                                  <w:r>
+                                    <w:rPr>
+                                      <w:rFonts w:ascii="Century Gothic" w:hAnsi="Century Gothic" w:cs="Times New Roman"/>
+                                      <w:sz w:val="15"/>
+                                      <w:szCs w:val="13"/>
+                                    </w:rPr>
+                                    <w:t>${</w:t>
+                                  </w:r>
+                                  <w:proofErr w:type="spellStart"/>
+                                  <w:r>
+                                    <w:rPr>
+                                      <w:rFonts w:ascii="Century Gothic" w:hAnsi="Century Gothic" w:cs="Times New Roman"/>
+                                      <w:sz w:val="15"/>
+                                      <w:szCs w:val="13"/>
+                                    </w:rPr>
+                                    <w:t>commessa_cliente</w:t>
+                                  </w:r>
+                                  <w:proofErr w:type="spellEnd"/>
+                                  <w:r>
+                                    <w:rPr>
+                                      <w:rFonts w:ascii="Century Gothic" w:hAnsi="Century Gothic" w:cs="Times New Roman"/>
+                                      <w:sz w:val="15"/>
+                                      <w:szCs w:val="13"/>
+                                    </w:rPr>
+                                    <w:t>}</w:t>
+                                  </w:r>
+                                </w:p>
+                                <w:p>
+                                  <w:pPr>
+                                    <w:pStyle w:val="TableParagraph"/>
+                                    <w:tabs>
+                                      <w:tab w:val="left" w:pos="118"/>
+                                    </w:tabs>
+                                    <w:spacing w:line="292" w:lineRule="exact"/>
+                                    <w:rPr>
+                                      <w:rFonts w:ascii="Century Gothic" w:hAnsi="Century Gothic" w:cs="Times New Roman"/>
+                                      <w:sz w:val="15"/>
+                                      <w:szCs w:val="13"/>
+                                    </w:rPr>
+                                  </w:pPr>
+                                  <w:r>
+                                    <w:rPr>
+                                      <w:rFonts w:ascii="Century Gothic" w:hAnsi="Century Gothic" w:cs="Times New Roman"/>
+                                      <w:sz w:val="15"/>
+                                      <w:szCs w:val="13"/>
+                                    </w:rPr>
+                                    <w:t>${</w:t>
+                                  </w:r>
+                                  <w:proofErr w:type="spellStart"/>
+                                  <w:r>
+                                    <w:rPr>
+                                      <w:rFonts w:ascii="Century Gothic" w:hAnsi="Century Gothic" w:cs="Times New Roman"/>
+                                      <w:sz w:val="15"/>
+                                      <w:szCs w:val="13"/>
+                                    </w:rPr>
+                                    <w:t>indirizzo_cliente</w:t>
+                                  </w:r>
+                                  <w:proofErr w:type="spellEnd"/>
+                                  <w:r>
+                                    <w:rPr>
+                                      <w:rFonts w:ascii="Century Gothic" w:hAnsi="Century Gothic" w:cs="Times New Roman"/>
+                                      <w:sz w:val="15"/>
+                                      <w:szCs w:val="13"/>
+                                    </w:rPr>
+                                    <w:t>}</w:t>
+                                  </w:r>
+                                </w:p>
+                                <w:p>
+                                  <w:pPr>
+                                    <w:pStyle w:val="TableParagraph"/>
+                                    <w:tabs>
+                                      <w:tab w:val="left" w:pos="118"/>
+                                    </w:tabs>
+                                    <w:spacing w:line="292" w:lineRule="exact"/>
+                                    <w:rPr>
+                                      <w:rFonts w:ascii="Century Gothic" w:hAnsi="Century Gothic" w:cs="Times New Roman"/>
+                                      <w:sz w:val="15"/>
+                                      <w:szCs w:val="13"/>
+                                      <w:u w:val="single"/>
+                                    </w:rPr>
+                                  </w:pPr>
+                                  <w:r>
+                                    <w:rPr>
+                                      <w:rFonts w:ascii="Century Gothic" w:hAnsi="Century Gothic" w:cs="Times New Roman"/>
+                                      <w:sz w:val="15"/>
+                                      <w:szCs w:val="13"/>
+                                    </w:rPr>
+                                    <w:t>${</w:t>
+                                  </w:r>
+                                  <w:proofErr w:type="spellStart"/>
+                                  <w:r>
+                                    <w:rPr>
+                                      <w:rFonts w:ascii="Century Gothic" w:hAnsi="Century Gothic" w:cs="Times New Roman"/>
+                                      <w:sz w:val="15"/>
+                                      <w:szCs w:val="13"/>
+                                    </w:rPr>
+                                    <w:t>citta_cliente</w:t>
+                                  </w:r>
+                                  <w:proofErr w:type="spellEnd"/>
+                                  <w:r>
+                                    <w:rPr>
+                                      <w:rFonts w:ascii="Century Gothic" w:hAnsi="Century Gothic" w:cs="Times New Roman"/>
+                                      <w:sz w:val="15"/>
+                                      <w:szCs w:val="13"/>
+                                    </w:rPr>
+                                    <w:t>}</w:t>
+                                  </w:r>
                                 </w:p>
                               </w:tc>
                               <w:tc>
@@ -864,19 +962,6 @@
                                     </w:rPr>
                                   </w:pPr>
                                   <w:proofErr w:type="spellStart"/>
-                                  <w:proofErr w:type="gramStart"/>
-                                  <w:r>
-                                    <w:rPr>
-                                      <w:rFonts w:ascii="Century Gothic" w:hAnsi="Century Gothic" w:cs="Times New Roman"/>
-                                      <w:b/>
-                                      <w:bCs/>
-                                      <w:sz w:val="15"/>
-                                      <w:szCs w:val="13"/>
-                                      <w:u w:val="single"/>
-                                    </w:rPr>
-                                    <w:t>Spettabile</w:t>
-                                  </w:r>
-                                  <w:proofErr w:type="spellEnd"/>
                                   <w:r>
                                     <w:rPr>
                                       <w:rFonts w:ascii="Century Gothic" w:hAnsi="Century Gothic" w:cs="Times New Roman"/>
@@ -885,61 +970,9 @@
                                       <w:sz w:val="15"/>
                                       <w:szCs w:val="13"/>
                                     </w:rPr>
-                                    <w:t xml:space="preserve"> </w:t>
-                                  </w:r>
-                                  <w:r>
-                                    <w:rPr>
-                                      <w:rFonts w:ascii="Century Gothic" w:hAnsi="Century Gothic" w:cs="Times New Roman"/>
-                                      <w:b/>
-                                      <w:bCs/>
-                                      <w:sz w:val="15"/>
-                                      <w:szCs w:val="13"/>
-                                    </w:rPr>
-                                    <w:t xml:space="preserve"> </w:t>
-                                  </w:r>
-                                  <w:r>
-                                    <w:rPr>
-                                      <w:rFonts w:ascii="Century Gothic" w:hAnsi="Century Gothic" w:cs="Times New Roman"/>
-                                      <w:b/>
-                                      <w:bCs/>
-                                      <w:sz w:val="15"/>
-                                      <w:szCs w:val="13"/>
-                                    </w:rPr>
-                                    <w:t>$</w:t>
-                                  </w:r>
-                                  <w:proofErr w:type="gramEnd"/>
-                                  <w:r>
-                                    <w:rPr>
-                                      <w:rFonts w:ascii="Century Gothic" w:hAnsi="Century Gothic" w:cs="Times New Roman"/>
-                                      <w:b/>
-                                      <w:bCs/>
-                                      <w:sz w:val="15"/>
-                                      <w:szCs w:val="13"/>
-                                    </w:rPr>
-                                    <w:t>{</w:t>
-                                  </w:r>
-                                  <w:proofErr w:type="spellStart"/>
-                                  <w:r>
-                                    <w:rPr>
-                                      <w:rFonts w:ascii="Century Gothic" w:hAnsi="Century Gothic" w:cs="Times New Roman"/>
-                                      <w:b/>
-                                      <w:bCs/>
-                                      <w:sz w:val="15"/>
-                                      <w:szCs w:val="13"/>
-                                    </w:rPr>
-                                    <w:t>commessa_cliente</w:t>
+                                    <w:t>Spettabile</w:t>
                                   </w:r>
                                   <w:proofErr w:type="spellEnd"/>
-                                  <w:r>
-                                    <w:rPr>
-                                      <w:rFonts w:ascii="Century Gothic" w:hAnsi="Century Gothic" w:cs="Times New Roman"/>
-                                      <w:b/>
-                                      <w:bCs/>
-                                      <w:sz w:val="15"/>
-                                      <w:szCs w:val="13"/>
-                                    </w:rPr>
-                                    <w:t>}</w:t>
-                                  </w:r>
                                 </w:p>
                               </w:tc>
                             </w:tr>
@@ -972,19 +1005,20 @@
                 <v:stroke joinstyle="miter"/>
                 <v:path gradientshapeok="t" o:connecttype="rect"/>
               </v:shapetype>
-              <v:shape id="Text Box 4" o:spid="_x0000_s1026" type="#_x0000_t202" style="position:absolute;margin-left:62.6pt;margin-top:8.9pt;width:474.35pt;height:88.95pt;z-index:251658752;visibility:visible;mso-wrap-style:square;mso-width-percent:0;mso-height-percent:0;mso-wrap-distance-left:9pt;mso-wrap-distance-top:0;mso-wrap-distance-right:9pt;mso-wrap-distance-bottom:0;mso-position-horizontal:absolute;mso-position-horizontal-relative:page;mso-position-vertical:absolute;mso-position-vertical-relative:text;mso-width-percent:0;mso-height-percent:0;mso-width-relative:page;mso-height-relative:page;v-text-anchor:top" o:gfxdata="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" filled="f" stroked="f">
+              <v:shape id="Text Box 4" o:spid="_x0000_s1026" type="#_x0000_t202" style="position:absolute;margin-left:63.7pt;margin-top:8.7pt;width:473.45pt;height:92.75pt;z-index:251658752;visibility:visible;mso-wrap-style:square;mso-width-percent:0;mso-height-percent:0;mso-wrap-distance-left:9pt;mso-wrap-distance-top:0;mso-wrap-distance-right:9pt;mso-wrap-distance-bottom:0;mso-position-horizontal:absolute;mso-position-horizontal-relative:page;mso-position-vertical:absolute;mso-position-vertical-relative:text;mso-width-percent:0;mso-height-percent:0;mso-width-relative:page;mso-height-relative:page;v-text-anchor:top" o:gfxdata="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" filled="f" stroked="f">
                 <v:textbox inset="0,0,0,0">
                   <w:txbxContent>
                     <w:tbl>
                       <w:tblPr>
                         <w:tblStyle w:val="TableNormal"/>
-                        <w:tblW w:w="9781" w:type="dxa"/>
+                        <w:tblW w:w="13868" w:type="dxa"/>
                         <w:shd w:val="clear" w:color="auto" w:fill="FFFFFF" w:themeFill="background1"/>
                         <w:tblLayout w:type="fixed"/>
                         <w:tblLook w:val="01E0" w:firstRow="1" w:lastRow="1" w:firstColumn="1" w:lastColumn="1" w:noHBand="0" w:noVBand="0"/>
                       </w:tblPr>
                       <w:tblGrid>
                         <w:gridCol w:w="5694"/>
+                        <w:gridCol w:w="4087"/>
                         <w:gridCol w:w="4087"/>
                       </w:tblGrid>
                       <w:tr>
@@ -1027,7 +1061,6 @@
                                 <w:rFonts w:ascii="Century Gothic" w:hAnsi="Century Gothic" w:cs="Times New Roman"/>
                                 <w:sz w:val="15"/>
                                 <w:szCs w:val="13"/>
-                                <w:u w:val="single"/>
                               </w:rPr>
                             </w:pPr>
                             <w:r>
@@ -1054,25 +1087,7 @@
                                 <w:sz w:val="15"/>
                                 <w:szCs w:val="13"/>
                               </w:rPr>
-                              <w:t xml:space="preserve">   </w:t>
-                            </w:r>
-                            <w:r>
-                              <w:rPr>
-                                <w:rFonts w:ascii="Century Gothic" w:hAnsi="Century Gothic" w:cs="Times New Roman"/>
-                                <w:sz w:val="15"/>
-                                <w:szCs w:val="13"/>
-                                <w:u w:val="single"/>
-                              </w:rPr>
-                              <w:t>$</w:t>
-                            </w:r>
-                            <w:r>
-                              <w:rPr>
-                                <w:rFonts w:ascii="Century Gothic" w:hAnsi="Century Gothic" w:cs="Times New Roman"/>
-                                <w:sz w:val="15"/>
-                                <w:szCs w:val="13"/>
-                                <w:u w:val="single"/>
-                              </w:rPr>
-                              <w:t>{data}</w:t>
+                              <w:t xml:space="preserve">   ${data}</w:t>
                             </w:r>
                           </w:p>
                           <w:p>
@@ -1096,11 +1111,8 @@
                               <w:jc w:val="both"/>
                               <w:rPr>
                                 <w:rFonts w:ascii="Century Gothic" w:hAnsi="Century Gothic" w:cs="Times New Roman"/>
-                                <w:b/>
-                                <w:bCs/>
                                 <w:sz w:val="15"/>
                                 <w:szCs w:val="13"/>
-                                <w:u w:val="single"/>
                               </w:rPr>
                             </w:pPr>
                             <w:r>
@@ -1136,63 +1148,6 @@
                             <w:r>
                               <w:rPr>
                                 <w:rFonts w:ascii="Century Gothic" w:hAnsi="Century Gothic" w:cs="Times New Roman"/>
-                                <w:b/>
-                                <w:bCs/>
-                                <w:sz w:val="15"/>
-                                <w:szCs w:val="13"/>
-                              </w:rPr>
-                              <w:t>$</w:t>
-                            </w:r>
-                            <w:r>
-                              <w:rPr>
-                                <w:rFonts w:ascii="Century Gothic" w:hAnsi="Century Gothic" w:cs="Times New Roman"/>
-                                <w:b/>
-                                <w:bCs/>
-                                <w:sz w:val="15"/>
-                                <w:szCs w:val="13"/>
-                                <w:u w:val="single"/>
-                              </w:rPr>
-                              <w:t>{</w:t>
-                            </w:r>
-                            <w:proofErr w:type="spellStart"/>
-                            <w:r>
-                              <w:rPr>
-                                <w:rFonts w:ascii="Century Gothic" w:hAnsi="Century Gothic" w:cs="Times New Roman"/>
-                                <w:b/>
-                                <w:bCs/>
-                                <w:sz w:val="15"/>
-                                <w:szCs w:val="13"/>
-                                <w:u w:val="single"/>
-                              </w:rPr>
-                              <w:t>rapporto_numero</w:t>
-                            </w:r>
-                            <w:proofErr w:type="spellEnd"/>
-                            <w:r>
-                              <w:rPr>
-                                <w:rFonts w:ascii="Century Gothic" w:hAnsi="Century Gothic" w:cs="Times New Roman"/>
-                                <w:b/>
-                                <w:bCs/>
-                                <w:sz w:val="15"/>
-                                <w:szCs w:val="13"/>
-                                <w:u w:val="single"/>
-                              </w:rPr>
-                              <w:t xml:space="preserve">} </w:t>
-                            </w:r>
-                            <w:r>
-                              <w:rPr>
-                                <w:rFonts w:ascii="Century Gothic" w:hAnsi="Century Gothic" w:cs="Times New Roman"/>
-                                <w:b/>
-                                <w:bCs/>
-                                <w:sz w:val="15"/>
-                                <w:szCs w:val="13"/>
-                              </w:rPr>
-                              <w:t>Rev.</w:t>
-                            </w:r>
-                            <w:r>
-                              <w:rPr>
-                                <w:rFonts w:ascii="Century Gothic" w:hAnsi="Century Gothic" w:cs="Times New Roman"/>
-                                <w:b/>
-                                <w:bCs/>
                                 <w:sz w:val="15"/>
                                 <w:szCs w:val="13"/>
                               </w:rPr>
@@ -1202,8 +1157,74 @@
                             <w:r>
                               <w:rPr>
                                 <w:rFonts w:ascii="Century Gothic" w:hAnsi="Century Gothic" w:cs="Times New Roman"/>
-                                <w:b/>
-                                <w:bCs/>
+                                <w:sz w:val="15"/>
+                                <w:szCs w:val="13"/>
+                              </w:rPr>
+                              <w:t>rapport</w:t>
+                            </w:r>
+                            <w:r>
+                              <w:rPr>
+                                <w:rFonts w:ascii="Century Gothic" w:hAnsi="Century Gothic" w:cs="Times New Roman"/>
+                                <w:sz w:val="15"/>
+                                <w:szCs w:val="13"/>
+                              </w:rPr>
+                              <w:t>o</w:t>
+                            </w:r>
+                            <w:r>
+                              <w:rPr>
+                                <w:rFonts w:ascii="Century Gothic" w:hAnsi="Century Gothic" w:cs="Times New Roman"/>
+                                <w:sz w:val="15"/>
+                                <w:szCs w:val="13"/>
+                              </w:rPr>
+                              <w:t>_</w:t>
+                            </w:r>
+                            <w:proofErr w:type="gramStart"/>
+                            <w:r>
+                              <w:rPr>
+                                <w:rFonts w:ascii="Century Gothic" w:hAnsi="Century Gothic" w:cs="Times New Roman"/>
+                                <w:sz w:val="15"/>
+                                <w:szCs w:val="13"/>
+                              </w:rPr>
+                              <w:t>numero</w:t>
+                            </w:r>
+                            <w:proofErr w:type="spellEnd"/>
+                            <w:r>
+                              <w:rPr>
+                                <w:rFonts w:ascii="Century Gothic" w:hAnsi="Century Gothic" w:cs="Times New Roman"/>
+                                <w:sz w:val="15"/>
+                                <w:szCs w:val="13"/>
+                              </w:rPr>
+                              <w:t xml:space="preserve">} </w:t>
+                            </w:r>
+                            <w:r>
+                              <w:rPr>
+                                <w:rFonts w:ascii="Century Gothic" w:hAnsi="Century Gothic" w:cs="Times New Roman"/>
+                                <w:sz w:val="15"/>
+                                <w:szCs w:val="13"/>
+                              </w:rPr>
+                              <w:t xml:space="preserve"> </w:t>
+                            </w:r>
+                            <w:r>
+                              <w:rPr>
+                                <w:rFonts w:ascii="Century Gothic" w:hAnsi="Century Gothic" w:cs="Times New Roman"/>
+                                <w:sz w:val="15"/>
+                                <w:szCs w:val="13"/>
+                              </w:rPr>
+                              <w:t>Rev.</w:t>
+                            </w:r>
+                            <w:proofErr w:type="gramEnd"/>
+                            <w:r>
+                              <w:rPr>
+                                <w:rFonts w:ascii="Century Gothic" w:hAnsi="Century Gothic" w:cs="Times New Roman"/>
+                                <w:sz w:val="15"/>
+                                <w:szCs w:val="13"/>
+                              </w:rPr>
+                              <w:t>${</w:t>
+                            </w:r>
+                            <w:proofErr w:type="spellStart"/>
+                            <w:r>
+                              <w:rPr>
+                                <w:rFonts w:ascii="Century Gothic" w:hAnsi="Century Gothic" w:cs="Times New Roman"/>
                                 <w:sz w:val="15"/>
                                 <w:szCs w:val="13"/>
                               </w:rPr>
@@ -1213,8 +1234,6 @@
                             <w:r>
                               <w:rPr>
                                 <w:rFonts w:ascii="Century Gothic" w:hAnsi="Century Gothic" w:cs="Times New Roman"/>
-                                <w:b/>
-                                <w:bCs/>
                                 <w:sz w:val="15"/>
                                 <w:szCs w:val="13"/>
                               </w:rPr>
@@ -1238,11 +1257,11 @@
                           <w:p>
                             <w:pPr>
                               <w:pStyle w:val="TableParagraph"/>
+                              <w:jc w:val="both"/>
                               <w:rPr>
                                 <w:rFonts w:ascii="Century Gothic" w:hAnsi="Century Gothic" w:cs="Times New Roman"/>
                                 <w:sz w:val="15"/>
                                 <w:szCs w:val="13"/>
-                                <w:u w:val="single"/>
                               </w:rPr>
                             </w:pPr>
                             <w:r>
@@ -1306,17 +1325,7 @@
                                 <w:sz w:val="15"/>
                                 <w:szCs w:val="13"/>
                               </w:rPr>
-                              <w:t>de</w:t>
-                            </w:r>
-                            <w:r>
-                              <w:rPr>
-                                <w:rFonts w:ascii="Century Gothic" w:hAnsi="Century Gothic" w:cs="Times New Roman"/>
-                                <w:b/>
-                                <w:bCs/>
-                                <w:sz w:val="15"/>
-                                <w:szCs w:val="13"/>
-                              </w:rPr>
-                              <w:t>l</w:t>
+                              <w:t>del</w:t>
                             </w:r>
                             <w:r>
                               <w:rPr>
@@ -1324,22 +1333,13 @@
                                 <w:sz w:val="15"/>
                                 <w:szCs w:val="13"/>
                               </w:rPr>
-                              <w:t xml:space="preserve"> </w:t>
+                              <w:t xml:space="preserve">  </w:t>
                             </w:r>
                             <w:r>
                               <w:rPr>
                                 <w:rFonts w:ascii="Century Gothic" w:hAnsi="Century Gothic" w:cs="Times New Roman"/>
                                 <w:sz w:val="15"/>
                                 <w:szCs w:val="13"/>
-                              </w:rPr>
-                              <w:t xml:space="preserve"> </w:t>
-                            </w:r>
-                            <w:r>
-                              <w:rPr>
-                                <w:rFonts w:ascii="Century Gothic" w:hAnsi="Century Gothic" w:cs="Times New Roman"/>
-                                <w:sz w:val="15"/>
-                                <w:szCs w:val="13"/>
-                                <w:u w:val="single"/>
                               </w:rPr>
                               <w:t>$</w:t>
                             </w:r>
@@ -1349,7 +1349,6 @@
                                 <w:rFonts w:ascii="Century Gothic" w:hAnsi="Century Gothic" w:cs="Times New Roman"/>
                                 <w:sz w:val="15"/>
                                 <w:szCs w:val="13"/>
-                                <w:u w:val="single"/>
                               </w:rPr>
                               <w:t>{</w:t>
                             </w:r>
@@ -1359,7 +1358,6 @@
                                 <w:rFonts w:ascii="Century Gothic" w:hAnsi="Century Gothic" w:cs="Times New Roman"/>
                                 <w:sz w:val="15"/>
                                 <w:szCs w:val="13"/>
-                                <w:u w:val="single"/>
                               </w:rPr>
                               <w:t>data_accettazione_materiale</w:t>
                             </w:r>
@@ -1369,7 +1367,6 @@
                                 <w:rFonts w:ascii="Century Gothic" w:hAnsi="Century Gothic" w:cs="Times New Roman"/>
                                 <w:sz w:val="15"/>
                                 <w:szCs w:val="13"/>
-                                <w:u w:val="single"/>
                               </w:rPr>
                               <w:t>}</w:t>
                             </w:r>
@@ -1382,7 +1379,6 @@
                                 <w:rFonts w:ascii="Century Gothic" w:hAnsi="Century Gothic" w:cs="Times New Roman"/>
                                 <w:sz w:val="15"/>
                                 <w:szCs w:val="13"/>
-                                <w:u w:val="single"/>
                               </w:rPr>
                             </w:pPr>
                           </w:p>
@@ -1396,7 +1392,6 @@
                                 <w:rFonts w:ascii="Century Gothic" w:hAnsi="Century Gothic" w:cs="Times New Roman"/>
                                 <w:sz w:val="15"/>
                                 <w:szCs w:val="13"/>
-                                <w:u w:val="single"/>
                               </w:rPr>
                             </w:pPr>
                             <w:r>
@@ -1437,35 +1432,15 @@
                                 <w:sz w:val="15"/>
                                 <w:szCs w:val="13"/>
                               </w:rPr>
-                              <w:t xml:space="preserve"> n°</w:t>
-                            </w:r>
-                            <w:r>
-                              <w:rPr>
-                                <w:rFonts w:ascii="Century Gothic" w:hAnsi="Century Gothic" w:cs="Times New Roman"/>
-                                <w:b/>
-                                <w:bCs/>
-                                <w:sz w:val="15"/>
-                                <w:szCs w:val="13"/>
-                              </w:rPr>
-                              <w:t xml:space="preserve"> </w:t>
+                              <w:t xml:space="preserve"> n° </w:t>
                             </w:r>
                             <w:r>
                               <w:rPr>
                                 <w:rFonts w:ascii="Century Gothic" w:hAnsi="Century Gothic" w:cs="Times New Roman"/>
                                 <w:sz w:val="15"/>
                                 <w:szCs w:val="13"/>
-                                <w:u w:val="single"/>
                               </w:rPr>
-                              <w:t>$</w:t>
-                            </w:r>
-                            <w:r>
-                              <w:rPr>
-                                <w:rFonts w:ascii="Century Gothic" w:hAnsi="Century Gothic" w:cs="Times New Roman"/>
-                                <w:sz w:val="15"/>
-                                <w:szCs w:val="13"/>
-                                <w:u w:val="single"/>
-                              </w:rPr>
-                              <w:t>{</w:t>
+                              <w:t>${</w:t>
                             </w:r>
                             <w:proofErr w:type="spellStart"/>
                             <w:r>
@@ -1473,7 +1448,6 @@
                                 <w:rFonts w:ascii="Century Gothic" w:hAnsi="Century Gothic" w:cs="Times New Roman"/>
                                 <w:sz w:val="15"/>
                                 <w:szCs w:val="13"/>
-                                <w:u w:val="single"/>
                               </w:rPr>
                               <w:t>rif_</w:t>
                             </w:r>
@@ -1483,7 +1457,6 @@
                                 <w:rFonts w:ascii="Century Gothic" w:hAnsi="Century Gothic" w:cs="Times New Roman"/>
                                 <w:sz w:val="15"/>
                                 <w:szCs w:val="13"/>
-                                <w:u w:val="single"/>
                               </w:rPr>
                               <w:t>ordine</w:t>
                             </w:r>
@@ -1493,7 +1466,6 @@
                                 <w:rFonts w:ascii="Century Gothic" w:hAnsi="Century Gothic" w:cs="Times New Roman"/>
                                 <w:sz w:val="15"/>
                                 <w:szCs w:val="13"/>
-                                <w:u w:val="single"/>
                               </w:rPr>
                               <w:t>}</w:t>
                             </w:r>
@@ -1514,25 +1486,7 @@
                                 <w:sz w:val="15"/>
                                 <w:szCs w:val="13"/>
                               </w:rPr>
-                              <w:t xml:space="preserve">  </w:t>
-                            </w:r>
-                            <w:r>
-                              <w:rPr>
-                                <w:rFonts w:ascii="Century Gothic" w:hAnsi="Century Gothic" w:cs="Times New Roman"/>
-                                <w:sz w:val="15"/>
-                                <w:szCs w:val="13"/>
-                                <w:u w:val="single"/>
-                              </w:rPr>
-                              <w:t xml:space="preserve"> </w:t>
-                            </w:r>
-                            <w:r>
-                              <w:rPr>
-                                <w:rFonts w:ascii="Century Gothic" w:hAnsi="Century Gothic" w:cs="Times New Roman"/>
-                                <w:sz w:val="15"/>
-                                <w:szCs w:val="13"/>
-                                <w:u w:val="single"/>
-                              </w:rPr>
-                              <w:t>${</w:t>
+                              <w:t xml:space="preserve">   ${</w:t>
                             </w:r>
                             <w:proofErr w:type="spellStart"/>
                             <w:r>
@@ -1540,7 +1494,6 @@
                                 <w:rFonts w:ascii="Century Gothic" w:hAnsi="Century Gothic" w:cs="Times New Roman"/>
                                 <w:sz w:val="15"/>
                                 <w:szCs w:val="13"/>
-                                <w:u w:val="single"/>
                               </w:rPr>
                               <w:t>data_ordine</w:t>
                             </w:r>
@@ -1550,7 +1503,6 @@
                                 <w:rFonts w:ascii="Century Gothic" w:hAnsi="Century Gothic" w:cs="Times New Roman"/>
                                 <w:sz w:val="15"/>
                                 <w:szCs w:val="13"/>
-                                <w:u w:val="single"/>
                               </w:rPr>
                               <w:t>}</w:t>
                             </w:r>
@@ -1565,7 +1517,6 @@
                                 <w:rFonts w:ascii="Century Gothic" w:hAnsi="Century Gothic" w:cs="Times New Roman"/>
                                 <w:sz w:val="15"/>
                                 <w:szCs w:val="13"/>
-                                <w:u w:val="single"/>
                               </w:rPr>
                             </w:pPr>
                           </w:p>
@@ -1578,6 +1529,186 @@
                                 <w:szCs w:val="13"/>
                               </w:rPr>
                             </w:pPr>
+                          </w:p>
+                        </w:tc>
+                        <w:tc>
+                          <w:tcPr>
+                            <w:tcW w:w="4087" w:type="dxa"/>
+                          </w:tcPr>
+                          <w:p>
+                            <w:pPr>
+                              <w:pStyle w:val="TableParagraph"/>
+                              <w:tabs>
+                                <w:tab w:val="left" w:pos="118"/>
+                              </w:tabs>
+                              <w:spacing w:line="292" w:lineRule="exact"/>
+                              <w:rPr>
+                                <w:rFonts w:ascii="Century Gothic" w:hAnsi="Century Gothic" w:cs="Times New Roman"/>
+                                <w:b/>
+                                <w:bCs/>
+                                <w:sz w:val="15"/>
+                                <w:szCs w:val="13"/>
+                              </w:rPr>
+                            </w:pPr>
+                            <w:proofErr w:type="spellStart"/>
+                            <w:r>
+                              <w:rPr>
+                                <w:rFonts w:ascii="Century Gothic" w:hAnsi="Century Gothic" w:cs="Times New Roman"/>
+                                <w:b/>
+                                <w:bCs/>
+                                <w:sz w:val="15"/>
+                                <w:szCs w:val="13"/>
+                              </w:rPr>
+                              <w:t>Spettabile</w:t>
+                            </w:r>
+                            <w:proofErr w:type="spellEnd"/>
+                            <w:r>
+                              <w:rPr>
+                                <w:rFonts w:ascii="Century Gothic" w:hAnsi="Century Gothic" w:cs="Times New Roman"/>
+                                <w:b/>
+                                <w:bCs/>
+                                <w:sz w:val="15"/>
+                                <w:szCs w:val="13"/>
+                              </w:rPr>
+                              <w:t xml:space="preserve">  </w:t>
+                            </w:r>
+                          </w:p>
+                          <w:p>
+                            <w:pPr>
+                              <w:pStyle w:val="TableParagraph"/>
+                              <w:tabs>
+                                <w:tab w:val="left" w:pos="118"/>
+                              </w:tabs>
+                              <w:spacing w:line="292" w:lineRule="exact"/>
+                              <w:rPr>
+                                <w:rFonts w:ascii="Century Gothic" w:hAnsi="Century Gothic" w:cs="Times New Roman"/>
+                                <w:b/>
+                                <w:bCs/>
+                                <w:sz w:val="15"/>
+                                <w:szCs w:val="13"/>
+                              </w:rPr>
+                            </w:pPr>
+                          </w:p>
+                          <w:p>
+                            <w:pPr>
+                              <w:pStyle w:val="TableParagraph"/>
+                              <w:tabs>
+                                <w:tab w:val="left" w:pos="118"/>
+                              </w:tabs>
+                              <w:spacing w:line="292" w:lineRule="exact"/>
+                              <w:rPr>
+                                <w:rFonts w:ascii="Century Gothic" w:hAnsi="Century Gothic" w:cs="Times New Roman"/>
+                                <w:sz w:val="15"/>
+                                <w:szCs w:val="13"/>
+                              </w:rPr>
+                            </w:pPr>
+                            <w:r>
+                              <w:rPr>
+                                <w:rFonts w:ascii="Century Gothic" w:hAnsi="Century Gothic" w:cs="Times New Roman"/>
+                                <w:sz w:val="15"/>
+                                <w:szCs w:val="13"/>
+                              </w:rPr>
+                              <w:t>${</w:t>
+                            </w:r>
+                            <w:proofErr w:type="spellStart"/>
+                            <w:r>
+                              <w:rPr>
+                                <w:rFonts w:ascii="Century Gothic" w:hAnsi="Century Gothic" w:cs="Times New Roman"/>
+                                <w:sz w:val="15"/>
+                                <w:szCs w:val="13"/>
+                              </w:rPr>
+                              <w:t>commessa_cliente</w:t>
+                            </w:r>
+                            <w:proofErr w:type="spellEnd"/>
+                            <w:r>
+                              <w:rPr>
+                                <w:rFonts w:ascii="Century Gothic" w:hAnsi="Century Gothic" w:cs="Times New Roman"/>
+                                <w:sz w:val="15"/>
+                                <w:szCs w:val="13"/>
+                              </w:rPr>
+                              <w:t>}</w:t>
+                            </w:r>
+                          </w:p>
+                          <w:p>
+                            <w:pPr>
+                              <w:pStyle w:val="TableParagraph"/>
+                              <w:tabs>
+                                <w:tab w:val="left" w:pos="118"/>
+                              </w:tabs>
+                              <w:spacing w:line="292" w:lineRule="exact"/>
+                              <w:rPr>
+                                <w:rFonts w:ascii="Century Gothic" w:hAnsi="Century Gothic" w:cs="Times New Roman"/>
+                                <w:sz w:val="15"/>
+                                <w:szCs w:val="13"/>
+                              </w:rPr>
+                            </w:pPr>
+                            <w:r>
+                              <w:rPr>
+                                <w:rFonts w:ascii="Century Gothic" w:hAnsi="Century Gothic" w:cs="Times New Roman"/>
+                                <w:sz w:val="15"/>
+                                <w:szCs w:val="13"/>
+                              </w:rPr>
+                              <w:t>${</w:t>
+                            </w:r>
+                            <w:proofErr w:type="spellStart"/>
+                            <w:r>
+                              <w:rPr>
+                                <w:rFonts w:ascii="Century Gothic" w:hAnsi="Century Gothic" w:cs="Times New Roman"/>
+                                <w:sz w:val="15"/>
+                                <w:szCs w:val="13"/>
+                              </w:rPr>
+                              <w:t>indirizzo_cliente</w:t>
+                            </w:r>
+                            <w:proofErr w:type="spellEnd"/>
+                            <w:r>
+                              <w:rPr>
+                                <w:rFonts w:ascii="Century Gothic" w:hAnsi="Century Gothic" w:cs="Times New Roman"/>
+                                <w:sz w:val="15"/>
+                                <w:szCs w:val="13"/>
+                              </w:rPr>
+                              <w:t>}</w:t>
+                            </w:r>
+                          </w:p>
+                          <w:p>
+                            <w:pPr>
+                              <w:pStyle w:val="TableParagraph"/>
+                              <w:tabs>
+                                <w:tab w:val="left" w:pos="118"/>
+                              </w:tabs>
+                              <w:spacing w:line="292" w:lineRule="exact"/>
+                              <w:rPr>
+                                <w:rFonts w:ascii="Century Gothic" w:hAnsi="Century Gothic" w:cs="Times New Roman"/>
+                                <w:sz w:val="15"/>
+                                <w:szCs w:val="13"/>
+                                <w:u w:val="single"/>
+                              </w:rPr>
+                            </w:pPr>
+                            <w:r>
+                              <w:rPr>
+                                <w:rFonts w:ascii="Century Gothic" w:hAnsi="Century Gothic" w:cs="Times New Roman"/>
+                                <w:sz w:val="15"/>
+                                <w:szCs w:val="13"/>
+                              </w:rPr>
+                              <w:t>${</w:t>
+                            </w:r>
+                            <w:proofErr w:type="spellStart"/>
+                            <w:r>
+                              <w:rPr>
+                                <w:rFonts w:ascii="Century Gothic" w:hAnsi="Century Gothic" w:cs="Times New Roman"/>
+                                <w:sz w:val="15"/>
+                                <w:szCs w:val="13"/>
+                              </w:rPr>
+                              <w:t>citta_cliente</w:t>
+                            </w:r>
+                            <w:proofErr w:type="spellEnd"/>
+                            <w:r>
+                              <w:rPr>
+                                <w:rFonts w:ascii="Century Gothic" w:hAnsi="Century Gothic" w:cs="Times New Roman"/>
+                                <w:sz w:val="15"/>
+                                <w:szCs w:val="13"/>
+                              </w:rPr>
+                              <w:t>}</w:t>
+                            </w:r>
                           </w:p>
                         </w:tc>
                         <w:tc>
@@ -1601,19 +1732,6 @@
                               </w:rPr>
                             </w:pPr>
                             <w:proofErr w:type="spellStart"/>
-                            <w:proofErr w:type="gramStart"/>
-                            <w:r>
-                              <w:rPr>
-                                <w:rFonts w:ascii="Century Gothic" w:hAnsi="Century Gothic" w:cs="Times New Roman"/>
-                                <w:b/>
-                                <w:bCs/>
-                                <w:sz w:val="15"/>
-                                <w:szCs w:val="13"/>
-                                <w:u w:val="single"/>
-                              </w:rPr>
-                              <w:t>Spettabile</w:t>
-                            </w:r>
-                            <w:proofErr w:type="spellEnd"/>
                             <w:r>
                               <w:rPr>
                                 <w:rFonts w:ascii="Century Gothic" w:hAnsi="Century Gothic" w:cs="Times New Roman"/>
@@ -1622,61 +1740,9 @@
                                 <w:sz w:val="15"/>
                                 <w:szCs w:val="13"/>
                               </w:rPr>
-                              <w:t xml:space="preserve"> </w:t>
-                            </w:r>
-                            <w:r>
-                              <w:rPr>
-                                <w:rFonts w:ascii="Century Gothic" w:hAnsi="Century Gothic" w:cs="Times New Roman"/>
-                                <w:b/>
-                                <w:bCs/>
-                                <w:sz w:val="15"/>
-                                <w:szCs w:val="13"/>
-                              </w:rPr>
-                              <w:t xml:space="preserve"> </w:t>
-                            </w:r>
-                            <w:r>
-                              <w:rPr>
-                                <w:rFonts w:ascii="Century Gothic" w:hAnsi="Century Gothic" w:cs="Times New Roman"/>
-                                <w:b/>
-                                <w:bCs/>
-                                <w:sz w:val="15"/>
-                                <w:szCs w:val="13"/>
-                              </w:rPr>
-                              <w:t>$</w:t>
-                            </w:r>
-                            <w:proofErr w:type="gramEnd"/>
-                            <w:r>
-                              <w:rPr>
-                                <w:rFonts w:ascii="Century Gothic" w:hAnsi="Century Gothic" w:cs="Times New Roman"/>
-                                <w:b/>
-                                <w:bCs/>
-                                <w:sz w:val="15"/>
-                                <w:szCs w:val="13"/>
-                              </w:rPr>
-                              <w:t>{</w:t>
-                            </w:r>
-                            <w:proofErr w:type="spellStart"/>
-                            <w:r>
-                              <w:rPr>
-                                <w:rFonts w:ascii="Century Gothic" w:hAnsi="Century Gothic" w:cs="Times New Roman"/>
-                                <w:b/>
-                                <w:bCs/>
-                                <w:sz w:val="15"/>
-                                <w:szCs w:val="13"/>
-                              </w:rPr>
-                              <w:t>commessa_cliente</w:t>
+                              <w:t>Spettabile</w:t>
                             </w:r>
                             <w:proofErr w:type="spellEnd"/>
-                            <w:r>
-                              <w:rPr>
-                                <w:rFonts w:ascii="Century Gothic" w:hAnsi="Century Gothic" w:cs="Times New Roman"/>
-                                <w:b/>
-                                <w:bCs/>
-                                <w:sz w:val="15"/>
-                                <w:szCs w:val="13"/>
-                              </w:rPr>
-                              <w:t>}</w:t>
-                            </w:r>
                           </w:p>
                         </w:tc>
                       </w:tr>
@@ -1718,6 +1784,7 @@
         <w:rPr>
           <w:rFonts w:ascii="Times New Roman"/>
           <w:sz w:val="32"/>
+          <w:u w:val="single"/>
         </w:rPr>
       </w:pPr>
     </w:p>
@@ -1833,7 +1900,6 @@
           <w:rFonts w:ascii="Century Gothic" w:hAnsi="Century Gothic" w:cs="Times New Roman"/>
           <w:b/>
           <w:sz w:val="32"/>
-          <w:u w:val="single"/>
         </w:rPr>
       </w:pPr>
       <w:r>
@@ -1862,7 +1928,27 @@
           <w:sz w:val="20"/>
           <w:szCs w:val="20"/>
         </w:rPr>
-        <w:t>ASTM E415-21</w:t>
+        <w:t>ASTM E415</w:t>
+      </w:r>
+      <w:r>
+        <w:rPr>
+          <w:rFonts w:ascii="Century Gothic" w:hAnsi="Century Gothic" w:cs="Times New Roman"/>
+          <w:bCs/>
+          <w:i/>
+          <w:sz w:val="20"/>
+          <w:szCs w:val="20"/>
+        </w:rPr>
+        <w:t>-</w:t>
+      </w:r>
+      <w:r>
+        <w:rPr>
+          <w:rFonts w:ascii="Century Gothic" w:hAnsi="Century Gothic" w:cs="Times New Roman"/>
+          <w:bCs/>
+          <w:i/>
+          <w:sz w:val="20"/>
+          <w:szCs w:val="20"/>
+        </w:rPr>
+        <w:t>21</w:t>
       </w:r>
     </w:p>
     <w:p>
@@ -1883,35 +1969,7 @@
           <w:tab w:val="left" w:pos="7467"/>
           <w:tab w:val="left" w:pos="7945"/>
         </w:tabs>
-        <w:ind w:left="662" w:right="600"/>
-        <w:jc w:val="center"/>
-        <w:rPr>
-          <w:rFonts w:ascii="Century Gothic" w:hAnsi="Century Gothic" w:cs="Times New Roman"/>
-          <w:b/>
-          <w:sz w:val="32"/>
-        </w:rPr>
-      </w:pPr>
-    </w:p>
-    <w:p>
-      <w:pPr>
-        <w:tabs>
-          <w:tab w:val="left" w:pos="1130"/>
-          <w:tab w:val="left" w:pos="1613"/>
-          <w:tab w:val="left" w:pos="2071"/>
-          <w:tab w:val="left" w:pos="2530"/>
-          <w:tab w:val="left" w:pos="3035"/>
-          <w:tab w:val="left" w:pos="3503"/>
-          <w:tab w:val="left" w:pos="3950"/>
-          <w:tab w:val="left" w:pos="4814"/>
-          <w:tab w:val="left" w:pos="5304"/>
-          <w:tab w:val="left" w:pos="6036"/>
-          <w:tab w:val="left" w:pos="6495"/>
-          <w:tab w:val="left" w:pos="6963"/>
-          <w:tab w:val="left" w:pos="7467"/>
-          <w:tab w:val="left" w:pos="7945"/>
-        </w:tabs>
-        <w:ind w:left="662" w:right="600"/>
-        <w:jc w:val="center"/>
+        <w:ind w:right="600"/>
         <w:rPr>
           <w:rFonts w:ascii="Century Gothic" w:hAnsi="Century Gothic" w:cs="Times New Roman"/>
           <w:b/>
@@ -1951,7 +2009,8 @@
     <w:p>
       <w:pPr>
         <w:rPr>
-          <w:sz w:val="32"/>
+          <w:sz w:val="18"/>
+          <w:szCs w:val="12"/>
         </w:rPr>
         <w:sectPr>
           <w:footerReference w:type="default" r:id="rId8"/>
@@ -1974,7 +2033,11 @@
       </w:tblPr>
       <w:tblGrid>
         <w:gridCol w:w="2409"/>
-        <w:gridCol w:w="7088"/>
+        <w:gridCol w:w="2406"/>
+        <w:gridCol w:w="1276"/>
+        <w:gridCol w:w="1255"/>
+        <w:gridCol w:w="1417"/>
+        <w:gridCol w:w="1146"/>
       </w:tblGrid>
       <w:tr>
         <w:trPr>
@@ -2019,21 +2082,22 @@
         </w:tc>
         <w:tc>
           <w:tcPr>
-            <w:tcW w:w="7088" w:type="dxa"/>
+            <w:tcW w:w="7470" w:type="dxa"/>
+            <w:gridSpan w:val="5"/>
           </w:tcPr>
           <w:p>
             <w:pPr>
               <w:pStyle w:val="Corpotesto"/>
               <w:spacing w:before="6"/>
               <w:rPr>
-                <w:b/>
+                <w:bCs/>
                 <w:sz w:val="18"/>
                 <w:szCs w:val="36"/>
               </w:rPr>
             </w:pPr>
             <w:r>
               <w:rPr>
-                <w:b/>
+                <w:bCs/>
                 <w:sz w:val="18"/>
                 <w:szCs w:val="36"/>
               </w:rPr>
@@ -2042,7 +2106,7 @@
             <w:proofErr w:type="spellStart"/>
             <w:r>
               <w:rPr>
-                <w:b/>
+                <w:bCs/>
                 <w:sz w:val="18"/>
                 <w:szCs w:val="36"/>
               </w:rPr>
@@ -2051,7 +2115,7 @@
             <w:proofErr w:type="spellEnd"/>
             <w:r>
               <w:rPr>
-                <w:b/>
+                <w:bCs/>
                 <w:sz w:val="18"/>
                 <w:szCs w:val="36"/>
               </w:rPr>
@@ -2086,17 +2150,84 @@
                 <w:sz w:val="18"/>
                 <w:szCs w:val="36"/>
               </w:rPr>
-              <w:t xml:space="preserve">STATO </w:t>
-            </w:r>
-            <w:r>
+              <w:t>STATO di FORNITURA</w:t>
+            </w:r>
+          </w:p>
+          <w:p>
+            <w:pPr>
+              <w:pStyle w:val="Corpotesto"/>
+              <w:spacing w:before="6"/>
+              <w:rPr>
+                <w:b/>
+                <w:sz w:val="18"/>
+                <w:szCs w:val="36"/>
+              </w:rPr>
+            </w:pPr>
+          </w:p>
+        </w:tc>
+        <w:tc>
+          <w:tcPr>
+            <w:tcW w:w="7470" w:type="dxa"/>
+            <w:gridSpan w:val="5"/>
+          </w:tcPr>
+          <w:p>
+            <w:pPr>
+              <w:pStyle w:val="Corpotesto"/>
+              <w:spacing w:before="6"/>
+              <w:rPr>
+                <w:bCs/>
+                <w:sz w:val="18"/>
+                <w:szCs w:val="36"/>
+              </w:rPr>
+            </w:pPr>
+            <w:r>
+              <w:rPr>
+                <w:bCs/>
+                <w:sz w:val="18"/>
+                <w:szCs w:val="36"/>
+              </w:rPr>
+              <w:t>${</w:t>
+            </w:r>
+            <w:proofErr w:type="spellStart"/>
+            <w:r>
+              <w:rPr>
+                <w:bCs/>
+                <w:sz w:val="18"/>
+                <w:szCs w:val="36"/>
+              </w:rPr>
+              <w:t>stato_fornitura</w:t>
+            </w:r>
+            <w:proofErr w:type="spellEnd"/>
+            <w:r>
+              <w:rPr>
+                <w:bCs/>
+                <w:sz w:val="18"/>
+                <w:szCs w:val="36"/>
+              </w:rPr>
+              <w:t>}</w:t>
+            </w:r>
+          </w:p>
+        </w:tc>
+      </w:tr>
+      <w:tr>
+        <w:trPr>
+          <w:jc w:val="center"/>
+        </w:trPr>
+        <w:tc>
+          <w:tcPr>
+            <w:tcW w:w="2409" w:type="dxa"/>
+          </w:tcPr>
+          <w:p>
+            <w:pPr>
+              <w:pStyle w:val="Corpotesto"/>
+              <w:spacing w:before="6"/>
               <w:rPr>
                 <w:rFonts w:ascii="Century Gothic" w:hAnsi="Century Gothic"/>
                 <w:b/>
                 <w:sz w:val="18"/>
                 <w:szCs w:val="36"/>
               </w:rPr>
-              <w:t xml:space="preserve">di </w:t>
-            </w:r>
+            </w:pPr>
             <w:r>
               <w:rPr>
                 <w:rFonts w:ascii="Century Gothic" w:hAnsi="Century Gothic"/>
@@ -2104,9 +2235,14 @@
                 <w:sz w:val="18"/>
                 <w:szCs w:val="36"/>
               </w:rPr>
-              <w:t>FORNITURA</w:t>
-            </w:r>
-          </w:p>
+              <w:t>LUOGO di PROVA</w:t>
+            </w:r>
+          </w:p>
+        </w:tc>
+        <w:tc>
+          <w:tcPr>
+            <w:tcW w:w="2406" w:type="dxa"/>
+          </w:tcPr>
           <w:p>
             <w:pPr>
               <w:pStyle w:val="Corpotesto"/>
@@ -2115,13 +2251,51 @@
                 <w:b/>
                 <w:sz w:val="18"/>
                 <w:szCs w:val="36"/>
-              </w:rPr>
-            </w:pPr>
+                <w:u w:val="single"/>
+              </w:rPr>
+            </w:pPr>
+            <w:r>
+              <w:rPr>
+                <w:rFonts w:ascii="Century Gothic" w:hAnsi="Century Gothic"/>
+                <w:bCs/>
+              </w:rPr>
+              <w:t xml:space="preserve">Santa Palomba – </w:t>
+            </w:r>
+            <w:proofErr w:type="spellStart"/>
+            <w:r>
+              <w:rPr>
+                <w:rFonts w:ascii="Century Gothic" w:hAnsi="Century Gothic"/>
+                <w:bCs/>
+              </w:rPr>
+              <w:t>Pomezia</w:t>
+            </w:r>
+            <w:proofErr w:type="spellEnd"/>
+            <w:r>
+              <w:rPr>
+                <w:rFonts w:ascii="Century Gothic" w:hAnsi="Century Gothic"/>
+                <w:bCs/>
+              </w:rPr>
+              <w:t xml:space="preserve"> (</w:t>
+            </w:r>
+            <w:r>
+              <w:rPr>
+                <w:rFonts w:ascii="Century Gothic" w:hAnsi="Century Gothic"/>
+                <w:bCs/>
+              </w:rPr>
+              <w:t>RM</w:t>
+            </w:r>
+            <w:r>
+              <w:rPr>
+                <w:rFonts w:ascii="Century Gothic" w:hAnsi="Century Gothic"/>
+                <w:bCs/>
+              </w:rPr>
+              <w:t>)</w:t>
+            </w:r>
           </w:p>
         </w:tc>
         <w:tc>
           <w:tcPr>
-            <w:tcW w:w="7088" w:type="dxa"/>
+            <w:tcW w:w="1276" w:type="dxa"/>
           </w:tcPr>
           <w:p>
             <w:pPr>
@@ -2135,20 +2309,112 @@
             </w:pPr>
             <w:r>
               <w:rPr>
+                <w:rFonts w:ascii="Century Gothic" w:hAnsi="Century Gothic"/>
+                <w:b/>
+                <w:sz w:val="18"/>
+                <w:szCs w:val="18"/>
+              </w:rPr>
+              <w:t>DATA INIZIO PROVA</w:t>
+            </w:r>
+          </w:p>
+        </w:tc>
+        <w:tc>
+          <w:tcPr>
+            <w:tcW w:w="1255" w:type="dxa"/>
+          </w:tcPr>
+          <w:p>
+            <w:pPr>
+              <w:pStyle w:val="Corpotesto"/>
+              <w:spacing w:before="6"/>
+              <w:rPr>
                 <w:b/>
                 <w:sz w:val="18"/>
                 <w:szCs w:val="36"/>
               </w:rPr>
-              <w:t>${</w:t>
-            </w:r>
-            <w:proofErr w:type="spellStart"/>
+            </w:pPr>
             <w:r>
               <w:rPr>
                 <w:b/>
                 <w:sz w:val="18"/>
                 <w:szCs w:val="36"/>
               </w:rPr>
-              <w:t>stato_fornitura</w:t>
+              <w:t>${</w:t>
+            </w:r>
+            <w:proofErr w:type="spellStart"/>
+            <w:r>
+              <w:rPr>
+                <w:b/>
+                <w:sz w:val="18"/>
+                <w:szCs w:val="36"/>
+              </w:rPr>
+              <w:t>data_inizio</w:t>
+            </w:r>
+            <w:proofErr w:type="spellEnd"/>
+            <w:r>
+              <w:rPr>
+                <w:b/>
+                <w:sz w:val="18"/>
+                <w:szCs w:val="36"/>
+              </w:rPr>
+              <w:t>}</w:t>
+            </w:r>
+          </w:p>
+        </w:tc>
+        <w:tc>
+          <w:tcPr>
+            <w:tcW w:w="1417" w:type="dxa"/>
+          </w:tcPr>
+          <w:p>
+            <w:pPr>
+              <w:pStyle w:val="Corpotesto"/>
+              <w:spacing w:before="6"/>
+              <w:rPr>
+                <w:b/>
+                <w:sz w:val="18"/>
+                <w:szCs w:val="36"/>
+              </w:rPr>
+            </w:pPr>
+            <w:r>
+              <w:rPr>
+                <w:rFonts w:ascii="Century Gothic" w:hAnsi="Century Gothic"/>
+                <w:b/>
+                <w:sz w:val="18"/>
+                <w:szCs w:val="18"/>
+              </w:rPr>
+              <w:t>DATA FINE PROVA</w:t>
+            </w:r>
+          </w:p>
+        </w:tc>
+        <w:tc>
+          <w:tcPr>
+            <w:tcW w:w="1116" w:type="dxa"/>
+          </w:tcPr>
+          <w:p>
+            <w:pPr>
+              <w:pStyle w:val="Corpotesto"/>
+              <w:spacing w:before="6"/>
+              <w:rPr>
+                <w:b/>
+                <w:sz w:val="18"/>
+                <w:szCs w:val="36"/>
+              </w:rPr>
+            </w:pPr>
+            <w:r>
+              <w:rPr>
+                <w:b/>
+                <w:sz w:val="18"/>
+                <w:szCs w:val="36"/>
+              </w:rPr>
+              <w:t>${</w:t>
+            </w:r>
+            <w:proofErr w:type="spellStart"/>
+            <w:r>
+              <w:rPr>
+                <w:b/>
+                <w:sz w:val="18"/>
+                <w:szCs w:val="36"/>
+              </w:rPr>
+              <w:t>data_fine</w:t>
             </w:r>
             <w:proofErr w:type="spellEnd"/>
             <w:r>
@@ -2351,11 +2617,10 @@
             <w:r>
               <w:rPr>
                 <w:rFonts w:ascii="Century Gothic" w:hAnsi="Century Gothic" w:cs="Times New Roman"/>
-                <w:b w:val="0"/>
-                <w:iCs/>
+                <w:bCs w:val="0"/>
+                <w:i/>
                 <w:sz w:val="16"/>
                 <w:szCs w:val="16"/>
-                <w:u w:val="none"/>
               </w:rPr>
               <w:t>Metodo</w:t>
             </w:r>
@@ -2363,11 +2628,10 @@
             <w:r>
               <w:rPr>
                 <w:rFonts w:ascii="Century Gothic" w:hAnsi="Century Gothic" w:cs="Times New Roman"/>
-                <w:b w:val="0"/>
-                <w:iCs/>
+                <w:bCs w:val="0"/>
+                <w:i/>
                 <w:sz w:val="16"/>
                 <w:szCs w:val="16"/>
-                <w:u w:val="none"/>
               </w:rPr>
               <w:t xml:space="preserve"> di </w:t>
             </w:r>
@@ -2375,11 +2639,10 @@
             <w:r>
               <w:rPr>
                 <w:rFonts w:ascii="Century Gothic" w:hAnsi="Century Gothic" w:cs="Times New Roman"/>
-                <w:b w:val="0"/>
-                <w:iCs/>
+                <w:bCs w:val="0"/>
+                <w:i/>
                 <w:sz w:val="16"/>
                 <w:szCs w:val="16"/>
-                <w:u w:val="none"/>
               </w:rPr>
               <w:t>Prova</w:t>
             </w:r>
@@ -2970,7 +3233,6 @@
                 <w:snapToGrid w:val="0"/>
                 <w:sz w:val="12"/>
                 <w:szCs w:val="12"/>
-                <w:u w:val="single"/>
                 <w:lang w:val="de-DE"/>
               </w:rPr>
             </w:pPr>
@@ -2982,7 +3244,6 @@
                 <w:snapToGrid w:val="0"/>
                 <w:sz w:val="12"/>
                 <w:szCs w:val="12"/>
-                <w:u w:val="single"/>
                 <w:lang w:val="de-DE"/>
               </w:rPr>
               <w:t>${</w:t>
@@ -2996,7 +3257,6 @@
                 <w:snapToGrid w:val="0"/>
                 <w:sz w:val="12"/>
                 <w:szCs w:val="12"/>
-                <w:u w:val="single"/>
                 <w:lang w:val="de-DE"/>
               </w:rPr>
               <w:t>codice</w:t>
@@ -3010,7 +3270,6 @@
                 <w:snapToGrid w:val="0"/>
                 <w:sz w:val="12"/>
                 <w:szCs w:val="12"/>
-                <w:u w:val="single"/>
                 <w:lang w:val="de-DE"/>
               </w:rPr>
               <w:t>}</w:t>
@@ -3781,7 +4040,6 @@
               <w:jc w:val="center"/>
               <w:rPr>
                 <w:rFonts w:ascii="Century Gothic" w:hAnsi="Century Gothic" w:cs="Times New Roman"/>
-                <w:bCs/>
                 <w:iCs/>
                 <w:snapToGrid w:val="0"/>
                 <w:sz w:val="12"/>
@@ -3793,8 +4051,6 @@
             <w:r>
               <w:rPr>
                 <w:rFonts w:ascii="Century Gothic" w:hAnsi="Century Gothic" w:cs="Times New Roman"/>
-                <w:b/>
-                <w:bCs/>
                 <w:snapToGrid w:val="0"/>
                 <w:sz w:val="12"/>
               </w:rPr>
@@ -3804,8 +4060,6 @@
             <w:r>
               <w:rPr>
                 <w:rFonts w:ascii="Century Gothic" w:hAnsi="Century Gothic" w:cs="Times New Roman"/>
-                <w:b/>
-                <w:bCs/>
                 <w:snapToGrid w:val="0"/>
                 <w:sz w:val="12"/>
               </w:rPr>
@@ -4111,31 +4365,7 @@
                 <w:szCs w:val="12"/>
                 <w:lang w:val="de-DE"/>
               </w:rPr>
-              <w:t>${</w:t>
-            </w:r>
-            <w:r>
-              <w:rPr>
-                <w:rFonts w:ascii="Century Gothic" w:hAnsi="Century Gothic" w:cs="Times New Roman"/>
-                <w:bCs/>
-                <w:iCs/>
-                <w:snapToGrid w:val="0"/>
-                <w:sz w:val="12"/>
-                <w:szCs w:val="12"/>
-                <w:lang w:val="de-DE"/>
-              </w:rPr>
-              <w:t>Nb</w:t>
-            </w:r>
-            <w:r>
-              <w:rPr>
-                <w:rFonts w:ascii="Century Gothic" w:hAnsi="Century Gothic" w:cs="Times New Roman"/>
-                <w:bCs/>
-                <w:iCs/>
-                <w:snapToGrid w:val="0"/>
-                <w:sz w:val="12"/>
-                <w:szCs w:val="12"/>
-                <w:lang w:val="de-DE"/>
-              </w:rPr>
-              <w:t>}</w:t>
+              <w:t>${Nb}</w:t>
             </w:r>
           </w:p>
         </w:tc>
@@ -5627,6 +5857,188 @@
                 <w:sz w:val="10"/>
                 <w:szCs w:val="10"/>
               </w:rPr>
+              <w:t xml:space="preserve">I </w:t>
+            </w:r>
+            <w:proofErr w:type="spellStart"/>
+            <w:r>
+              <w:rPr>
+                <w:rFonts w:ascii="Century Gothic" w:hAnsi="Century Gothic" w:cs="Times New Roman"/>
+                <w:sz w:val="10"/>
+                <w:szCs w:val="10"/>
+              </w:rPr>
+              <w:t>campioni</w:t>
+            </w:r>
+            <w:proofErr w:type="spellEnd"/>
+            <w:r>
+              <w:rPr>
+                <w:rFonts w:ascii="Century Gothic" w:hAnsi="Century Gothic" w:cs="Times New Roman"/>
+                <w:sz w:val="10"/>
+                <w:szCs w:val="10"/>
+              </w:rPr>
+              <w:t xml:space="preserve"> </w:t>
+            </w:r>
+            <w:proofErr w:type="spellStart"/>
+            <w:r>
+              <w:rPr>
+                <w:rFonts w:ascii="Century Gothic" w:hAnsi="Century Gothic" w:cs="Times New Roman"/>
+                <w:sz w:val="10"/>
+                <w:szCs w:val="10"/>
+              </w:rPr>
+              <w:t>saranno</w:t>
+            </w:r>
+            <w:proofErr w:type="spellEnd"/>
+            <w:r>
+              <w:rPr>
+                <w:rFonts w:ascii="Century Gothic" w:hAnsi="Century Gothic" w:cs="Times New Roman"/>
+                <w:sz w:val="10"/>
+                <w:szCs w:val="10"/>
+              </w:rPr>
+              <w:t xml:space="preserve"> </w:t>
+            </w:r>
+            <w:proofErr w:type="spellStart"/>
+            <w:r>
+              <w:rPr>
+                <w:rFonts w:ascii="Century Gothic" w:hAnsi="Century Gothic" w:cs="Times New Roman"/>
+                <w:sz w:val="10"/>
+                <w:szCs w:val="10"/>
+              </w:rPr>
+              <w:t>conservati</w:t>
+            </w:r>
+            <w:proofErr w:type="spellEnd"/>
+            <w:r>
+              <w:rPr>
+                <w:rFonts w:ascii="Century Gothic" w:hAnsi="Century Gothic" w:cs="Times New Roman"/>
+                <w:sz w:val="10"/>
+                <w:szCs w:val="10"/>
+              </w:rPr>
+              <w:t xml:space="preserve"> per 20</w:t>
+            </w:r>
+            <w:proofErr w:type="gramStart"/>
+            <w:r>
+              <w:rPr>
+                <w:rFonts w:ascii="Century Gothic" w:hAnsi="Century Gothic" w:cs="Times New Roman"/>
+                <w:sz w:val="10"/>
+                <w:szCs w:val="10"/>
+              </w:rPr>
+              <w:t>gg</w:t>
+            </w:r>
+            <w:proofErr w:type="gramEnd"/>
+            <w:r>
+              <w:rPr>
+                <w:rFonts w:ascii="Century Gothic" w:hAnsi="Century Gothic" w:cs="Times New Roman"/>
+                <w:sz w:val="10"/>
+                <w:szCs w:val="10"/>
+              </w:rPr>
+              <w:t xml:space="preserve"> </w:t>
+            </w:r>
+            <w:proofErr w:type="spellStart"/>
+            <w:r>
+              <w:rPr>
+                <w:rFonts w:ascii="Century Gothic" w:hAnsi="Century Gothic" w:cs="Times New Roman"/>
+                <w:sz w:val="10"/>
+                <w:szCs w:val="10"/>
+              </w:rPr>
+              <w:t>dalla</w:t>
+            </w:r>
+            <w:proofErr w:type="spellEnd"/>
+            <w:r>
+              <w:rPr>
+                <w:rFonts w:ascii="Century Gothic" w:hAnsi="Century Gothic" w:cs="Times New Roman"/>
+                <w:sz w:val="10"/>
+                <w:szCs w:val="10"/>
+              </w:rPr>
+              <w:t xml:space="preserve"> data di fine </w:t>
+            </w:r>
+            <w:proofErr w:type="spellStart"/>
+            <w:r>
+              <w:rPr>
+                <w:rFonts w:ascii="Century Gothic" w:hAnsi="Century Gothic" w:cs="Times New Roman"/>
+                <w:sz w:val="10"/>
+                <w:szCs w:val="10"/>
+              </w:rPr>
+              <w:t>prova</w:t>
+            </w:r>
+            <w:proofErr w:type="spellEnd"/>
+            <w:r>
+              <w:rPr>
+                <w:rFonts w:ascii="Century Gothic" w:hAnsi="Century Gothic" w:cs="Times New Roman"/>
+                <w:sz w:val="10"/>
+                <w:szCs w:val="10"/>
+              </w:rPr>
+              <w:t xml:space="preserve">, salvo diverse </w:t>
+            </w:r>
+            <w:proofErr w:type="spellStart"/>
+            <w:r>
+              <w:rPr>
+                <w:rFonts w:ascii="Century Gothic" w:hAnsi="Century Gothic" w:cs="Times New Roman"/>
+                <w:sz w:val="10"/>
+                <w:szCs w:val="10"/>
+              </w:rPr>
+              <w:t>indicazioni</w:t>
+            </w:r>
+            <w:proofErr w:type="spellEnd"/>
+            <w:r>
+              <w:rPr>
+                <w:rFonts w:ascii="Century Gothic" w:hAnsi="Century Gothic" w:cs="Times New Roman"/>
+                <w:sz w:val="10"/>
+                <w:szCs w:val="10"/>
+              </w:rPr>
+              <w:t xml:space="preserve"> da </w:t>
+            </w:r>
+            <w:proofErr w:type="spellStart"/>
+            <w:r>
+              <w:rPr>
+                <w:rFonts w:ascii="Century Gothic" w:hAnsi="Century Gothic" w:cs="Times New Roman"/>
+                <w:sz w:val="10"/>
+                <w:szCs w:val="10"/>
+              </w:rPr>
+              <w:t>parte</w:t>
+            </w:r>
+            <w:proofErr w:type="spellEnd"/>
+            <w:r>
+              <w:rPr>
+                <w:rFonts w:ascii="Century Gothic" w:hAnsi="Century Gothic" w:cs="Times New Roman"/>
+                <w:sz w:val="10"/>
+                <w:szCs w:val="10"/>
+              </w:rPr>
+              <w:t xml:space="preserve"> del </w:t>
+            </w:r>
+            <w:proofErr w:type="spellStart"/>
+            <w:r>
+              <w:rPr>
+                <w:rFonts w:ascii="Century Gothic" w:hAnsi="Century Gothic" w:cs="Times New Roman"/>
+                <w:sz w:val="10"/>
+                <w:szCs w:val="10"/>
+              </w:rPr>
+              <w:t>cliente</w:t>
+            </w:r>
+            <w:proofErr w:type="spellEnd"/>
+            <w:r>
+              <w:rPr>
+                <w:rFonts w:ascii="Century Gothic" w:hAnsi="Century Gothic" w:cs="Times New Roman"/>
+                <w:sz w:val="10"/>
+                <w:szCs w:val="10"/>
+              </w:rPr>
+              <w:t>.</w:t>
+            </w:r>
+          </w:p>
+          <w:p>
+            <w:pPr>
+              <w:pStyle w:val="Corpotesto"/>
+              <w:spacing w:before="42"/>
+              <w:ind w:left="31"/>
+              <w:rPr>
+                <w:rFonts w:ascii="Century Gothic" w:hAnsi="Century Gothic" w:cs="Times New Roman"/>
+                <w:sz w:val="10"/>
+                <w:szCs w:val="10"/>
+              </w:rPr>
+            </w:pPr>
+            <w:r>
+              <w:rPr>
+                <w:rFonts w:ascii="Century Gothic" w:hAnsi="Century Gothic" w:cs="Times New Roman"/>
+                <w:sz w:val="10"/>
+                <w:szCs w:val="10"/>
+              </w:rPr>
               <w:t>Si</w:t>
             </w:r>
             <w:r>
@@ -5889,6 +6301,98 @@
                 <w:szCs w:val="10"/>
               </w:rPr>
               <w:t>ricevuto</w:t>
+            </w:r>
+            <w:proofErr w:type="spellEnd"/>
+            <w:r>
+              <w:rPr>
+                <w:rFonts w:ascii="Century Gothic" w:hAnsi="Century Gothic" w:cs="Times New Roman"/>
+                <w:sz w:val="10"/>
+                <w:szCs w:val="10"/>
+              </w:rPr>
+              <w:t>.</w:t>
+            </w:r>
+          </w:p>
+          <w:p>
+            <w:pPr>
+              <w:pStyle w:val="Corpotesto"/>
+              <w:spacing w:before="42"/>
+              <w:ind w:left="31"/>
+              <w:rPr>
+                <w:rFonts w:ascii="Century Gothic" w:hAnsi="Century Gothic" w:cs="Times New Roman"/>
+                <w:sz w:val="10"/>
+                <w:szCs w:val="10"/>
+              </w:rPr>
+            </w:pPr>
+            <w:r>
+              <w:rPr>
+                <w:rFonts w:ascii="Century Gothic" w:hAnsi="Century Gothic" w:cs="Times New Roman"/>
+                <w:sz w:val="10"/>
+                <w:szCs w:val="10"/>
+              </w:rPr>
+              <w:t xml:space="preserve">Le </w:t>
+            </w:r>
+            <w:proofErr w:type="spellStart"/>
+            <w:r>
+              <w:rPr>
+                <w:rFonts w:ascii="Century Gothic" w:hAnsi="Century Gothic" w:cs="Times New Roman"/>
+                <w:sz w:val="10"/>
+                <w:szCs w:val="10"/>
+              </w:rPr>
+              <w:t>firme</w:t>
+            </w:r>
+            <w:proofErr w:type="spellEnd"/>
+            <w:r>
+              <w:rPr>
+                <w:rFonts w:ascii="Century Gothic" w:hAnsi="Century Gothic" w:cs="Times New Roman"/>
+                <w:sz w:val="10"/>
+                <w:szCs w:val="10"/>
+              </w:rPr>
+              <w:t xml:space="preserve"> di </w:t>
+            </w:r>
+            <w:proofErr w:type="spellStart"/>
+            <w:r>
+              <w:rPr>
+                <w:rFonts w:ascii="Century Gothic" w:hAnsi="Century Gothic" w:cs="Times New Roman"/>
+                <w:sz w:val="10"/>
+                <w:szCs w:val="10"/>
+              </w:rPr>
+              <w:t>appovazione</w:t>
+            </w:r>
+            <w:proofErr w:type="spellEnd"/>
+            <w:r>
+              <w:rPr>
+                <w:rFonts w:ascii="Century Gothic" w:hAnsi="Century Gothic" w:cs="Times New Roman"/>
+                <w:sz w:val="10"/>
+                <w:szCs w:val="10"/>
+              </w:rPr>
+              <w:t xml:space="preserve">, </w:t>
+            </w:r>
+            <w:proofErr w:type="spellStart"/>
+            <w:r>
+              <w:rPr>
+                <w:rFonts w:ascii="Century Gothic" w:hAnsi="Century Gothic" w:cs="Times New Roman"/>
+                <w:sz w:val="10"/>
+                <w:szCs w:val="10"/>
+              </w:rPr>
+              <w:t>identificano</w:t>
+            </w:r>
+            <w:proofErr w:type="spellEnd"/>
+            <w:r>
+              <w:rPr>
+                <w:rFonts w:ascii="Century Gothic" w:hAnsi="Century Gothic" w:cs="Times New Roman"/>
+                <w:sz w:val="10"/>
+                <w:szCs w:val="10"/>
+              </w:rPr>
+              <w:t xml:space="preserve"> la fine del rapport di </w:t>
+            </w:r>
+            <w:proofErr w:type="spellStart"/>
+            <w:r>
+              <w:rPr>
+                <w:rFonts w:ascii="Century Gothic" w:hAnsi="Century Gothic" w:cs="Times New Roman"/>
+                <w:sz w:val="10"/>
+                <w:szCs w:val="10"/>
+              </w:rPr>
+              <w:t>prova</w:t>
             </w:r>
             <w:proofErr w:type="spellEnd"/>
             <w:r>
@@ -6171,11 +6675,6 @@
     <w:pPr>
       <w:pStyle w:val="Pidipagina"/>
       <w:jc w:val="center"/>
-      <w:rPr>
-        <w:rFonts w:ascii="Century Gothic" w:hAnsi="Century Gothic"/>
-        <w:sz w:val="12"/>
-        <w:szCs w:val="12"/>
-      </w:rPr>
     </w:pPr>
     <w:proofErr w:type="spellStart"/>
     <w:r>
@@ -6397,6 +6896,123 @@
         <w:t xml:space="preserve">info@tecnolabroma.it </w:t>
       </w:r>
     </w:hyperlink>
+  </w:p>
+  <w:p>
+    <w:pPr>
+      <w:pStyle w:val="Pidipagina"/>
+      <w:jc w:val="center"/>
+    </w:pPr>
+  </w:p>
+  <w:p>
+    <w:pPr>
+      <w:pStyle w:val="Pidipagina"/>
+      <w:jc w:val="center"/>
+      <w:rPr>
+        <w:rFonts w:ascii="Century Gothic" w:hAnsi="Century Gothic"/>
+        <w:sz w:val="12"/>
+        <w:szCs w:val="12"/>
+      </w:rPr>
+    </w:pPr>
+    <w:r>
+      <w:rPr>
+        <w:rFonts w:ascii="Century Gothic" w:hAnsi="Century Gothic"/>
+        <w:sz w:val="12"/>
+        <w:szCs w:val="12"/>
+        <w:lang w:val="it-IT"/>
+      </w:rPr>
+      <w:t xml:space="preserve">Pag. </w:t>
+    </w:r>
+    <w:r>
+      <w:rPr>
+        <w:rFonts w:ascii="Century Gothic" w:hAnsi="Century Gothic"/>
+        <w:sz w:val="12"/>
+        <w:szCs w:val="12"/>
+      </w:rPr>
+      <w:fldChar w:fldCharType="begin"/>
+    </w:r>
+    <w:r>
+      <w:rPr>
+        <w:rFonts w:ascii="Century Gothic" w:hAnsi="Century Gothic"/>
+        <w:sz w:val="12"/>
+        <w:szCs w:val="12"/>
+      </w:rPr>
+      <w:instrText>PAGE  \* Arabic  \* MERGEFORMAT</w:instrText>
+    </w:r>
+    <w:r>
+      <w:rPr>
+        <w:rFonts w:ascii="Century Gothic" w:hAnsi="Century Gothic"/>
+        <w:sz w:val="12"/>
+        <w:szCs w:val="12"/>
+      </w:rPr>
+      <w:fldChar w:fldCharType="separate"/>
+    </w:r>
+    <w:r>
+      <w:rPr>
+        <w:rFonts w:ascii="Century Gothic" w:hAnsi="Century Gothic"/>
+        <w:sz w:val="12"/>
+        <w:szCs w:val="12"/>
+        <w:lang w:val="it-IT"/>
+      </w:rPr>
+      <w:t>1</w:t>
+    </w:r>
+    <w:r>
+      <w:rPr>
+        <w:rFonts w:ascii="Century Gothic" w:hAnsi="Century Gothic"/>
+        <w:sz w:val="12"/>
+        <w:szCs w:val="12"/>
+      </w:rPr>
+      <w:fldChar w:fldCharType="end"/>
+    </w:r>
+    <w:r>
+      <w:rPr>
+        <w:rFonts w:ascii="Century Gothic" w:hAnsi="Century Gothic"/>
+        <w:sz w:val="12"/>
+        <w:szCs w:val="12"/>
+        <w:lang w:val="it-IT"/>
+      </w:rPr>
+      <w:t xml:space="preserve"> di </w:t>
+    </w:r>
+    <w:r>
+      <w:rPr>
+        <w:rFonts w:ascii="Century Gothic" w:hAnsi="Century Gothic"/>
+        <w:sz w:val="12"/>
+        <w:szCs w:val="12"/>
+      </w:rPr>
+      <w:fldChar w:fldCharType="begin"/>
+    </w:r>
+    <w:r>
+      <w:rPr>
+        <w:rFonts w:ascii="Century Gothic" w:hAnsi="Century Gothic"/>
+        <w:sz w:val="12"/>
+        <w:szCs w:val="12"/>
+      </w:rPr>
+      <w:instrText>NUMPAGES  \* Arabic  \* MERGEFORMAT</w:instrText>
+    </w:r>
+    <w:r>
+      <w:rPr>
+        <w:rFonts w:ascii="Century Gothic" w:hAnsi="Century Gothic"/>
+        <w:sz w:val="12"/>
+        <w:szCs w:val="12"/>
+      </w:rPr>
+      <w:fldChar w:fldCharType="separate"/>
+    </w:r>
+    <w:r>
+      <w:rPr>
+        <w:rFonts w:ascii="Century Gothic" w:hAnsi="Century Gothic"/>
+        <w:sz w:val="12"/>
+        <w:szCs w:val="12"/>
+        <w:lang w:val="it-IT"/>
+      </w:rPr>
+      <w:t>2</w:t>
+    </w:r>
+    <w:r>
+      <w:rPr>
+        <w:rFonts w:ascii="Century Gothic" w:hAnsi="Century Gothic"/>
+        <w:sz w:val="12"/>
+        <w:szCs w:val="12"/>
+      </w:rPr>
+      <w:fldChar w:fldCharType="end"/>
+    </w:r>
   </w:p>
 </w:ftr>
 </file>

</xml_diff>

<commit_message>
Refactor resilienza report fields and templates
Standardizes field names for resilienza test data across controllers and views, updates validation rules, and adapts data structure for report generation. Updates DOCX templates and improves form inputs for consistency. Removes unused Excel upload from wizard step 2.
</commit_message>
<xml_diff>
--- a/resources/templates/template_analisi_chimica.docx
+++ b/resources/templates/template_analisi_chimica.docx
@@ -353,7 +353,6 @@
                                     </w:rPr>
                                     <w:t xml:space="preserve">   </w:t>
                                   </w:r>
-                                  <w:proofErr w:type="spellStart"/>
                                   <w:r>
                                     <w:rPr>
                                       <w:rFonts w:ascii="Century Gothic" w:hAnsi="Century Gothic" w:cs="Times New Roman"/>
@@ -362,18 +361,7 @@
                                       <w:sz w:val="15"/>
                                       <w:szCs w:val="13"/>
                                     </w:rPr>
-                                    <w:t>Rapporto</w:t>
-                                  </w:r>
-                                  <w:proofErr w:type="spellEnd"/>
-                                  <w:r>
-                                    <w:rPr>
-                                      <w:rFonts w:ascii="Century Gothic" w:hAnsi="Century Gothic" w:cs="Times New Roman"/>
-                                      <w:b/>
-                                      <w:bCs/>
-                                      <w:sz w:val="15"/>
-                                      <w:szCs w:val="13"/>
-                                    </w:rPr>
-                                    <w:t xml:space="preserve"> n° </w:t>
+                                    <w:t xml:space="preserve">Rapporto n° </w:t>
                                   </w:r>
                                   <w:r>
                                     <w:rPr>
@@ -381,16 +369,7 @@
                                       <w:sz w:val="15"/>
                                       <w:szCs w:val="13"/>
                                     </w:rPr>
-                                    <w:t>${</w:t>
-                                  </w:r>
-                                  <w:proofErr w:type="spellStart"/>
-                                  <w:r>
-                                    <w:rPr>
-                                      <w:rFonts w:ascii="Century Gothic" w:hAnsi="Century Gothic" w:cs="Times New Roman"/>
-                                      <w:sz w:val="15"/>
-                                      <w:szCs w:val="13"/>
-                                    </w:rPr>
-                                    <w:t>rapport</w:t>
+                                    <w:t>${rapport</w:t>
                                   </w:r>
                                   <w:r>
                                     <w:rPr>
@@ -406,25 +385,7 @@
                                       <w:sz w:val="15"/>
                                       <w:szCs w:val="13"/>
                                     </w:rPr>
-                                    <w:t>_</w:t>
-                                  </w:r>
-                                  <w:proofErr w:type="gramStart"/>
-                                  <w:r>
-                                    <w:rPr>
-                                      <w:rFonts w:ascii="Century Gothic" w:hAnsi="Century Gothic" w:cs="Times New Roman"/>
-                                      <w:sz w:val="15"/>
-                                      <w:szCs w:val="13"/>
-                                    </w:rPr>
-                                    <w:t>numero</w:t>
-                                  </w:r>
-                                  <w:proofErr w:type="spellEnd"/>
-                                  <w:r>
-                                    <w:rPr>
-                                      <w:rFonts w:ascii="Century Gothic" w:hAnsi="Century Gothic" w:cs="Times New Roman"/>
-                                      <w:sz w:val="15"/>
-                                      <w:szCs w:val="13"/>
-                                    </w:rPr>
-                                    <w:t xml:space="preserve">} </w:t>
+                                    <w:t xml:space="preserve">_numero} </w:t>
                                   </w:r>
                                   <w:r>
                                     <w:rPr>
@@ -440,34 +401,7 @@
                                       <w:sz w:val="15"/>
                                       <w:szCs w:val="13"/>
                                     </w:rPr>
-                                    <w:t>Rev.</w:t>
-                                  </w:r>
-                                  <w:proofErr w:type="gramEnd"/>
-                                  <w:r>
-                                    <w:rPr>
-                                      <w:rFonts w:ascii="Century Gothic" w:hAnsi="Century Gothic" w:cs="Times New Roman"/>
-                                      <w:sz w:val="15"/>
-                                      <w:szCs w:val="13"/>
-                                    </w:rPr>
-                                    <w:t>${</w:t>
-                                  </w:r>
-                                  <w:proofErr w:type="spellStart"/>
-                                  <w:r>
-                                    <w:rPr>
-                                      <w:rFonts w:ascii="Century Gothic" w:hAnsi="Century Gothic" w:cs="Times New Roman"/>
-                                      <w:sz w:val="15"/>
-                                      <w:szCs w:val="13"/>
-                                    </w:rPr>
-                                    <w:t>numero_revisione</w:t>
-                                  </w:r>
-                                  <w:proofErr w:type="spellEnd"/>
-                                  <w:r>
-                                    <w:rPr>
-                                      <w:rFonts w:ascii="Century Gothic" w:hAnsi="Century Gothic" w:cs="Times New Roman"/>
-                                      <w:sz w:val="15"/>
-                                      <w:szCs w:val="13"/>
-                                    </w:rPr>
-                                    <w:t>}</w:t>
+                                    <w:t>Rev.${numero_revisione}</w:t>
                                   </w:r>
                                 </w:p>
                                 <w:p>
@@ -502,7 +436,6 @@
                                     </w:rPr>
                                     <w:t xml:space="preserve">   </w:t>
                                   </w:r>
-                                  <w:proofErr w:type="spellStart"/>
                                   <w:r>
                                     <w:rPr>
                                       <w:rFonts w:ascii="Century Gothic" w:hAnsi="Century Gothic" w:cs="Times New Roman"/>
@@ -511,51 +444,7 @@
                                       <w:sz w:val="15"/>
                                       <w:szCs w:val="13"/>
                                     </w:rPr>
-                                    <w:t>Accettazione</w:t>
-                                  </w:r>
-                                  <w:proofErr w:type="spellEnd"/>
-                                  <w:r>
-                                    <w:rPr>
-                                      <w:rFonts w:ascii="Century Gothic" w:hAnsi="Century Gothic" w:cs="Times New Roman"/>
-                                      <w:b/>
-                                      <w:bCs/>
-                                      <w:sz w:val="15"/>
-                                      <w:szCs w:val="13"/>
-                                    </w:rPr>
-                                    <w:t xml:space="preserve"> </w:t>
-                                  </w:r>
-                                  <w:proofErr w:type="spellStart"/>
-                                  <w:r>
-                                    <w:rPr>
-                                      <w:rFonts w:ascii="Century Gothic" w:hAnsi="Century Gothic" w:cs="Times New Roman"/>
-                                      <w:b/>
-                                      <w:bCs/>
-                                      <w:sz w:val="15"/>
-                                      <w:szCs w:val="13"/>
-                                    </w:rPr>
-                                    <w:t>materiale</w:t>
-                                  </w:r>
-                                  <w:proofErr w:type="spellEnd"/>
-                                  <w:r>
-                                    <w:rPr>
-                                      <w:rFonts w:ascii="Century Gothic" w:hAnsi="Century Gothic" w:cs="Times New Roman"/>
-                                      <w:b/>
-                                      <w:bCs/>
-                                      <w:sz w:val="15"/>
-                                      <w:szCs w:val="13"/>
-                                    </w:rPr>
-                                    <w:t xml:space="preserve"> </w:t>
-                                  </w:r>
-                                  <w:proofErr w:type="gramStart"/>
-                                  <w:r>
-                                    <w:rPr>
-                                      <w:rFonts w:ascii="Century Gothic" w:hAnsi="Century Gothic" w:cs="Times New Roman"/>
-                                      <w:b/>
-                                      <w:bCs/>
-                                      <w:sz w:val="15"/>
-                                      <w:szCs w:val="13"/>
-                                    </w:rPr>
-                                    <w:t>del</w:t>
+                                    <w:t>Accettazione materiale del</w:t>
                                   </w:r>
                                   <w:r>
                                     <w:rPr>
@@ -573,7 +462,6 @@
                                     </w:rPr>
                                     <w:t>$</w:t>
                                   </w:r>
-                                  <w:proofErr w:type="gramEnd"/>
                                   <w:r>
                                     <w:rPr>
                                       <w:rFonts w:ascii="Century Gothic" w:hAnsi="Century Gothic" w:cs="Times New Roman"/>
@@ -582,7 +470,6 @@
                                     </w:rPr>
                                     <w:t>{</w:t>
                                   </w:r>
-                                  <w:proofErr w:type="spellStart"/>
                                   <w:r>
                                     <w:rPr>
                                       <w:rFonts w:ascii="Century Gothic" w:hAnsi="Century Gothic" w:cs="Times New Roman"/>
@@ -591,7 +478,6 @@
                                     </w:rPr>
                                     <w:t>data_accettazione_materiale</w:t>
                                   </w:r>
-                                  <w:proofErr w:type="spellEnd"/>
                                   <w:r>
                                     <w:rPr>
                                       <w:rFonts w:ascii="Century Gothic" w:hAnsi="Century Gothic" w:cs="Times New Roman"/>
@@ -640,29 +526,7 @@
                                       <w:sz w:val="15"/>
                                       <w:szCs w:val="13"/>
                                     </w:rPr>
-                                    <w:t xml:space="preserve">Rif. </w:t>
-                                  </w:r>
-                                  <w:proofErr w:type="spellStart"/>
-                                  <w:r>
-                                    <w:rPr>
-                                      <w:rFonts w:ascii="Century Gothic" w:hAnsi="Century Gothic" w:cs="Times New Roman"/>
-                                      <w:b/>
-                                      <w:bCs/>
-                                      <w:sz w:val="15"/>
-                                      <w:szCs w:val="13"/>
-                                    </w:rPr>
-                                    <w:t>Ordine</w:t>
-                                  </w:r>
-                                  <w:proofErr w:type="spellEnd"/>
-                                  <w:r>
-                                    <w:rPr>
-                                      <w:rFonts w:ascii="Century Gothic" w:hAnsi="Century Gothic" w:cs="Times New Roman"/>
-                                      <w:b/>
-                                      <w:bCs/>
-                                      <w:sz w:val="15"/>
-                                      <w:szCs w:val="13"/>
-                                    </w:rPr>
-                                    <w:t xml:space="preserve"> n° </w:t>
+                                    <w:t xml:space="preserve">Rif. Ordine n° </w:t>
                                   </w:r>
                                   <w:r>
                                     <w:rPr>
@@ -670,34 +534,7 @@
                                       <w:sz w:val="15"/>
                                       <w:szCs w:val="13"/>
                                     </w:rPr>
-                                    <w:t>${</w:t>
-                                  </w:r>
-                                  <w:proofErr w:type="spellStart"/>
-                                  <w:r>
-                                    <w:rPr>
-                                      <w:rFonts w:ascii="Century Gothic" w:hAnsi="Century Gothic" w:cs="Times New Roman"/>
-                                      <w:sz w:val="15"/>
-                                      <w:szCs w:val="13"/>
-                                    </w:rPr>
-                                    <w:t>rif_</w:t>
-                                  </w:r>
-                                  <w:proofErr w:type="gramStart"/>
-                                  <w:r>
-                                    <w:rPr>
-                                      <w:rFonts w:ascii="Century Gothic" w:hAnsi="Century Gothic" w:cs="Times New Roman"/>
-                                      <w:sz w:val="15"/>
-                                      <w:szCs w:val="13"/>
-                                    </w:rPr>
-                                    <w:t>ordine</w:t>
-                                  </w:r>
-                                  <w:proofErr w:type="spellEnd"/>
-                                  <w:r>
-                                    <w:rPr>
-                                      <w:rFonts w:ascii="Century Gothic" w:hAnsi="Century Gothic" w:cs="Times New Roman"/>
-                                      <w:sz w:val="15"/>
-                                      <w:szCs w:val="13"/>
-                                    </w:rPr>
-                                    <w:t>}</w:t>
+                                    <w:t>${rif_ordine}</w:t>
                                   </w:r>
                                   <w:r>
                                     <w:rPr>
@@ -709,32 +546,13 @@
                                     </w:rPr>
                                     <w:t xml:space="preserve">  del</w:t>
                                   </w:r>
-                                  <w:proofErr w:type="gramEnd"/>
                                   <w:r>
                                     <w:rPr>
                                       <w:rFonts w:ascii="Century Gothic" w:hAnsi="Century Gothic" w:cs="Times New Roman"/>
                                       <w:sz w:val="15"/>
                                       <w:szCs w:val="13"/>
                                     </w:rPr>
-                                    <w:t xml:space="preserve">   ${</w:t>
-                                  </w:r>
-                                  <w:proofErr w:type="spellStart"/>
-                                  <w:r>
-                                    <w:rPr>
-                                      <w:rFonts w:ascii="Century Gothic" w:hAnsi="Century Gothic" w:cs="Times New Roman"/>
-                                      <w:sz w:val="15"/>
-                                      <w:szCs w:val="13"/>
-                                    </w:rPr>
-                                    <w:t>data_ordine</w:t>
-                                  </w:r>
-                                  <w:proofErr w:type="spellEnd"/>
-                                  <w:r>
-                                    <w:rPr>
-                                      <w:rFonts w:ascii="Century Gothic" w:hAnsi="Century Gothic" w:cs="Times New Roman"/>
-                                      <w:sz w:val="15"/>
-                                      <w:szCs w:val="13"/>
-                                    </w:rPr>
-                                    <w:t>}</w:t>
+                                    <w:t xml:space="preserve">   ${data_ordine}</w:t>
                                   </w:r>
                                 </w:p>
                                 <w:p>
@@ -778,9 +596,9 @@
                                       <w:bCs/>
                                       <w:sz w:val="15"/>
                                       <w:szCs w:val="13"/>
+                                      <w:u w:val="single"/>
                                     </w:rPr>
                                   </w:pPr>
-                                  <w:proofErr w:type="spellStart"/>
                                   <w:r>
                                     <w:rPr>
                                       <w:rFonts w:ascii="Century Gothic" w:hAnsi="Century Gothic" w:cs="Times New Roman"/>
@@ -789,9 +607,8 @@
                                       <w:sz w:val="15"/>
                                       <w:szCs w:val="13"/>
                                     </w:rPr>
-                                    <w:t>Spettabile</w:t>
+                                    <w:t xml:space="preserve">Spettabile  </w:t>
                                   </w:r>
-                                  <w:proofErr w:type="spellEnd"/>
                                   <w:r>
                                     <w:rPr>
                                       <w:rFonts w:ascii="Century Gothic" w:hAnsi="Century Gothic" w:cs="Times New Roman"/>
@@ -800,7 +617,7 @@
                                       <w:sz w:val="15"/>
                                       <w:szCs w:val="13"/>
                                     </w:rPr>
-                                    <w:t xml:space="preserve">  </w:t>
+                                    <w:t>:</w:t>
                                   </w:r>
                                 </w:p>
                                 <w:p>
@@ -838,25 +655,7 @@
                                       <w:sz w:val="15"/>
                                       <w:szCs w:val="13"/>
                                     </w:rPr>
-                                    <w:t>${</w:t>
-                                  </w:r>
-                                  <w:proofErr w:type="spellStart"/>
-                                  <w:r>
-                                    <w:rPr>
-                                      <w:rFonts w:ascii="Century Gothic" w:hAnsi="Century Gothic" w:cs="Times New Roman"/>
-                                      <w:sz w:val="15"/>
-                                      <w:szCs w:val="13"/>
-                                    </w:rPr>
-                                    <w:t>commessa_cliente</w:t>
-                                  </w:r>
-                                  <w:proofErr w:type="spellEnd"/>
-                                  <w:r>
-                                    <w:rPr>
-                                      <w:rFonts w:ascii="Century Gothic" w:hAnsi="Century Gothic" w:cs="Times New Roman"/>
-                                      <w:sz w:val="15"/>
-                                      <w:szCs w:val="13"/>
-                                    </w:rPr>
-                                    <w:t>}</w:t>
+                                    <w:t>${commessa_cliente}</w:t>
                                   </w:r>
                                 </w:p>
                                 <w:p>
@@ -878,25 +677,7 @@
                                       <w:sz w:val="15"/>
                                       <w:szCs w:val="13"/>
                                     </w:rPr>
-                                    <w:t>${</w:t>
-                                  </w:r>
-                                  <w:proofErr w:type="spellStart"/>
-                                  <w:r>
-                                    <w:rPr>
-                                      <w:rFonts w:ascii="Century Gothic" w:hAnsi="Century Gothic" w:cs="Times New Roman"/>
-                                      <w:sz w:val="15"/>
-                                      <w:szCs w:val="13"/>
-                                    </w:rPr>
-                                    <w:t>indirizzo_cliente</w:t>
-                                  </w:r>
-                                  <w:proofErr w:type="spellEnd"/>
-                                  <w:r>
-                                    <w:rPr>
-                                      <w:rFonts w:ascii="Century Gothic" w:hAnsi="Century Gothic" w:cs="Times New Roman"/>
-                                      <w:sz w:val="15"/>
-                                      <w:szCs w:val="13"/>
-                                    </w:rPr>
-                                    <w:t>}</w:t>
+                                    <w:t>${indirizzo_cliente}</w:t>
                                   </w:r>
                                 </w:p>
                                 <w:p>
@@ -919,25 +700,7 @@
                                       <w:sz w:val="15"/>
                                       <w:szCs w:val="13"/>
                                     </w:rPr>
-                                    <w:t>${</w:t>
-                                  </w:r>
-                                  <w:proofErr w:type="spellStart"/>
-                                  <w:r>
-                                    <w:rPr>
-                                      <w:rFonts w:ascii="Century Gothic" w:hAnsi="Century Gothic" w:cs="Times New Roman"/>
-                                      <w:sz w:val="15"/>
-                                      <w:szCs w:val="13"/>
-                                    </w:rPr>
-                                    <w:t>citta_cliente</w:t>
-                                  </w:r>
-                                  <w:proofErr w:type="spellEnd"/>
-                                  <w:r>
-                                    <w:rPr>
-                                      <w:rFonts w:ascii="Century Gothic" w:hAnsi="Century Gothic" w:cs="Times New Roman"/>
-                                      <w:sz w:val="15"/>
-                                      <w:szCs w:val="13"/>
-                                    </w:rPr>
-                                    <w:t>}</w:t>
+                                    <w:t>${citta_cliente}</w:t>
                                   </w:r>
                                 </w:p>
                               </w:tc>
@@ -961,7 +724,6 @@
                                       <w:szCs w:val="13"/>
                                     </w:rPr>
                                   </w:pPr>
-                                  <w:proofErr w:type="spellStart"/>
                                   <w:r>
                                     <w:rPr>
                                       <w:rFonts w:ascii="Century Gothic" w:hAnsi="Century Gothic" w:cs="Times New Roman"/>
@@ -972,7 +734,6 @@
                                     </w:rPr>
                                     <w:t>Spettabile</w:t>
                                   </w:r>
-                                  <w:proofErr w:type="spellEnd"/>
                                 </w:p>
                               </w:tc>
                             </w:tr>
@@ -1123,7 +884,6 @@
                               </w:rPr>
                               <w:t xml:space="preserve">   </w:t>
                             </w:r>
-                            <w:proofErr w:type="spellStart"/>
                             <w:r>
                               <w:rPr>
                                 <w:rFonts w:ascii="Century Gothic" w:hAnsi="Century Gothic" w:cs="Times New Roman"/>
@@ -1132,18 +892,7 @@
                                 <w:sz w:val="15"/>
                                 <w:szCs w:val="13"/>
                               </w:rPr>
-                              <w:t>Rapporto</w:t>
-                            </w:r>
-                            <w:proofErr w:type="spellEnd"/>
-                            <w:r>
-                              <w:rPr>
-                                <w:rFonts w:ascii="Century Gothic" w:hAnsi="Century Gothic" w:cs="Times New Roman"/>
-                                <w:b/>
-                                <w:bCs/>
-                                <w:sz w:val="15"/>
-                                <w:szCs w:val="13"/>
-                              </w:rPr>
-                              <w:t xml:space="preserve"> n° </w:t>
+                              <w:t xml:space="preserve">Rapporto n° </w:t>
                             </w:r>
                             <w:r>
                               <w:rPr>
@@ -1151,16 +900,7 @@
                                 <w:sz w:val="15"/>
                                 <w:szCs w:val="13"/>
                               </w:rPr>
-                              <w:t>${</w:t>
-                            </w:r>
-                            <w:proofErr w:type="spellStart"/>
-                            <w:r>
-                              <w:rPr>
-                                <w:rFonts w:ascii="Century Gothic" w:hAnsi="Century Gothic" w:cs="Times New Roman"/>
-                                <w:sz w:val="15"/>
-                                <w:szCs w:val="13"/>
-                              </w:rPr>
-                              <w:t>rapport</w:t>
+                              <w:t>${rapport</w:t>
                             </w:r>
                             <w:r>
                               <w:rPr>
@@ -1176,25 +916,7 @@
                                 <w:sz w:val="15"/>
                                 <w:szCs w:val="13"/>
                               </w:rPr>
-                              <w:t>_</w:t>
-                            </w:r>
-                            <w:proofErr w:type="gramStart"/>
-                            <w:r>
-                              <w:rPr>
-                                <w:rFonts w:ascii="Century Gothic" w:hAnsi="Century Gothic" w:cs="Times New Roman"/>
-                                <w:sz w:val="15"/>
-                                <w:szCs w:val="13"/>
-                              </w:rPr>
-                              <w:t>numero</w:t>
-                            </w:r>
-                            <w:proofErr w:type="spellEnd"/>
-                            <w:r>
-                              <w:rPr>
-                                <w:rFonts w:ascii="Century Gothic" w:hAnsi="Century Gothic" w:cs="Times New Roman"/>
-                                <w:sz w:val="15"/>
-                                <w:szCs w:val="13"/>
-                              </w:rPr>
-                              <w:t xml:space="preserve">} </w:t>
+                              <w:t xml:space="preserve">_numero} </w:t>
                             </w:r>
                             <w:r>
                               <w:rPr>
@@ -1210,34 +932,7 @@
                                 <w:sz w:val="15"/>
                                 <w:szCs w:val="13"/>
                               </w:rPr>
-                              <w:t>Rev.</w:t>
-                            </w:r>
-                            <w:proofErr w:type="gramEnd"/>
-                            <w:r>
-                              <w:rPr>
-                                <w:rFonts w:ascii="Century Gothic" w:hAnsi="Century Gothic" w:cs="Times New Roman"/>
-                                <w:sz w:val="15"/>
-                                <w:szCs w:val="13"/>
-                              </w:rPr>
-                              <w:t>${</w:t>
-                            </w:r>
-                            <w:proofErr w:type="spellStart"/>
-                            <w:r>
-                              <w:rPr>
-                                <w:rFonts w:ascii="Century Gothic" w:hAnsi="Century Gothic" w:cs="Times New Roman"/>
-                                <w:sz w:val="15"/>
-                                <w:szCs w:val="13"/>
-                              </w:rPr>
-                              <w:t>numero_revisione</w:t>
-                            </w:r>
-                            <w:proofErr w:type="spellEnd"/>
-                            <w:r>
-                              <w:rPr>
-                                <w:rFonts w:ascii="Century Gothic" w:hAnsi="Century Gothic" w:cs="Times New Roman"/>
-                                <w:sz w:val="15"/>
-                                <w:szCs w:val="13"/>
-                              </w:rPr>
-                              <w:t>}</w:t>
+                              <w:t>Rev.${numero_revisione}</w:t>
                             </w:r>
                           </w:p>
                           <w:p>
@@ -1272,7 +967,6 @@
                               </w:rPr>
                               <w:t xml:space="preserve">   </w:t>
                             </w:r>
-                            <w:proofErr w:type="spellStart"/>
                             <w:r>
                               <w:rPr>
                                 <w:rFonts w:ascii="Century Gothic" w:hAnsi="Century Gothic" w:cs="Times New Roman"/>
@@ -1281,51 +975,7 @@
                                 <w:sz w:val="15"/>
                                 <w:szCs w:val="13"/>
                               </w:rPr>
-                              <w:t>Accettazione</w:t>
-                            </w:r>
-                            <w:proofErr w:type="spellEnd"/>
-                            <w:r>
-                              <w:rPr>
-                                <w:rFonts w:ascii="Century Gothic" w:hAnsi="Century Gothic" w:cs="Times New Roman"/>
-                                <w:b/>
-                                <w:bCs/>
-                                <w:sz w:val="15"/>
-                                <w:szCs w:val="13"/>
-                              </w:rPr>
-                              <w:t xml:space="preserve"> </w:t>
-                            </w:r>
-                            <w:proofErr w:type="spellStart"/>
-                            <w:r>
-                              <w:rPr>
-                                <w:rFonts w:ascii="Century Gothic" w:hAnsi="Century Gothic" w:cs="Times New Roman"/>
-                                <w:b/>
-                                <w:bCs/>
-                                <w:sz w:val="15"/>
-                                <w:szCs w:val="13"/>
-                              </w:rPr>
-                              <w:t>materiale</w:t>
-                            </w:r>
-                            <w:proofErr w:type="spellEnd"/>
-                            <w:r>
-                              <w:rPr>
-                                <w:rFonts w:ascii="Century Gothic" w:hAnsi="Century Gothic" w:cs="Times New Roman"/>
-                                <w:b/>
-                                <w:bCs/>
-                                <w:sz w:val="15"/>
-                                <w:szCs w:val="13"/>
-                              </w:rPr>
-                              <w:t xml:space="preserve"> </w:t>
-                            </w:r>
-                            <w:proofErr w:type="gramStart"/>
-                            <w:r>
-                              <w:rPr>
-                                <w:rFonts w:ascii="Century Gothic" w:hAnsi="Century Gothic" w:cs="Times New Roman"/>
-                                <w:b/>
-                                <w:bCs/>
-                                <w:sz w:val="15"/>
-                                <w:szCs w:val="13"/>
-                              </w:rPr>
-                              <w:t>del</w:t>
+                              <w:t>Accettazione materiale del</w:t>
                             </w:r>
                             <w:r>
                               <w:rPr>
@@ -1343,7 +993,6 @@
                               </w:rPr>
                               <w:t>$</w:t>
                             </w:r>
-                            <w:proofErr w:type="gramEnd"/>
                             <w:r>
                               <w:rPr>
                                 <w:rFonts w:ascii="Century Gothic" w:hAnsi="Century Gothic" w:cs="Times New Roman"/>
@@ -1352,7 +1001,6 @@
                               </w:rPr>
                               <w:t>{</w:t>
                             </w:r>
-                            <w:proofErr w:type="spellStart"/>
                             <w:r>
                               <w:rPr>
                                 <w:rFonts w:ascii="Century Gothic" w:hAnsi="Century Gothic" w:cs="Times New Roman"/>
@@ -1361,7 +1009,6 @@
                               </w:rPr>
                               <w:t>data_accettazione_materiale</w:t>
                             </w:r>
-                            <w:proofErr w:type="spellEnd"/>
                             <w:r>
                               <w:rPr>
                                 <w:rFonts w:ascii="Century Gothic" w:hAnsi="Century Gothic" w:cs="Times New Roman"/>
@@ -1410,29 +1057,7 @@
                                 <w:sz w:val="15"/>
                                 <w:szCs w:val="13"/>
                               </w:rPr>
-                              <w:t xml:space="preserve">Rif. </w:t>
-                            </w:r>
-                            <w:proofErr w:type="spellStart"/>
-                            <w:r>
-                              <w:rPr>
-                                <w:rFonts w:ascii="Century Gothic" w:hAnsi="Century Gothic" w:cs="Times New Roman"/>
-                                <w:b/>
-                                <w:bCs/>
-                                <w:sz w:val="15"/>
-                                <w:szCs w:val="13"/>
-                              </w:rPr>
-                              <w:t>Ordine</w:t>
-                            </w:r>
-                            <w:proofErr w:type="spellEnd"/>
-                            <w:r>
-                              <w:rPr>
-                                <w:rFonts w:ascii="Century Gothic" w:hAnsi="Century Gothic" w:cs="Times New Roman"/>
-                                <w:b/>
-                                <w:bCs/>
-                                <w:sz w:val="15"/>
-                                <w:szCs w:val="13"/>
-                              </w:rPr>
-                              <w:t xml:space="preserve"> n° </w:t>
+                              <w:t xml:space="preserve">Rif. Ordine n° </w:t>
                             </w:r>
                             <w:r>
                               <w:rPr>
@@ -1440,34 +1065,7 @@
                                 <w:sz w:val="15"/>
                                 <w:szCs w:val="13"/>
                               </w:rPr>
-                              <w:t>${</w:t>
-                            </w:r>
-                            <w:proofErr w:type="spellStart"/>
-                            <w:r>
-                              <w:rPr>
-                                <w:rFonts w:ascii="Century Gothic" w:hAnsi="Century Gothic" w:cs="Times New Roman"/>
-                                <w:sz w:val="15"/>
-                                <w:szCs w:val="13"/>
-                              </w:rPr>
-                              <w:t>rif_</w:t>
-                            </w:r>
-                            <w:proofErr w:type="gramStart"/>
-                            <w:r>
-                              <w:rPr>
-                                <w:rFonts w:ascii="Century Gothic" w:hAnsi="Century Gothic" w:cs="Times New Roman"/>
-                                <w:sz w:val="15"/>
-                                <w:szCs w:val="13"/>
-                              </w:rPr>
-                              <w:t>ordine</w:t>
-                            </w:r>
-                            <w:proofErr w:type="spellEnd"/>
-                            <w:r>
-                              <w:rPr>
-                                <w:rFonts w:ascii="Century Gothic" w:hAnsi="Century Gothic" w:cs="Times New Roman"/>
-                                <w:sz w:val="15"/>
-                                <w:szCs w:val="13"/>
-                              </w:rPr>
-                              <w:t>}</w:t>
+                              <w:t>${rif_ordine}</w:t>
                             </w:r>
                             <w:r>
                               <w:rPr>
@@ -1479,32 +1077,13 @@
                               </w:rPr>
                               <w:t xml:space="preserve">  del</w:t>
                             </w:r>
-                            <w:proofErr w:type="gramEnd"/>
                             <w:r>
                               <w:rPr>
                                 <w:rFonts w:ascii="Century Gothic" w:hAnsi="Century Gothic" w:cs="Times New Roman"/>
                                 <w:sz w:val="15"/>
                                 <w:szCs w:val="13"/>
                               </w:rPr>
-                              <w:t xml:space="preserve">   ${</w:t>
-                            </w:r>
-                            <w:proofErr w:type="spellStart"/>
-                            <w:r>
-                              <w:rPr>
-                                <w:rFonts w:ascii="Century Gothic" w:hAnsi="Century Gothic" w:cs="Times New Roman"/>
-                                <w:sz w:val="15"/>
-                                <w:szCs w:val="13"/>
-                              </w:rPr>
-                              <w:t>data_ordine</w:t>
-                            </w:r>
-                            <w:proofErr w:type="spellEnd"/>
-                            <w:r>
-                              <w:rPr>
-                                <w:rFonts w:ascii="Century Gothic" w:hAnsi="Century Gothic" w:cs="Times New Roman"/>
-                                <w:sz w:val="15"/>
-                                <w:szCs w:val="13"/>
-                              </w:rPr>
-                              <w:t>}</w:t>
+                              <w:t xml:space="preserve">   ${data_ordine}</w:t>
                             </w:r>
                           </w:p>
                           <w:p>
@@ -1548,9 +1127,9 @@
                                 <w:bCs/>
                                 <w:sz w:val="15"/>
                                 <w:szCs w:val="13"/>
+                                <w:u w:val="single"/>
                               </w:rPr>
                             </w:pPr>
-                            <w:proofErr w:type="spellStart"/>
                             <w:r>
                               <w:rPr>
                                 <w:rFonts w:ascii="Century Gothic" w:hAnsi="Century Gothic" w:cs="Times New Roman"/>
@@ -1559,9 +1138,8 @@
                                 <w:sz w:val="15"/>
                                 <w:szCs w:val="13"/>
                               </w:rPr>
-                              <w:t>Spettabile</w:t>
+                              <w:t xml:space="preserve">Spettabile  </w:t>
                             </w:r>
-                            <w:proofErr w:type="spellEnd"/>
                             <w:r>
                               <w:rPr>
                                 <w:rFonts w:ascii="Century Gothic" w:hAnsi="Century Gothic" w:cs="Times New Roman"/>
@@ -1570,7 +1148,7 @@
                                 <w:sz w:val="15"/>
                                 <w:szCs w:val="13"/>
                               </w:rPr>
-                              <w:t xml:space="preserve">  </w:t>
+                              <w:t>:</w:t>
                             </w:r>
                           </w:p>
                           <w:p>
@@ -1608,25 +1186,7 @@
                                 <w:sz w:val="15"/>
                                 <w:szCs w:val="13"/>
                               </w:rPr>
-                              <w:t>${</w:t>
-                            </w:r>
-                            <w:proofErr w:type="spellStart"/>
-                            <w:r>
-                              <w:rPr>
-                                <w:rFonts w:ascii="Century Gothic" w:hAnsi="Century Gothic" w:cs="Times New Roman"/>
-                                <w:sz w:val="15"/>
-                                <w:szCs w:val="13"/>
-                              </w:rPr>
-                              <w:t>commessa_cliente</w:t>
-                            </w:r>
-                            <w:proofErr w:type="spellEnd"/>
-                            <w:r>
-                              <w:rPr>
-                                <w:rFonts w:ascii="Century Gothic" w:hAnsi="Century Gothic" w:cs="Times New Roman"/>
-                                <w:sz w:val="15"/>
-                                <w:szCs w:val="13"/>
-                              </w:rPr>
-                              <w:t>}</w:t>
+                              <w:t>${commessa_cliente}</w:t>
                             </w:r>
                           </w:p>
                           <w:p>
@@ -1648,25 +1208,7 @@
                                 <w:sz w:val="15"/>
                                 <w:szCs w:val="13"/>
                               </w:rPr>
-                              <w:t>${</w:t>
-                            </w:r>
-                            <w:proofErr w:type="spellStart"/>
-                            <w:r>
-                              <w:rPr>
-                                <w:rFonts w:ascii="Century Gothic" w:hAnsi="Century Gothic" w:cs="Times New Roman"/>
-                                <w:sz w:val="15"/>
-                                <w:szCs w:val="13"/>
-                              </w:rPr>
-                              <w:t>indirizzo_cliente</w:t>
-                            </w:r>
-                            <w:proofErr w:type="spellEnd"/>
-                            <w:r>
-                              <w:rPr>
-                                <w:rFonts w:ascii="Century Gothic" w:hAnsi="Century Gothic" w:cs="Times New Roman"/>
-                                <w:sz w:val="15"/>
-                                <w:szCs w:val="13"/>
-                              </w:rPr>
-                              <w:t>}</w:t>
+                              <w:t>${indirizzo_cliente}</w:t>
                             </w:r>
                           </w:p>
                           <w:p>
@@ -1689,25 +1231,7 @@
                                 <w:sz w:val="15"/>
                                 <w:szCs w:val="13"/>
                               </w:rPr>
-                              <w:t>${</w:t>
-                            </w:r>
-                            <w:proofErr w:type="spellStart"/>
-                            <w:r>
-                              <w:rPr>
-                                <w:rFonts w:ascii="Century Gothic" w:hAnsi="Century Gothic" w:cs="Times New Roman"/>
-                                <w:sz w:val="15"/>
-                                <w:szCs w:val="13"/>
-                              </w:rPr>
-                              <w:t>citta_cliente</w:t>
-                            </w:r>
-                            <w:proofErr w:type="spellEnd"/>
-                            <w:r>
-                              <w:rPr>
-                                <w:rFonts w:ascii="Century Gothic" w:hAnsi="Century Gothic" w:cs="Times New Roman"/>
-                                <w:sz w:val="15"/>
-                                <w:szCs w:val="13"/>
-                              </w:rPr>
-                              <w:t>}</w:t>
+                              <w:t>${citta_cliente}</w:t>
                             </w:r>
                           </w:p>
                         </w:tc>
@@ -1731,7 +1255,6 @@
                                 <w:szCs w:val="13"/>
                               </w:rPr>
                             </w:pPr>
-                            <w:proofErr w:type="spellStart"/>
                             <w:r>
                               <w:rPr>
                                 <w:rFonts w:ascii="Century Gothic" w:hAnsi="Century Gothic" w:cs="Times New Roman"/>
@@ -1742,7 +1265,6 @@
                               </w:rPr>
                               <w:t>Spettabile</w:t>
                             </w:r>
-                            <w:proofErr w:type="spellEnd"/>
                           </w:p>
                         </w:tc>
                       </w:tr>
@@ -2101,25 +1623,7 @@
                 <w:sz w:val="18"/>
                 <w:szCs w:val="36"/>
               </w:rPr>
-              <w:t>${</w:t>
-            </w:r>
-            <w:proofErr w:type="spellStart"/>
-            <w:r>
-              <w:rPr>
-                <w:bCs/>
-                <w:sz w:val="18"/>
-                <w:szCs w:val="36"/>
-              </w:rPr>
-              <w:t>oggetto</w:t>
-            </w:r>
-            <w:proofErr w:type="spellEnd"/>
-            <w:r>
-              <w:rPr>
-                <w:bCs/>
-                <w:sz w:val="18"/>
-                <w:szCs w:val="36"/>
-              </w:rPr>
-              <w:t>}</w:t>
+              <w:t>${oggetto}</w:t>
             </w:r>
           </w:p>
         </w:tc>
@@ -2186,25 +1690,7 @@
                 <w:sz w:val="18"/>
                 <w:szCs w:val="36"/>
               </w:rPr>
-              <w:t>${</w:t>
-            </w:r>
-            <w:proofErr w:type="spellStart"/>
-            <w:r>
-              <w:rPr>
-                <w:bCs/>
-                <w:sz w:val="18"/>
-                <w:szCs w:val="36"/>
-              </w:rPr>
-              <w:t>stato_fornitura</w:t>
-            </w:r>
-            <w:proofErr w:type="spellEnd"/>
-            <w:r>
-              <w:rPr>
-                <w:bCs/>
-                <w:sz w:val="18"/>
-                <w:szCs w:val="36"/>
-              </w:rPr>
-              <w:t>}</w:t>
+              <w:t>${stato_fornitura}</w:t>
             </w:r>
           </w:p>
         </w:tc>
@@ -2259,17 +1745,8 @@
                 <w:rFonts w:ascii="Century Gothic" w:hAnsi="Century Gothic"/>
                 <w:bCs/>
               </w:rPr>
-              <w:t xml:space="preserve">Santa Palomba – </w:t>
-            </w:r>
-            <w:proofErr w:type="spellStart"/>
-            <w:r>
-              <w:rPr>
-                <w:rFonts w:ascii="Century Gothic" w:hAnsi="Century Gothic"/>
-                <w:bCs/>
-              </w:rPr>
-              <w:t>Pomezia</w:t>
-            </w:r>
-            <w:proofErr w:type="spellEnd"/>
+              <w:t>Santa Palomba – Pomezia</w:t>
+            </w:r>
             <w:r>
               <w:rPr>
                 <w:rFonts w:ascii="Century Gothic" w:hAnsi="Century Gothic"/>
@@ -2338,25 +1815,7 @@
                 <w:sz w:val="18"/>
                 <w:szCs w:val="36"/>
               </w:rPr>
-              <w:t>${</w:t>
-            </w:r>
-            <w:proofErr w:type="spellStart"/>
-            <w:r>
-              <w:rPr>
-                <w:b/>
-                <w:sz w:val="18"/>
-                <w:szCs w:val="36"/>
-              </w:rPr>
-              <w:t>data_inizio</w:t>
-            </w:r>
-            <w:proofErr w:type="spellEnd"/>
-            <w:r>
-              <w:rPr>
-                <w:b/>
-                <w:sz w:val="18"/>
-                <w:szCs w:val="36"/>
-              </w:rPr>
-              <w:t>}</w:t>
+              <w:t>${data_inizio}</w:t>
             </w:r>
           </w:p>
         </w:tc>
@@ -2405,25 +1864,7 @@
                 <w:sz w:val="18"/>
                 <w:szCs w:val="36"/>
               </w:rPr>
-              <w:t>${</w:t>
-            </w:r>
-            <w:proofErr w:type="spellStart"/>
-            <w:r>
-              <w:rPr>
-                <w:b/>
-                <w:sz w:val="18"/>
-                <w:szCs w:val="36"/>
-              </w:rPr>
-              <w:t>data_fine</w:t>
-            </w:r>
-            <w:proofErr w:type="spellEnd"/>
-            <w:r>
-              <w:rPr>
-                <w:b/>
-                <w:sz w:val="18"/>
-                <w:szCs w:val="36"/>
-              </w:rPr>
-              <w:t>}</w:t>
+              <w:t>${data_fine}</w:t>
             </w:r>
           </w:p>
         </w:tc>
@@ -2514,7 +1955,6 @@
                 <w:sz w:val="20"/>
               </w:rPr>
             </w:pPr>
-            <w:proofErr w:type="gramStart"/>
             <w:r>
               <w:rPr>
                 <w:rFonts w:ascii="Century Gothic" w:hAnsi="Century Gothic" w:cs="Times New Roman"/>
@@ -2531,17 +1971,7 @@
                 <w:i/>
                 <w:sz w:val="24"/>
               </w:rPr>
-              <w:t xml:space="preserve"> ANALISI</w:t>
-            </w:r>
-            <w:proofErr w:type="gramEnd"/>
-            <w:r>
-              <w:rPr>
-                <w:rFonts w:ascii="Century Gothic" w:hAnsi="Century Gothic" w:cs="Times New Roman"/>
-                <w:bCs w:val="0"/>
-                <w:i/>
-                <w:sz w:val="24"/>
-              </w:rPr>
-              <w:t xml:space="preserve">  CHIMICA</w:t>
+              <w:t xml:space="preserve"> ANALISI  CHIMICA</w:t>
             </w:r>
           </w:p>
           <w:p>
@@ -2613,7 +2043,6 @@
               </w:rPr>
               <w:t xml:space="preserve">  </w:t>
             </w:r>
-            <w:proofErr w:type="spellStart"/>
             <w:r>
               <w:rPr>
                 <w:rFonts w:ascii="Century Gothic" w:hAnsi="Century Gothic" w:cs="Times New Roman"/>
@@ -2622,31 +2051,8 @@
                 <w:sz w:val="16"/>
                 <w:szCs w:val="16"/>
               </w:rPr>
-              <w:t>Metodo</w:t>
-            </w:r>
-            <w:proofErr w:type="spellEnd"/>
-            <w:r>
-              <w:rPr>
-                <w:rFonts w:ascii="Century Gothic" w:hAnsi="Century Gothic" w:cs="Times New Roman"/>
-                <w:bCs w:val="0"/>
-                <w:i/>
-                <w:sz w:val="16"/>
-                <w:szCs w:val="16"/>
-              </w:rPr>
-              <w:t xml:space="preserve"> di </w:t>
-            </w:r>
-            <w:proofErr w:type="spellStart"/>
-            <w:r>
-              <w:rPr>
-                <w:rFonts w:ascii="Century Gothic" w:hAnsi="Century Gothic" w:cs="Times New Roman"/>
-                <w:bCs w:val="0"/>
-                <w:i/>
-                <w:sz w:val="16"/>
-                <w:szCs w:val="16"/>
-              </w:rPr>
-              <w:t>Prova</w:t>
-            </w:r>
-            <w:proofErr w:type="spellEnd"/>
+              <w:t>Metodo di Prova</w:t>
+            </w:r>
             <w:r>
               <w:rPr>
                 <w:rFonts w:ascii="Century Gothic" w:hAnsi="Century Gothic" w:cs="Times New Roman"/>
@@ -3246,33 +2652,7 @@
                 <w:szCs w:val="12"/>
                 <w:lang w:val="de-DE"/>
               </w:rPr>
-              <w:t>${</w:t>
-            </w:r>
-            <w:proofErr w:type="spellStart"/>
-            <w:r>
-              <w:rPr>
-                <w:rFonts w:ascii="Century Gothic" w:hAnsi="Century Gothic" w:cs="Times New Roman"/>
-                <w:bCs/>
-                <w:iCs/>
-                <w:snapToGrid w:val="0"/>
-                <w:sz w:val="12"/>
-                <w:szCs w:val="12"/>
-                <w:lang w:val="de-DE"/>
-              </w:rPr>
-              <w:t>codice</w:t>
-            </w:r>
-            <w:proofErr w:type="spellEnd"/>
-            <w:r>
-              <w:rPr>
-                <w:rFonts w:ascii="Century Gothic" w:hAnsi="Century Gothic" w:cs="Times New Roman"/>
-                <w:bCs/>
-                <w:iCs/>
-                <w:snapToGrid w:val="0"/>
-                <w:sz w:val="12"/>
-                <w:szCs w:val="12"/>
-                <w:lang w:val="de-DE"/>
-              </w:rPr>
-              <w:t>}</w:t>
+              <w:t>${codice}</w:t>
             </w:r>
           </w:p>
         </w:tc>
@@ -3313,7 +2693,6 @@
               </w:rPr>
               <w:t>${</w:t>
             </w:r>
-            <w:proofErr w:type="spellStart"/>
             <w:r>
               <w:rPr>
                 <w:rFonts w:ascii="Century Gothic" w:hAnsi="Century Gothic" w:cs="Times New Roman"/>
@@ -3326,7 +2705,6 @@
               </w:rPr>
               <w:t>temperatura</w:t>
             </w:r>
-            <w:proofErr w:type="spellEnd"/>
             <w:r>
               <w:rPr>
                 <w:rFonts w:ascii="Century Gothic" w:hAnsi="Century Gothic" w:cs="Times New Roman"/>
@@ -3454,33 +2832,7 @@
                 <w:szCs w:val="12"/>
                 <w:lang w:val="de-DE"/>
               </w:rPr>
-              <w:t>${</w:t>
-            </w:r>
-            <w:proofErr w:type="spellStart"/>
-            <w:r>
-              <w:rPr>
-                <w:rFonts w:ascii="Century Gothic" w:hAnsi="Century Gothic" w:cs="Times New Roman"/>
-                <w:bCs/>
-                <w:iCs/>
-                <w:snapToGrid w:val="0"/>
-                <w:sz w:val="12"/>
-                <w:szCs w:val="12"/>
-                <w:lang w:val="de-DE"/>
-              </w:rPr>
-              <w:t>Mn</w:t>
-            </w:r>
-            <w:proofErr w:type="spellEnd"/>
-            <w:r>
-              <w:rPr>
-                <w:rFonts w:ascii="Century Gothic" w:hAnsi="Century Gothic" w:cs="Times New Roman"/>
-                <w:bCs/>
-                <w:iCs/>
-                <w:snapToGrid w:val="0"/>
-                <w:sz w:val="12"/>
-                <w:szCs w:val="12"/>
-                <w:lang w:val="de-DE"/>
-              </w:rPr>
-              <w:t>}</w:t>
+              <w:t>${Mn}</w:t>
             </w:r>
           </w:p>
         </w:tc>
@@ -3623,7 +2975,6 @@
               </w:rPr>
               <w:t>${</w:t>
             </w:r>
-            <w:proofErr w:type="spellStart"/>
             <w:r>
               <w:rPr>
                 <w:rFonts w:ascii="Century Gothic" w:hAnsi="Century Gothic" w:cs="Times New Roman"/>
@@ -3636,7 +2987,6 @@
               </w:rPr>
               <w:t>Cr</w:t>
             </w:r>
-            <w:proofErr w:type="spellEnd"/>
             <w:r>
               <w:rPr>
                 <w:rFonts w:ascii="Century Gothic" w:hAnsi="Century Gothic" w:cs="Times New Roman"/>
@@ -3814,7 +3164,6 @@
               </w:rPr>
               <w:t>${</w:t>
             </w:r>
-            <w:proofErr w:type="spellStart"/>
             <w:r>
               <w:rPr>
                 <w:rFonts w:ascii="Century Gothic" w:hAnsi="Century Gothic" w:cs="Times New Roman"/>
@@ -3827,7 +3176,6 @@
               </w:rPr>
               <w:t>Cu</w:t>
             </w:r>
-            <w:proofErr w:type="spellEnd"/>
             <w:r>
               <w:rPr>
                 <w:rFonts w:ascii="Century Gothic" w:hAnsi="Century Gothic" w:cs="Times New Roman"/>
@@ -4047,23 +3395,13 @@
                 <w:lang w:val="de-DE"/>
               </w:rPr>
             </w:pPr>
-            <w:proofErr w:type="spellStart"/>
-            <w:r>
-              <w:rPr>
-                <w:rFonts w:ascii="Century Gothic" w:hAnsi="Century Gothic" w:cs="Times New Roman"/>
-                <w:snapToGrid w:val="0"/>
-                <w:sz w:val="12"/>
-              </w:rPr>
-              <w:t>Ceq</w:t>
-            </w:r>
-            <w:proofErr w:type="spellEnd"/>
-            <w:r>
-              <w:rPr>
-                <w:rFonts w:ascii="Century Gothic" w:hAnsi="Century Gothic" w:cs="Times New Roman"/>
-                <w:snapToGrid w:val="0"/>
-                <w:sz w:val="12"/>
-              </w:rPr>
-              <w:t xml:space="preserve"> %</w:t>
+            <w:r>
+              <w:rPr>
+                <w:rFonts w:ascii="Century Gothic" w:hAnsi="Century Gothic" w:cs="Times New Roman"/>
+                <w:snapToGrid w:val="0"/>
+                <w:sz w:val="12"/>
+              </w:rPr>
+              <w:t>Ceq %</w:t>
             </w:r>
           </w:p>
         </w:tc>
@@ -4532,7 +3870,6 @@
               </w:rPr>
               <w:t>${</w:t>
             </w:r>
-            <w:proofErr w:type="spellStart"/>
             <w:r>
               <w:rPr>
                 <w:rFonts w:ascii="Century Gothic" w:hAnsi="Century Gothic" w:cs="Times New Roman"/>
@@ -4545,7 +3882,6 @@
               </w:rPr>
               <w:t>Ceq</w:t>
             </w:r>
-            <w:proofErr w:type="spellEnd"/>
             <w:r>
               <w:rPr>
                 <w:rFonts w:ascii="Century Gothic" w:hAnsi="Century Gothic" w:cs="Times New Roman"/>
@@ -4885,111 +4221,156 @@
                 <w:szCs w:val="10"/>
                 <w:lang w:val="de-DE"/>
               </w:rPr>
+              <w:t xml:space="preserve"> -</w:t>
+            </w:r>
+            <w:r>
+              <w:rPr>
+                <w:rFonts w:ascii="Century Gothic" w:hAnsi="Century Gothic" w:cs="Times New Roman"/>
+                <w:snapToGrid w:val="0"/>
+                <w:sz w:val="10"/>
+                <w:szCs w:val="10"/>
+                <w:lang w:val="de-DE"/>
+              </w:rPr>
+              <w:t xml:space="preserve">  </w:t>
+            </w:r>
+            <w:r>
+              <w:rPr>
+                <w:rFonts w:ascii="Times New Roman" w:hAnsi="Times New Roman" w:cs="Times New Roman"/>
+                <w:snapToGrid w:val="0"/>
+                <w:sz w:val="10"/>
+                <w:szCs w:val="10"/>
+                <w:lang w:val="de-DE"/>
+              </w:rPr>
+              <w:t>Q4 TASMAN</w:t>
+            </w:r>
+            <w:r>
+              <w:rPr>
+                <w:rFonts w:ascii="Times New Roman" w:hAnsi="Times New Roman" w:cs="Times New Roman"/>
+                <w:snapToGrid w:val="0"/>
+                <w:sz w:val="10"/>
+                <w:szCs w:val="10"/>
+                <w:lang w:val="de-DE"/>
+              </w:rPr>
+              <w:t xml:space="preserve"> - </w:t>
+            </w:r>
+            <w:r>
+              <w:rPr>
+                <w:rFonts w:ascii="Times New Roman" w:hAnsi="Times New Roman" w:cs="Times New Roman"/>
+                <w:snapToGrid w:val="0"/>
+                <w:sz w:val="10"/>
+                <w:szCs w:val="10"/>
+                <w:lang w:val="de-DE"/>
+              </w:rPr>
+              <w:t>Bruker</w:t>
+            </w:r>
+            <w:r>
+              <w:rPr>
+                <w:rFonts w:ascii="Century Gothic" w:hAnsi="Century Gothic" w:cs="Times New Roman"/>
+                <w:snapToGrid w:val="0"/>
+                <w:sz w:val="10"/>
+                <w:szCs w:val="10"/>
+                <w:lang w:val="de-DE"/>
+              </w:rPr>
+              <w:t xml:space="preserve">  -  cod. interno </w:t>
+            </w:r>
+            <w:r>
+              <w:rPr>
+                <w:rFonts w:ascii="Century Gothic" w:hAnsi="Century Gothic" w:cs="Times New Roman"/>
+                <w:sz w:val="10"/>
+                <w:szCs w:val="10"/>
+              </w:rPr>
+              <w:t>00</w:t>
+            </w:r>
+            <w:r>
+              <w:rPr>
+                <w:rFonts w:ascii="Century Gothic" w:hAnsi="Century Gothic" w:cs="Times New Roman"/>
+                <w:sz w:val="10"/>
+                <w:szCs w:val="10"/>
+              </w:rPr>
+              <w:t>3</w:t>
+            </w:r>
+            <w:r>
+              <w:rPr>
+                <w:rFonts w:ascii="Century Gothic" w:hAnsi="Century Gothic" w:cs="Times New Roman"/>
+                <w:sz w:val="10"/>
+                <w:szCs w:val="10"/>
+              </w:rPr>
               <w:t xml:space="preserve"> </w:t>
             </w:r>
-            <w:proofErr w:type="gramStart"/>
-            <w:r>
-              <w:rPr>
-                <w:rFonts w:ascii="Century Gothic" w:hAnsi="Century Gothic" w:cs="Times New Roman"/>
-                <w:snapToGrid w:val="0"/>
-                <w:sz w:val="10"/>
-                <w:szCs w:val="10"/>
-                <w:lang w:val="de-DE"/>
-              </w:rPr>
-              <w:t>-</w:t>
-            </w:r>
-            <w:r>
-              <w:rPr>
-                <w:rFonts w:ascii="Century Gothic" w:hAnsi="Century Gothic" w:cs="Times New Roman"/>
-                <w:snapToGrid w:val="0"/>
-                <w:sz w:val="10"/>
-                <w:szCs w:val="10"/>
-                <w:lang w:val="de-DE"/>
+          </w:p>
+          <w:p>
+            <w:pPr>
+              <w:spacing w:line="100" w:lineRule="atLeast"/>
+              <w:rPr>
+                <w:rFonts w:ascii="Century Gothic" w:hAnsi="Century Gothic" w:cs="Times New Roman"/>
+                <w:sz w:val="10"/>
+                <w:szCs w:val="10"/>
+              </w:rPr>
+            </w:pPr>
+            <w:r>
+              <w:rPr>
+                <w:rFonts w:ascii="Century Gothic" w:hAnsi="Century Gothic" w:cs="Times New Roman"/>
+                <w:sz w:val="10"/>
+                <w:szCs w:val="10"/>
               </w:rPr>
               <w:t xml:space="preserve">  </w:t>
             </w:r>
             <w:r>
               <w:rPr>
-                <w:rFonts w:ascii="Times New Roman" w:hAnsi="Times New Roman" w:cs="Times New Roman"/>
-                <w:snapToGrid w:val="0"/>
-                <w:sz w:val="10"/>
-                <w:szCs w:val="10"/>
-                <w:lang w:val="de-DE"/>
-              </w:rPr>
-              <w:t>Q</w:t>
-            </w:r>
-            <w:proofErr w:type="gramEnd"/>
-            <w:r>
-              <w:rPr>
-                <w:rFonts w:ascii="Times New Roman" w:hAnsi="Times New Roman" w:cs="Times New Roman"/>
-                <w:snapToGrid w:val="0"/>
-                <w:sz w:val="10"/>
-                <w:szCs w:val="10"/>
-                <w:lang w:val="de-DE"/>
-              </w:rPr>
-              <w:t>4 TASMAN</w:t>
-            </w:r>
-            <w:r>
-              <w:rPr>
-                <w:rFonts w:ascii="Times New Roman" w:hAnsi="Times New Roman" w:cs="Times New Roman"/>
-                <w:snapToGrid w:val="0"/>
-                <w:sz w:val="10"/>
-                <w:szCs w:val="10"/>
-                <w:lang w:val="de-DE"/>
-              </w:rPr>
-              <w:t xml:space="preserve"> - </w:t>
-            </w:r>
-            <w:proofErr w:type="gramStart"/>
-            <w:r>
-              <w:rPr>
-                <w:rFonts w:ascii="Times New Roman" w:hAnsi="Times New Roman" w:cs="Times New Roman"/>
-                <w:snapToGrid w:val="0"/>
-                <w:sz w:val="10"/>
-                <w:szCs w:val="10"/>
-                <w:lang w:val="de-DE"/>
-              </w:rPr>
-              <w:t>Bruker</w:t>
-            </w:r>
-            <w:r>
-              <w:rPr>
-                <w:rFonts w:ascii="Century Gothic" w:hAnsi="Century Gothic" w:cs="Times New Roman"/>
-                <w:snapToGrid w:val="0"/>
-                <w:sz w:val="10"/>
-                <w:szCs w:val="10"/>
-                <w:lang w:val="de-DE"/>
-              </w:rPr>
-              <w:t xml:space="preserve">  -</w:t>
-            </w:r>
-            <w:proofErr w:type="gramEnd"/>
-            <w:r>
-              <w:rPr>
-                <w:rFonts w:ascii="Century Gothic" w:hAnsi="Century Gothic" w:cs="Times New Roman"/>
-                <w:snapToGrid w:val="0"/>
-                <w:sz w:val="10"/>
-                <w:szCs w:val="10"/>
-                <w:lang w:val="de-DE"/>
-              </w:rPr>
-              <w:t xml:space="preserve">  cod. </w:t>
-            </w:r>
-            <w:proofErr w:type="spellStart"/>
-            <w:r>
-              <w:rPr>
-                <w:rFonts w:ascii="Century Gothic" w:hAnsi="Century Gothic" w:cs="Times New Roman"/>
-                <w:snapToGrid w:val="0"/>
-                <w:sz w:val="10"/>
-                <w:szCs w:val="10"/>
-                <w:lang w:val="de-DE"/>
-              </w:rPr>
-              <w:t>interno</w:t>
-            </w:r>
-            <w:proofErr w:type="spellEnd"/>
-            <w:r>
-              <w:rPr>
-                <w:rFonts w:ascii="Century Gothic" w:hAnsi="Century Gothic" w:cs="Times New Roman"/>
-                <w:snapToGrid w:val="0"/>
-                <w:sz w:val="10"/>
-                <w:szCs w:val="10"/>
-                <w:lang w:val="de-DE"/>
+                <w:rFonts w:ascii="Century Gothic" w:hAnsi="Century Gothic" w:cs="Times New Roman"/>
+                <w:sz w:val="10"/>
+                <w:szCs w:val="10"/>
+              </w:rPr>
+              <w:t xml:space="preserve">CRM </w:t>
+            </w:r>
+            <w:r>
+              <w:rPr>
+                <w:rFonts w:ascii="Century Gothic" w:hAnsi="Century Gothic" w:cs="Times New Roman"/>
+                <w:sz w:val="10"/>
+                <w:szCs w:val="10"/>
+              </w:rPr>
+              <w:t xml:space="preserve">- LOW ALLOY STEEL / CR-Ni - SUS - </w:t>
+            </w:r>
+            <w:r>
+              <w:rPr>
+                <w:rFonts w:ascii="Century Gothic" w:hAnsi="Century Gothic" w:cs="Times New Roman"/>
+                <w:snapToGrid w:val="0"/>
+                <w:sz w:val="10"/>
+                <w:szCs w:val="10"/>
+                <w:lang w:val="de-DE"/>
+              </w:rPr>
+              <w:t xml:space="preserve">cod. interno </w:t>
+            </w:r>
+            <w:r>
+              <w:rPr>
+                <w:rFonts w:ascii="Century Gothic" w:hAnsi="Century Gothic" w:cs="Times New Roman"/>
+                <w:sz w:val="10"/>
+                <w:szCs w:val="10"/>
+              </w:rPr>
+              <w:t>00</w:t>
+            </w:r>
+            <w:r>
+              <w:rPr>
+                <w:rFonts w:ascii="Century Gothic" w:hAnsi="Century Gothic" w:cs="Times New Roman"/>
+                <w:sz w:val="10"/>
+                <w:szCs w:val="10"/>
+              </w:rPr>
+              <w:t>3/13a22</w:t>
+            </w:r>
+          </w:p>
+          <w:p>
+            <w:pPr>
+              <w:rPr>
+                <w:rFonts w:ascii="Century Gothic" w:hAnsi="Century Gothic" w:cs="Times New Roman"/>
+                <w:sz w:val="10"/>
+                <w:szCs w:val="10"/>
+              </w:rPr>
+            </w:pPr>
+            <w:r>
+              <w:rPr>
+                <w:rFonts w:ascii="Century Gothic" w:hAnsi="Century Gothic" w:cs="Times New Roman"/>
+                <w:sz w:val="10"/>
+                <w:szCs w:val="10"/>
               </w:rPr>
               <w:t xml:space="preserve"> </w:t>
             </w:r>
@@ -4999,224 +4380,25 @@
                 <w:sz w:val="10"/>
                 <w:szCs w:val="10"/>
               </w:rPr>
-              <w:t>00</w:t>
-            </w:r>
-            <w:r>
-              <w:rPr>
-                <w:rFonts w:ascii="Century Gothic" w:hAnsi="Century Gothic" w:cs="Times New Roman"/>
-                <w:sz w:val="10"/>
-                <w:szCs w:val="10"/>
-              </w:rPr>
-              <w:t>3</w:t>
-            </w:r>
-            <w:r>
-              <w:rPr>
-                <w:rFonts w:ascii="Century Gothic" w:hAnsi="Century Gothic" w:cs="Times New Roman"/>
-                <w:sz w:val="10"/>
-                <w:szCs w:val="10"/>
-              </w:rPr>
               <w:t xml:space="preserve"> </w:t>
             </w:r>
-          </w:p>
-          <w:p>
-            <w:pPr>
-              <w:spacing w:line="100" w:lineRule="atLeast"/>
-              <w:rPr>
-                <w:rFonts w:ascii="Century Gothic" w:hAnsi="Century Gothic" w:cs="Times New Roman"/>
-                <w:sz w:val="10"/>
-                <w:szCs w:val="10"/>
-              </w:rPr>
-            </w:pPr>
-            <w:r>
-              <w:rPr>
-                <w:rFonts w:ascii="Century Gothic" w:hAnsi="Century Gothic" w:cs="Times New Roman"/>
-                <w:sz w:val="10"/>
-                <w:szCs w:val="10"/>
-              </w:rPr>
-              <w:t xml:space="preserve">  </w:t>
-            </w:r>
-            <w:r>
-              <w:rPr>
-                <w:rFonts w:ascii="Century Gothic" w:hAnsi="Century Gothic" w:cs="Times New Roman"/>
-                <w:sz w:val="10"/>
-                <w:szCs w:val="10"/>
-              </w:rPr>
-              <w:t xml:space="preserve">CRM </w:t>
-            </w:r>
-            <w:r>
-              <w:rPr>
-                <w:rFonts w:ascii="Century Gothic" w:hAnsi="Century Gothic" w:cs="Times New Roman"/>
-                <w:sz w:val="10"/>
-                <w:szCs w:val="10"/>
-              </w:rPr>
-              <w:t xml:space="preserve">- LOW ALLOY STEEL / CR-Ni - SUS - </w:t>
-            </w:r>
-            <w:r>
-              <w:rPr>
-                <w:rFonts w:ascii="Century Gothic" w:hAnsi="Century Gothic" w:cs="Times New Roman"/>
-                <w:snapToGrid w:val="0"/>
-                <w:sz w:val="10"/>
-                <w:szCs w:val="10"/>
-                <w:lang w:val="de-DE"/>
-              </w:rPr>
-              <w:t xml:space="preserve">cod. </w:t>
-            </w:r>
-            <w:proofErr w:type="spellStart"/>
-            <w:r>
-              <w:rPr>
-                <w:rFonts w:ascii="Century Gothic" w:hAnsi="Century Gothic" w:cs="Times New Roman"/>
-                <w:snapToGrid w:val="0"/>
-                <w:sz w:val="10"/>
-                <w:szCs w:val="10"/>
-                <w:lang w:val="de-DE"/>
-              </w:rPr>
-              <w:t>interno</w:t>
-            </w:r>
-            <w:proofErr w:type="spellEnd"/>
-            <w:r>
-              <w:rPr>
-                <w:rFonts w:ascii="Century Gothic" w:hAnsi="Century Gothic" w:cs="Times New Roman"/>
-                <w:snapToGrid w:val="0"/>
-                <w:sz w:val="10"/>
-                <w:szCs w:val="10"/>
-                <w:lang w:val="de-DE"/>
-              </w:rPr>
-              <w:t xml:space="preserve"> </w:t>
-            </w:r>
-            <w:r>
-              <w:rPr>
-                <w:rFonts w:ascii="Century Gothic" w:hAnsi="Century Gothic" w:cs="Times New Roman"/>
-                <w:sz w:val="10"/>
-                <w:szCs w:val="10"/>
-              </w:rPr>
-              <w:t>00</w:t>
-            </w:r>
-            <w:r>
-              <w:rPr>
-                <w:rFonts w:ascii="Century Gothic" w:hAnsi="Century Gothic" w:cs="Times New Roman"/>
-                <w:sz w:val="10"/>
-                <w:szCs w:val="10"/>
-              </w:rPr>
-              <w:t>3/13a22</w:t>
-            </w:r>
-          </w:p>
-          <w:p>
-            <w:pPr>
-              <w:rPr>
-                <w:rFonts w:ascii="Century Gothic" w:hAnsi="Century Gothic" w:cs="Times New Roman"/>
-                <w:sz w:val="10"/>
-                <w:szCs w:val="10"/>
-              </w:rPr>
-            </w:pPr>
-            <w:r>
-              <w:rPr>
-                <w:rFonts w:ascii="Century Gothic" w:hAnsi="Century Gothic" w:cs="Times New Roman"/>
-                <w:sz w:val="10"/>
-                <w:szCs w:val="10"/>
-              </w:rPr>
-              <w:t xml:space="preserve"> </w:t>
-            </w:r>
-            <w:r>
-              <w:rPr>
-                <w:rFonts w:ascii="Century Gothic" w:hAnsi="Century Gothic" w:cs="Times New Roman"/>
-                <w:sz w:val="10"/>
-                <w:szCs w:val="10"/>
-              </w:rPr>
-              <w:t xml:space="preserve"> </w:t>
-            </w:r>
-            <w:r>
-              <w:rPr>
-                <w:rFonts w:ascii="Century Gothic" w:hAnsi="Century Gothic" w:cs="Times New Roman"/>
-                <w:sz w:val="10"/>
-                <w:szCs w:val="10"/>
-              </w:rPr>
-              <w:t xml:space="preserve">CALIBRO DIGITALE - </w:t>
-            </w:r>
-            <w:proofErr w:type="spellStart"/>
-            <w:r>
-              <w:rPr>
-                <w:rFonts w:ascii="Century Gothic" w:hAnsi="Century Gothic" w:cs="Times New Roman"/>
-                <w:sz w:val="10"/>
-                <w:szCs w:val="10"/>
-              </w:rPr>
-              <w:t>modello</w:t>
-            </w:r>
-            <w:proofErr w:type="spellEnd"/>
-            <w:r>
-              <w:rPr>
-                <w:rFonts w:ascii="Century Gothic" w:hAnsi="Century Gothic" w:cs="Times New Roman"/>
-                <w:sz w:val="10"/>
-                <w:szCs w:val="10"/>
-              </w:rPr>
-              <w:t xml:space="preserve"> 500-706-</w:t>
-            </w:r>
-            <w:proofErr w:type="gramStart"/>
-            <w:r>
-              <w:rPr>
-                <w:rFonts w:ascii="Century Gothic" w:hAnsi="Century Gothic" w:cs="Times New Roman"/>
-                <w:sz w:val="10"/>
-                <w:szCs w:val="10"/>
-              </w:rPr>
-              <w:t>20  CD</w:t>
-            </w:r>
-            <w:proofErr w:type="gramEnd"/>
-            <w:r>
-              <w:rPr>
-                <w:rFonts w:ascii="Century Gothic" w:hAnsi="Century Gothic" w:cs="Times New Roman"/>
-                <w:sz w:val="10"/>
-                <w:szCs w:val="10"/>
-              </w:rPr>
-              <w:t>-P15</w:t>
-            </w:r>
-            <w:proofErr w:type="gramStart"/>
-            <w:r>
-              <w:rPr>
-                <w:rFonts w:ascii="Century Gothic" w:hAnsi="Century Gothic" w:cs="Times New Roman"/>
-                <w:sz w:val="10"/>
-                <w:szCs w:val="10"/>
-              </w:rPr>
-              <w:t>P  -</w:t>
-            </w:r>
-            <w:proofErr w:type="gramEnd"/>
-            <w:r>
-              <w:rPr>
-                <w:rFonts w:ascii="Century Gothic" w:hAnsi="Century Gothic" w:cs="Times New Roman"/>
-                <w:sz w:val="10"/>
-                <w:szCs w:val="10"/>
-              </w:rPr>
-              <w:t xml:space="preserve">  </w:t>
-            </w:r>
-            <w:r>
-              <w:rPr>
-                <w:rFonts w:ascii="Century Gothic" w:hAnsi="Century Gothic" w:cs="Times New Roman"/>
-                <w:snapToGrid w:val="0"/>
-                <w:sz w:val="10"/>
-                <w:szCs w:val="10"/>
-                <w:lang w:val="de-DE"/>
-              </w:rPr>
-              <w:t xml:space="preserve">cod. </w:t>
-            </w:r>
-            <w:proofErr w:type="spellStart"/>
-            <w:r>
-              <w:rPr>
-                <w:rFonts w:ascii="Century Gothic" w:hAnsi="Century Gothic" w:cs="Times New Roman"/>
-                <w:snapToGrid w:val="0"/>
-                <w:sz w:val="10"/>
-                <w:szCs w:val="10"/>
-                <w:lang w:val="de-DE"/>
-              </w:rPr>
-              <w:t>interno</w:t>
-            </w:r>
-            <w:proofErr w:type="spellEnd"/>
-            <w:r>
-              <w:rPr>
-                <w:rFonts w:ascii="Century Gothic" w:hAnsi="Century Gothic" w:cs="Times New Roman"/>
-                <w:snapToGrid w:val="0"/>
-                <w:sz w:val="10"/>
-                <w:szCs w:val="10"/>
-                <w:lang w:val="de-DE"/>
-              </w:rPr>
-              <w:t xml:space="preserve"> </w:t>
+            <w:r>
+              <w:rPr>
+                <w:rFonts w:ascii="Century Gothic" w:hAnsi="Century Gothic" w:cs="Times New Roman"/>
+                <w:sz w:val="10"/>
+                <w:szCs w:val="10"/>
+              </w:rPr>
+              <w:t xml:space="preserve">CALIBRO DIGITALE - modello 500-706-20  CD-P15P  -  </w:t>
+            </w:r>
+            <w:r>
+              <w:rPr>
+                <w:rFonts w:ascii="Century Gothic" w:hAnsi="Century Gothic" w:cs="Times New Roman"/>
+                <w:snapToGrid w:val="0"/>
+                <w:sz w:val="10"/>
+                <w:szCs w:val="10"/>
+                <w:lang w:val="de-DE"/>
+              </w:rPr>
+              <w:t xml:space="preserve">cod. interno </w:t>
             </w:r>
             <w:r>
               <w:rPr>
@@ -5361,79 +4543,7 @@
                 <w:sz w:val="10"/>
                 <w:szCs w:val="10"/>
               </w:rPr>
-              <w:t xml:space="preserve">Il </w:t>
-            </w:r>
-            <w:proofErr w:type="spellStart"/>
-            <w:r>
-              <w:rPr>
-                <w:rFonts w:ascii="Century Gothic" w:hAnsi="Century Gothic" w:cs="Times New Roman"/>
-                <w:sz w:val="10"/>
-                <w:szCs w:val="10"/>
-              </w:rPr>
-              <w:t>campionamento</w:t>
-            </w:r>
-            <w:proofErr w:type="spellEnd"/>
-            <w:r>
-              <w:rPr>
-                <w:rFonts w:ascii="Century Gothic" w:hAnsi="Century Gothic" w:cs="Times New Roman"/>
-                <w:sz w:val="10"/>
-                <w:szCs w:val="10"/>
-              </w:rPr>
-              <w:t xml:space="preserve"> è </w:t>
-            </w:r>
-            <w:proofErr w:type="spellStart"/>
-            <w:r>
-              <w:rPr>
-                <w:rFonts w:ascii="Century Gothic" w:hAnsi="Century Gothic" w:cs="Times New Roman"/>
-                <w:sz w:val="10"/>
-                <w:szCs w:val="10"/>
-              </w:rPr>
-              <w:t>stato</w:t>
-            </w:r>
-            <w:proofErr w:type="spellEnd"/>
-            <w:r>
-              <w:rPr>
-                <w:rFonts w:ascii="Century Gothic" w:hAnsi="Century Gothic" w:cs="Times New Roman"/>
-                <w:sz w:val="10"/>
-                <w:szCs w:val="10"/>
-              </w:rPr>
-              <w:t xml:space="preserve"> </w:t>
-            </w:r>
-            <w:proofErr w:type="spellStart"/>
-            <w:r>
-              <w:rPr>
-                <w:rFonts w:ascii="Century Gothic" w:hAnsi="Century Gothic" w:cs="Times New Roman"/>
-                <w:sz w:val="10"/>
-                <w:szCs w:val="10"/>
-              </w:rPr>
-              <w:t>eseguito</w:t>
-            </w:r>
-            <w:proofErr w:type="spellEnd"/>
-            <w:r>
-              <w:rPr>
-                <w:rFonts w:ascii="Century Gothic" w:hAnsi="Century Gothic" w:cs="Times New Roman"/>
-                <w:sz w:val="10"/>
-                <w:szCs w:val="10"/>
-              </w:rPr>
-              <w:t xml:space="preserve"> a cura del </w:t>
-            </w:r>
-            <w:proofErr w:type="spellStart"/>
-            <w:r>
-              <w:rPr>
-                <w:rFonts w:ascii="Century Gothic" w:hAnsi="Century Gothic" w:cs="Times New Roman"/>
-                <w:sz w:val="10"/>
-                <w:szCs w:val="10"/>
-              </w:rPr>
-              <w:t>Committente</w:t>
-            </w:r>
-            <w:proofErr w:type="spellEnd"/>
-            <w:r>
-              <w:rPr>
-                <w:rFonts w:ascii="Century Gothic" w:hAnsi="Century Gothic" w:cs="Times New Roman"/>
-                <w:sz w:val="10"/>
-                <w:szCs w:val="10"/>
-              </w:rPr>
-              <w:t>.</w:t>
+              <w:t>Il campionamento è stato eseguito a cura del Committente.</w:t>
             </w:r>
           </w:p>
           <w:p>
@@ -5453,18 +4563,40 @@
                 <w:sz w:val="10"/>
                 <w:szCs w:val="10"/>
               </w:rPr>
-              <w:t xml:space="preserve">Il </w:t>
-            </w:r>
-            <w:proofErr w:type="spellStart"/>
-            <w:r>
-              <w:rPr>
-                <w:rFonts w:ascii="Century Gothic" w:hAnsi="Century Gothic" w:cs="Times New Roman"/>
-                <w:sz w:val="10"/>
-                <w:szCs w:val="10"/>
-              </w:rPr>
-              <w:t>Committente</w:t>
-            </w:r>
-            <w:proofErr w:type="spellEnd"/>
+              <w:t>Il Committente fornisce le informazioni presenti in “Oggetto”</w:t>
+            </w:r>
+            <w:r>
+              <w:rPr>
+                <w:rFonts w:ascii="Century Gothic" w:hAnsi="Century Gothic" w:cs="Times New Roman"/>
+                <w:sz w:val="10"/>
+                <w:szCs w:val="10"/>
+              </w:rPr>
+              <w:t xml:space="preserve"> e</w:t>
+            </w:r>
+            <w:r>
+              <w:rPr>
+                <w:rFonts w:ascii="Century Gothic" w:hAnsi="Century Gothic" w:cs="Times New Roman"/>
+                <w:sz w:val="10"/>
+                <w:szCs w:val="10"/>
+              </w:rPr>
+              <w:t xml:space="preserve"> “</w:t>
+            </w:r>
+            <w:r>
+              <w:rPr>
+                <w:rFonts w:ascii="Century Gothic" w:hAnsi="Century Gothic" w:cs="Times New Roman"/>
+                <w:sz w:val="10"/>
+                <w:szCs w:val="10"/>
+              </w:rPr>
+              <w:t xml:space="preserve">Stato di </w:t>
+            </w:r>
+            <w:r>
+              <w:rPr>
+                <w:rFonts w:ascii="Century Gothic" w:hAnsi="Century Gothic" w:cs="Times New Roman"/>
+                <w:sz w:val="10"/>
+                <w:szCs w:val="10"/>
+              </w:rPr>
+              <w:t>Fornitura”</w:t>
+            </w:r>
             <w:r>
               <w:rPr>
                 <w:rFonts w:ascii="Century Gothic" w:hAnsi="Century Gothic" w:cs="Times New Roman"/>
@@ -5473,207 +4605,13 @@
               </w:rPr>
               <w:t xml:space="preserve"> </w:t>
             </w:r>
-            <w:proofErr w:type="spellStart"/>
-            <w:r>
-              <w:rPr>
-                <w:rFonts w:ascii="Century Gothic" w:hAnsi="Century Gothic" w:cs="Times New Roman"/>
-                <w:sz w:val="10"/>
-                <w:szCs w:val="10"/>
-              </w:rPr>
-              <w:t>fornisce</w:t>
-            </w:r>
-            <w:proofErr w:type="spellEnd"/>
-            <w:r>
-              <w:rPr>
-                <w:rFonts w:ascii="Century Gothic" w:hAnsi="Century Gothic" w:cs="Times New Roman"/>
-                <w:sz w:val="10"/>
-                <w:szCs w:val="10"/>
-              </w:rPr>
-              <w:t xml:space="preserve"> le </w:t>
-            </w:r>
-            <w:proofErr w:type="spellStart"/>
-            <w:r>
-              <w:rPr>
-                <w:rFonts w:ascii="Century Gothic" w:hAnsi="Century Gothic" w:cs="Times New Roman"/>
-                <w:sz w:val="10"/>
-                <w:szCs w:val="10"/>
-              </w:rPr>
-              <w:t>informazioni</w:t>
-            </w:r>
-            <w:proofErr w:type="spellEnd"/>
-            <w:r>
-              <w:rPr>
-                <w:rFonts w:ascii="Century Gothic" w:hAnsi="Century Gothic" w:cs="Times New Roman"/>
-                <w:sz w:val="10"/>
-                <w:szCs w:val="10"/>
-              </w:rPr>
-              <w:t xml:space="preserve"> </w:t>
-            </w:r>
-            <w:proofErr w:type="spellStart"/>
-            <w:r>
-              <w:rPr>
-                <w:rFonts w:ascii="Century Gothic" w:hAnsi="Century Gothic" w:cs="Times New Roman"/>
-                <w:sz w:val="10"/>
-                <w:szCs w:val="10"/>
-              </w:rPr>
-              <w:t>presenti</w:t>
-            </w:r>
-            <w:proofErr w:type="spellEnd"/>
-            <w:r>
-              <w:rPr>
-                <w:rFonts w:ascii="Century Gothic" w:hAnsi="Century Gothic" w:cs="Times New Roman"/>
-                <w:sz w:val="10"/>
-                <w:szCs w:val="10"/>
-              </w:rPr>
-              <w:t xml:space="preserve"> in “</w:t>
-            </w:r>
-            <w:proofErr w:type="spellStart"/>
-            <w:r>
-              <w:rPr>
-                <w:rFonts w:ascii="Century Gothic" w:hAnsi="Century Gothic" w:cs="Times New Roman"/>
-                <w:sz w:val="10"/>
-                <w:szCs w:val="10"/>
-              </w:rPr>
-              <w:t>Oggetto</w:t>
-            </w:r>
-            <w:proofErr w:type="spellEnd"/>
-            <w:r>
-              <w:rPr>
-                <w:rFonts w:ascii="Century Gothic" w:hAnsi="Century Gothic" w:cs="Times New Roman"/>
-                <w:sz w:val="10"/>
-                <w:szCs w:val="10"/>
-              </w:rPr>
-              <w:t>”</w:t>
-            </w:r>
-            <w:r>
-              <w:rPr>
-                <w:rFonts w:ascii="Century Gothic" w:hAnsi="Century Gothic" w:cs="Times New Roman"/>
-                <w:sz w:val="10"/>
-                <w:szCs w:val="10"/>
-              </w:rPr>
-              <w:t xml:space="preserve"> e</w:t>
-            </w:r>
-            <w:r>
-              <w:rPr>
-                <w:rFonts w:ascii="Century Gothic" w:hAnsi="Century Gothic" w:cs="Times New Roman"/>
-                <w:sz w:val="10"/>
-                <w:szCs w:val="10"/>
-              </w:rPr>
-              <w:t xml:space="preserve"> “</w:t>
-            </w:r>
-            <w:r>
-              <w:rPr>
-                <w:rFonts w:ascii="Century Gothic" w:hAnsi="Century Gothic" w:cs="Times New Roman"/>
-                <w:sz w:val="10"/>
-                <w:szCs w:val="10"/>
-              </w:rPr>
-              <w:t xml:space="preserve">Stato di </w:t>
-            </w:r>
-            <w:proofErr w:type="spellStart"/>
-            <w:r>
-              <w:rPr>
-                <w:rFonts w:ascii="Century Gothic" w:hAnsi="Century Gothic" w:cs="Times New Roman"/>
-                <w:sz w:val="10"/>
-                <w:szCs w:val="10"/>
-              </w:rPr>
-              <w:t>Fornitura</w:t>
-            </w:r>
-            <w:proofErr w:type="spellEnd"/>
-            <w:r>
-              <w:rPr>
-                <w:rFonts w:ascii="Century Gothic" w:hAnsi="Century Gothic" w:cs="Times New Roman"/>
-                <w:sz w:val="10"/>
-                <w:szCs w:val="10"/>
-              </w:rPr>
-              <w:t>”</w:t>
-            </w:r>
-            <w:r>
-              <w:rPr>
-                <w:rFonts w:ascii="Century Gothic" w:hAnsi="Century Gothic" w:cs="Times New Roman"/>
-                <w:sz w:val="10"/>
-                <w:szCs w:val="10"/>
-              </w:rPr>
-              <w:t xml:space="preserve"> </w:t>
-            </w:r>
-            <w:r>
-              <w:rPr>
-                <w:rFonts w:ascii="Century Gothic" w:hAnsi="Century Gothic" w:cs="Times New Roman"/>
-                <w:sz w:val="10"/>
-                <w:szCs w:val="10"/>
-              </w:rPr>
-              <w:t xml:space="preserve">per le </w:t>
-            </w:r>
-            <w:proofErr w:type="spellStart"/>
-            <w:r>
-              <w:rPr>
-                <w:rFonts w:ascii="Century Gothic" w:hAnsi="Century Gothic" w:cs="Times New Roman"/>
-                <w:sz w:val="10"/>
-                <w:szCs w:val="10"/>
-              </w:rPr>
-              <w:t>quali</w:t>
-            </w:r>
-            <w:proofErr w:type="spellEnd"/>
-            <w:r>
-              <w:rPr>
-                <w:rFonts w:ascii="Century Gothic" w:hAnsi="Century Gothic" w:cs="Times New Roman"/>
-                <w:sz w:val="10"/>
-                <w:szCs w:val="10"/>
-              </w:rPr>
-              <w:t xml:space="preserve"> il </w:t>
-            </w:r>
-            <w:proofErr w:type="spellStart"/>
-            <w:r>
-              <w:rPr>
-                <w:rFonts w:ascii="Century Gothic" w:hAnsi="Century Gothic" w:cs="Times New Roman"/>
-                <w:sz w:val="10"/>
-                <w:szCs w:val="10"/>
-              </w:rPr>
-              <w:t>laboratorio</w:t>
-            </w:r>
-            <w:proofErr w:type="spellEnd"/>
-            <w:r>
-              <w:rPr>
-                <w:rFonts w:ascii="Century Gothic" w:hAnsi="Century Gothic" w:cs="Times New Roman"/>
-                <w:sz w:val="10"/>
-                <w:szCs w:val="10"/>
-              </w:rPr>
-              <w:t xml:space="preserve"> </w:t>
-            </w:r>
-            <w:proofErr w:type="spellStart"/>
-            <w:r>
-              <w:rPr>
-                <w:rFonts w:ascii="Century Gothic" w:hAnsi="Century Gothic" w:cs="Times New Roman"/>
-                <w:sz w:val="10"/>
-                <w:szCs w:val="10"/>
-              </w:rPr>
-              <w:t>declina</w:t>
-            </w:r>
-            <w:proofErr w:type="spellEnd"/>
-            <w:r>
-              <w:rPr>
-                <w:rFonts w:ascii="Century Gothic" w:hAnsi="Century Gothic" w:cs="Times New Roman"/>
-                <w:sz w:val="10"/>
-                <w:szCs w:val="10"/>
-              </w:rPr>
-              <w:t xml:space="preserve"> ogni </w:t>
-            </w:r>
-            <w:proofErr w:type="spellStart"/>
-            <w:r>
-              <w:rPr>
-                <w:rFonts w:ascii="Century Gothic" w:hAnsi="Century Gothic" w:cs="Times New Roman"/>
-                <w:sz w:val="10"/>
-                <w:szCs w:val="10"/>
-              </w:rPr>
-              <w:t>responsabilità</w:t>
-            </w:r>
-            <w:proofErr w:type="spellEnd"/>
-            <w:r>
-              <w:rPr>
-                <w:rFonts w:ascii="Century Gothic" w:hAnsi="Century Gothic" w:cs="Times New Roman"/>
-                <w:sz w:val="10"/>
-                <w:szCs w:val="10"/>
-              </w:rPr>
-              <w:t>.</w:t>
+            <w:r>
+              <w:rPr>
+                <w:rFonts w:ascii="Century Gothic" w:hAnsi="Century Gothic" w:cs="Times New Roman"/>
+                <w:sz w:val="10"/>
+                <w:szCs w:val="10"/>
+              </w:rPr>
+              <w:t>per le quali il laboratorio declina ogni responsabilità.</w:t>
             </w:r>
           </w:p>
           <w:p>
@@ -5693,151 +4631,7 @@
                 <w:sz w:val="10"/>
                 <w:szCs w:val="10"/>
               </w:rPr>
-              <w:t xml:space="preserve">Il </w:t>
-            </w:r>
-            <w:proofErr w:type="spellStart"/>
-            <w:r>
-              <w:rPr>
-                <w:rFonts w:ascii="Century Gothic" w:hAnsi="Century Gothic" w:cs="Times New Roman"/>
-                <w:sz w:val="10"/>
-                <w:szCs w:val="10"/>
-              </w:rPr>
-              <w:t>presente</w:t>
-            </w:r>
-            <w:proofErr w:type="spellEnd"/>
-            <w:r>
-              <w:rPr>
-                <w:rFonts w:ascii="Century Gothic" w:hAnsi="Century Gothic" w:cs="Times New Roman"/>
-                <w:sz w:val="10"/>
-                <w:szCs w:val="10"/>
-              </w:rPr>
-              <w:t xml:space="preserve"> </w:t>
-            </w:r>
-            <w:proofErr w:type="spellStart"/>
-            <w:r>
-              <w:rPr>
-                <w:rFonts w:ascii="Century Gothic" w:hAnsi="Century Gothic" w:cs="Times New Roman"/>
-                <w:sz w:val="10"/>
-                <w:szCs w:val="10"/>
-              </w:rPr>
-              <w:t>Rapporto</w:t>
-            </w:r>
-            <w:proofErr w:type="spellEnd"/>
-            <w:r>
-              <w:rPr>
-                <w:rFonts w:ascii="Century Gothic" w:hAnsi="Century Gothic" w:cs="Times New Roman"/>
-                <w:sz w:val="10"/>
-                <w:szCs w:val="10"/>
-              </w:rPr>
-              <w:t xml:space="preserve"> di </w:t>
-            </w:r>
-            <w:proofErr w:type="spellStart"/>
-            <w:r>
-              <w:rPr>
-                <w:rFonts w:ascii="Century Gothic" w:hAnsi="Century Gothic" w:cs="Times New Roman"/>
-                <w:sz w:val="10"/>
-                <w:szCs w:val="10"/>
-              </w:rPr>
-              <w:t>Prova</w:t>
-            </w:r>
-            <w:proofErr w:type="spellEnd"/>
-            <w:r>
-              <w:rPr>
-                <w:rFonts w:ascii="Century Gothic" w:hAnsi="Century Gothic" w:cs="Times New Roman"/>
-                <w:sz w:val="10"/>
-                <w:szCs w:val="10"/>
-              </w:rPr>
-              <w:t xml:space="preserve"> non </w:t>
-            </w:r>
-            <w:proofErr w:type="spellStart"/>
-            <w:r>
-              <w:rPr>
-                <w:rFonts w:ascii="Century Gothic" w:hAnsi="Century Gothic" w:cs="Times New Roman"/>
-                <w:sz w:val="10"/>
-                <w:szCs w:val="10"/>
-              </w:rPr>
-              <w:t>può</w:t>
-            </w:r>
-            <w:proofErr w:type="spellEnd"/>
-            <w:r>
-              <w:rPr>
-                <w:rFonts w:ascii="Century Gothic" w:hAnsi="Century Gothic" w:cs="Times New Roman"/>
-                <w:sz w:val="10"/>
-                <w:szCs w:val="10"/>
-              </w:rPr>
-              <w:t xml:space="preserve"> </w:t>
-            </w:r>
-            <w:proofErr w:type="spellStart"/>
-            <w:r>
-              <w:rPr>
-                <w:rFonts w:ascii="Century Gothic" w:hAnsi="Century Gothic" w:cs="Times New Roman"/>
-                <w:sz w:val="10"/>
-                <w:szCs w:val="10"/>
-              </w:rPr>
-              <w:t>essere</w:t>
-            </w:r>
-            <w:proofErr w:type="spellEnd"/>
-            <w:r>
-              <w:rPr>
-                <w:rFonts w:ascii="Century Gothic" w:hAnsi="Century Gothic" w:cs="Times New Roman"/>
-                <w:sz w:val="10"/>
-                <w:szCs w:val="10"/>
-              </w:rPr>
-              <w:t xml:space="preserve"> </w:t>
-            </w:r>
-            <w:proofErr w:type="spellStart"/>
-            <w:r>
-              <w:rPr>
-                <w:rFonts w:ascii="Century Gothic" w:hAnsi="Century Gothic" w:cs="Times New Roman"/>
-                <w:sz w:val="10"/>
-                <w:szCs w:val="10"/>
-              </w:rPr>
-              <w:t>riprodotto</w:t>
-            </w:r>
-            <w:proofErr w:type="spellEnd"/>
-            <w:r>
-              <w:rPr>
-                <w:rFonts w:ascii="Century Gothic" w:hAnsi="Century Gothic" w:cs="Times New Roman"/>
-                <w:sz w:val="10"/>
-                <w:szCs w:val="10"/>
-              </w:rPr>
-              <w:t xml:space="preserve"> </w:t>
-            </w:r>
-            <w:proofErr w:type="spellStart"/>
-            <w:r>
-              <w:rPr>
-                <w:rFonts w:ascii="Century Gothic" w:hAnsi="Century Gothic" w:cs="Times New Roman"/>
-                <w:sz w:val="10"/>
-                <w:szCs w:val="10"/>
-              </w:rPr>
-              <w:t>parzialmente</w:t>
-            </w:r>
-            <w:proofErr w:type="spellEnd"/>
-            <w:r>
-              <w:rPr>
-                <w:rFonts w:ascii="Century Gothic" w:hAnsi="Century Gothic" w:cs="Times New Roman"/>
-                <w:sz w:val="10"/>
-                <w:szCs w:val="10"/>
-              </w:rPr>
-              <w:t xml:space="preserve"> salvo </w:t>
-            </w:r>
-            <w:proofErr w:type="spellStart"/>
-            <w:r>
-              <w:rPr>
-                <w:rFonts w:ascii="Century Gothic" w:hAnsi="Century Gothic" w:cs="Times New Roman"/>
-                <w:sz w:val="10"/>
-                <w:szCs w:val="10"/>
-              </w:rPr>
-              <w:t>approvazione</w:t>
-            </w:r>
-            <w:proofErr w:type="spellEnd"/>
-            <w:r>
-              <w:rPr>
-                <w:rFonts w:ascii="Century Gothic" w:hAnsi="Century Gothic" w:cs="Times New Roman"/>
-                <w:sz w:val="10"/>
-                <w:szCs w:val="10"/>
-              </w:rPr>
-              <w:t xml:space="preserve"> del Laboratorio. </w:t>
+              <w:t xml:space="preserve">Il presente Rapporto di Prova non può essere riprodotto parzialmente salvo approvazione del Laboratorio. </w:t>
             </w:r>
           </w:p>
           <w:p>
@@ -5857,169 +4651,7 @@
                 <w:sz w:val="10"/>
                 <w:szCs w:val="10"/>
               </w:rPr>
-              <w:t xml:space="preserve">I </w:t>
-            </w:r>
-            <w:proofErr w:type="spellStart"/>
-            <w:r>
-              <w:rPr>
-                <w:rFonts w:ascii="Century Gothic" w:hAnsi="Century Gothic" w:cs="Times New Roman"/>
-                <w:sz w:val="10"/>
-                <w:szCs w:val="10"/>
-              </w:rPr>
-              <w:t>campioni</w:t>
-            </w:r>
-            <w:proofErr w:type="spellEnd"/>
-            <w:r>
-              <w:rPr>
-                <w:rFonts w:ascii="Century Gothic" w:hAnsi="Century Gothic" w:cs="Times New Roman"/>
-                <w:sz w:val="10"/>
-                <w:szCs w:val="10"/>
-              </w:rPr>
-              <w:t xml:space="preserve"> </w:t>
-            </w:r>
-            <w:proofErr w:type="spellStart"/>
-            <w:r>
-              <w:rPr>
-                <w:rFonts w:ascii="Century Gothic" w:hAnsi="Century Gothic" w:cs="Times New Roman"/>
-                <w:sz w:val="10"/>
-                <w:szCs w:val="10"/>
-              </w:rPr>
-              <w:t>saranno</w:t>
-            </w:r>
-            <w:proofErr w:type="spellEnd"/>
-            <w:r>
-              <w:rPr>
-                <w:rFonts w:ascii="Century Gothic" w:hAnsi="Century Gothic" w:cs="Times New Roman"/>
-                <w:sz w:val="10"/>
-                <w:szCs w:val="10"/>
-              </w:rPr>
-              <w:t xml:space="preserve"> </w:t>
-            </w:r>
-            <w:proofErr w:type="spellStart"/>
-            <w:r>
-              <w:rPr>
-                <w:rFonts w:ascii="Century Gothic" w:hAnsi="Century Gothic" w:cs="Times New Roman"/>
-                <w:sz w:val="10"/>
-                <w:szCs w:val="10"/>
-              </w:rPr>
-              <w:t>conservati</w:t>
-            </w:r>
-            <w:proofErr w:type="spellEnd"/>
-            <w:r>
-              <w:rPr>
-                <w:rFonts w:ascii="Century Gothic" w:hAnsi="Century Gothic" w:cs="Times New Roman"/>
-                <w:sz w:val="10"/>
-                <w:szCs w:val="10"/>
-              </w:rPr>
-              <w:t xml:space="preserve"> per 20</w:t>
-            </w:r>
-            <w:proofErr w:type="gramStart"/>
-            <w:r>
-              <w:rPr>
-                <w:rFonts w:ascii="Century Gothic" w:hAnsi="Century Gothic" w:cs="Times New Roman"/>
-                <w:sz w:val="10"/>
-                <w:szCs w:val="10"/>
-              </w:rPr>
-              <w:t>gg</w:t>
-            </w:r>
-            <w:proofErr w:type="gramEnd"/>
-            <w:r>
-              <w:rPr>
-                <w:rFonts w:ascii="Century Gothic" w:hAnsi="Century Gothic" w:cs="Times New Roman"/>
-                <w:sz w:val="10"/>
-                <w:szCs w:val="10"/>
-              </w:rPr>
-              <w:t xml:space="preserve"> </w:t>
-            </w:r>
-            <w:proofErr w:type="spellStart"/>
-            <w:r>
-              <w:rPr>
-                <w:rFonts w:ascii="Century Gothic" w:hAnsi="Century Gothic" w:cs="Times New Roman"/>
-                <w:sz w:val="10"/>
-                <w:szCs w:val="10"/>
-              </w:rPr>
-              <w:t>dalla</w:t>
-            </w:r>
-            <w:proofErr w:type="spellEnd"/>
-            <w:r>
-              <w:rPr>
-                <w:rFonts w:ascii="Century Gothic" w:hAnsi="Century Gothic" w:cs="Times New Roman"/>
-                <w:sz w:val="10"/>
-                <w:szCs w:val="10"/>
-              </w:rPr>
-              <w:t xml:space="preserve"> data di fine </w:t>
-            </w:r>
-            <w:proofErr w:type="spellStart"/>
-            <w:r>
-              <w:rPr>
-                <w:rFonts w:ascii="Century Gothic" w:hAnsi="Century Gothic" w:cs="Times New Roman"/>
-                <w:sz w:val="10"/>
-                <w:szCs w:val="10"/>
-              </w:rPr>
-              <w:t>prova</w:t>
-            </w:r>
-            <w:proofErr w:type="spellEnd"/>
-            <w:r>
-              <w:rPr>
-                <w:rFonts w:ascii="Century Gothic" w:hAnsi="Century Gothic" w:cs="Times New Roman"/>
-                <w:sz w:val="10"/>
-                <w:szCs w:val="10"/>
-              </w:rPr>
-              <w:t xml:space="preserve">, salvo diverse </w:t>
-            </w:r>
-            <w:proofErr w:type="spellStart"/>
-            <w:r>
-              <w:rPr>
-                <w:rFonts w:ascii="Century Gothic" w:hAnsi="Century Gothic" w:cs="Times New Roman"/>
-                <w:sz w:val="10"/>
-                <w:szCs w:val="10"/>
-              </w:rPr>
-              <w:t>indicazioni</w:t>
-            </w:r>
-            <w:proofErr w:type="spellEnd"/>
-            <w:r>
-              <w:rPr>
-                <w:rFonts w:ascii="Century Gothic" w:hAnsi="Century Gothic" w:cs="Times New Roman"/>
-                <w:sz w:val="10"/>
-                <w:szCs w:val="10"/>
-              </w:rPr>
-              <w:t xml:space="preserve"> da </w:t>
-            </w:r>
-            <w:proofErr w:type="spellStart"/>
-            <w:r>
-              <w:rPr>
-                <w:rFonts w:ascii="Century Gothic" w:hAnsi="Century Gothic" w:cs="Times New Roman"/>
-                <w:sz w:val="10"/>
-                <w:szCs w:val="10"/>
-              </w:rPr>
-              <w:t>parte</w:t>
-            </w:r>
-            <w:proofErr w:type="spellEnd"/>
-            <w:r>
-              <w:rPr>
-                <w:rFonts w:ascii="Century Gothic" w:hAnsi="Century Gothic" w:cs="Times New Roman"/>
-                <w:sz w:val="10"/>
-                <w:szCs w:val="10"/>
-              </w:rPr>
-              <w:t xml:space="preserve"> del </w:t>
-            </w:r>
-            <w:proofErr w:type="spellStart"/>
-            <w:r>
-              <w:rPr>
-                <w:rFonts w:ascii="Century Gothic" w:hAnsi="Century Gothic" w:cs="Times New Roman"/>
-                <w:sz w:val="10"/>
-                <w:szCs w:val="10"/>
-              </w:rPr>
-              <w:t>cliente</w:t>
-            </w:r>
-            <w:proofErr w:type="spellEnd"/>
-            <w:r>
-              <w:rPr>
-                <w:rFonts w:ascii="Century Gothic" w:hAnsi="Century Gothic" w:cs="Times New Roman"/>
-                <w:sz w:val="10"/>
-                <w:szCs w:val="10"/>
-              </w:rPr>
-              <w:t>.</w:t>
+              <w:t>I campioni saranno conservati per 20gg dalla data di fine prova, salvo diverse indicazioni da parte del cliente.</w:t>
             </w:r>
           </w:p>
           <w:p>
@@ -6050,7 +4682,6 @@
               </w:rPr>
               <w:t xml:space="preserve"> </w:t>
             </w:r>
-            <w:proofErr w:type="spellStart"/>
             <w:r>
               <w:rPr>
                 <w:rFonts w:ascii="Century Gothic" w:hAnsi="Century Gothic" w:cs="Times New Roman"/>
@@ -6059,7 +4690,6 @@
               </w:rPr>
               <w:t>dichiara</w:t>
             </w:r>
-            <w:proofErr w:type="spellEnd"/>
             <w:r>
               <w:rPr>
                 <w:rFonts w:ascii="Century Gothic" w:hAnsi="Century Gothic" w:cs="Times New Roman"/>
@@ -6069,7 +4699,6 @@
               </w:rPr>
               <w:t xml:space="preserve"> </w:t>
             </w:r>
-            <w:proofErr w:type="spellStart"/>
             <w:r>
               <w:rPr>
                 <w:rFonts w:ascii="Century Gothic" w:hAnsi="Century Gothic" w:cs="Times New Roman"/>
@@ -6078,7 +4707,6 @@
               </w:rPr>
               <w:t>che</w:t>
             </w:r>
-            <w:proofErr w:type="spellEnd"/>
             <w:r>
               <w:rPr>
                 <w:rFonts w:ascii="Century Gothic" w:hAnsi="Century Gothic" w:cs="Times New Roman"/>
@@ -6088,7 +4716,6 @@
               </w:rPr>
               <w:t xml:space="preserve"> </w:t>
             </w:r>
-            <w:proofErr w:type="spellStart"/>
             <w:r>
               <w:rPr>
                 <w:rFonts w:ascii="Century Gothic" w:hAnsi="Century Gothic" w:cs="Times New Roman"/>
@@ -6097,7 +4724,6 @@
               </w:rPr>
               <w:t>i</w:t>
             </w:r>
-            <w:proofErr w:type="spellEnd"/>
             <w:r>
               <w:rPr>
                 <w:rFonts w:ascii="Century Gothic" w:hAnsi="Century Gothic" w:cs="Times New Roman"/>
@@ -6107,7 +4733,6 @@
               </w:rPr>
               <w:t xml:space="preserve"> </w:t>
             </w:r>
-            <w:proofErr w:type="spellStart"/>
             <w:r>
               <w:rPr>
                 <w:rFonts w:ascii="Century Gothic" w:hAnsi="Century Gothic" w:cs="Times New Roman"/>
@@ -6116,7 +4741,6 @@
               </w:rPr>
               <w:t>risultati</w:t>
             </w:r>
-            <w:proofErr w:type="spellEnd"/>
             <w:r>
               <w:rPr>
                 <w:rFonts w:ascii="Century Gothic" w:hAnsi="Century Gothic" w:cs="Times New Roman"/>
@@ -6126,7 +4750,6 @@
               </w:rPr>
               <w:t xml:space="preserve"> </w:t>
             </w:r>
-            <w:proofErr w:type="spellStart"/>
             <w:r>
               <w:rPr>
                 <w:rFonts w:ascii="Century Gothic" w:hAnsi="Century Gothic" w:cs="Times New Roman"/>
@@ -6135,7 +4758,6 @@
               </w:rPr>
               <w:t>ottenuti</w:t>
             </w:r>
-            <w:proofErr w:type="spellEnd"/>
             <w:r>
               <w:rPr>
                 <w:rFonts w:ascii="Century Gothic" w:hAnsi="Century Gothic" w:cs="Times New Roman"/>
@@ -6145,7 +4767,6 @@
               </w:rPr>
               <w:t xml:space="preserve"> </w:t>
             </w:r>
-            <w:proofErr w:type="spellStart"/>
             <w:r>
               <w:rPr>
                 <w:rFonts w:ascii="Century Gothic" w:hAnsi="Century Gothic" w:cs="Times New Roman"/>
@@ -6154,7 +4775,6 @@
               </w:rPr>
               <w:t>si</w:t>
             </w:r>
-            <w:proofErr w:type="spellEnd"/>
             <w:r>
               <w:rPr>
                 <w:rFonts w:ascii="Century Gothic" w:hAnsi="Century Gothic" w:cs="Times New Roman"/>
@@ -6164,7 +4784,6 @@
               </w:rPr>
               <w:t xml:space="preserve"> </w:t>
             </w:r>
-            <w:proofErr w:type="spellStart"/>
             <w:r>
               <w:rPr>
                 <w:rFonts w:ascii="Century Gothic" w:hAnsi="Century Gothic" w:cs="Times New Roman"/>
@@ -6173,7 +4792,6 @@
               </w:rPr>
               <w:t>riferiscono</w:t>
             </w:r>
-            <w:proofErr w:type="spellEnd"/>
             <w:r>
               <w:rPr>
                 <w:rFonts w:ascii="Century Gothic" w:hAnsi="Century Gothic" w:cs="Times New Roman"/>
@@ -6183,7 +4801,6 @@
               </w:rPr>
               <w:t xml:space="preserve"> </w:t>
             </w:r>
-            <w:proofErr w:type="spellStart"/>
             <w:r>
               <w:rPr>
                 <w:rFonts w:ascii="Century Gothic" w:hAnsi="Century Gothic" w:cs="Times New Roman"/>
@@ -6192,7 +4809,6 @@
               </w:rPr>
               <w:t>esclusivamente</w:t>
             </w:r>
-            <w:proofErr w:type="spellEnd"/>
             <w:r>
               <w:rPr>
                 <w:rFonts w:ascii="Century Gothic" w:hAnsi="Century Gothic" w:cs="Times New Roman"/>
@@ -6219,7 +4835,6 @@
               </w:rPr>
               <w:t xml:space="preserve"> </w:t>
             </w:r>
-            <w:proofErr w:type="spellStart"/>
             <w:r>
               <w:rPr>
                 <w:rFonts w:ascii="Century Gothic" w:hAnsi="Century Gothic" w:cs="Times New Roman"/>
@@ -6228,7 +4843,6 @@
               </w:rPr>
               <w:t>campione</w:t>
             </w:r>
-            <w:proofErr w:type="spellEnd"/>
             <w:r>
               <w:rPr>
                 <w:rFonts w:ascii="Century Gothic" w:hAnsi="Century Gothic" w:cs="Times New Roman"/>
@@ -6238,7 +4852,6 @@
               </w:rPr>
               <w:t xml:space="preserve"> </w:t>
             </w:r>
-            <w:proofErr w:type="spellStart"/>
             <w:r>
               <w:rPr>
                 <w:rFonts w:ascii="Century Gothic" w:hAnsi="Century Gothic" w:cs="Times New Roman"/>
@@ -6247,7 +4860,6 @@
               </w:rPr>
               <w:t>esaminato</w:t>
             </w:r>
-            <w:proofErr w:type="spellEnd"/>
             <w:r>
               <w:rPr>
                 <w:rFonts w:ascii="Century Gothic" w:hAnsi="Century Gothic" w:cs="Times New Roman"/>
@@ -6257,7 +4869,6 @@
               </w:rPr>
               <w:t xml:space="preserve"> </w:t>
             </w:r>
-            <w:proofErr w:type="spellStart"/>
             <w:r>
               <w:rPr>
                 <w:rFonts w:ascii="Century Gothic" w:hAnsi="Century Gothic" w:cs="Times New Roman"/>
@@ -6266,7 +4877,6 @@
               </w:rPr>
               <w:t>così</w:t>
             </w:r>
-            <w:proofErr w:type="spellEnd"/>
             <w:r>
               <w:rPr>
                 <w:rFonts w:ascii="Century Gothic" w:hAnsi="Century Gothic" w:cs="Times New Roman"/>
@@ -6293,23 +4903,13 @@
               </w:rPr>
               <w:t xml:space="preserve"> </w:t>
             </w:r>
-            <w:proofErr w:type="spellStart"/>
-            <w:r>
-              <w:rPr>
-                <w:rFonts w:ascii="Century Gothic" w:hAnsi="Century Gothic" w:cs="Times New Roman"/>
-                <w:sz w:val="10"/>
-                <w:szCs w:val="10"/>
-              </w:rPr>
-              <w:t>ricevuto</w:t>
-            </w:r>
-            <w:proofErr w:type="spellEnd"/>
-            <w:r>
-              <w:rPr>
-                <w:rFonts w:ascii="Century Gothic" w:hAnsi="Century Gothic" w:cs="Times New Roman"/>
-                <w:sz w:val="10"/>
-                <w:szCs w:val="10"/>
-              </w:rPr>
-              <w:t>.</w:t>
+            <w:r>
+              <w:rPr>
+                <w:rFonts w:ascii="Century Gothic" w:hAnsi="Century Gothic" w:cs="Times New Roman"/>
+                <w:sz w:val="10"/>
+                <w:szCs w:val="10"/>
+              </w:rPr>
+              <w:t>ricevuto.</w:t>
             </w:r>
           </w:p>
           <w:p>
@@ -6329,79 +4929,7 @@
                 <w:sz w:val="10"/>
                 <w:szCs w:val="10"/>
               </w:rPr>
-              <w:t xml:space="preserve">Le </w:t>
-            </w:r>
-            <w:proofErr w:type="spellStart"/>
-            <w:r>
-              <w:rPr>
-                <w:rFonts w:ascii="Century Gothic" w:hAnsi="Century Gothic" w:cs="Times New Roman"/>
-                <w:sz w:val="10"/>
-                <w:szCs w:val="10"/>
-              </w:rPr>
-              <w:t>firme</w:t>
-            </w:r>
-            <w:proofErr w:type="spellEnd"/>
-            <w:r>
-              <w:rPr>
-                <w:rFonts w:ascii="Century Gothic" w:hAnsi="Century Gothic" w:cs="Times New Roman"/>
-                <w:sz w:val="10"/>
-                <w:szCs w:val="10"/>
-              </w:rPr>
-              <w:t xml:space="preserve"> di </w:t>
-            </w:r>
-            <w:proofErr w:type="spellStart"/>
-            <w:r>
-              <w:rPr>
-                <w:rFonts w:ascii="Century Gothic" w:hAnsi="Century Gothic" w:cs="Times New Roman"/>
-                <w:sz w:val="10"/>
-                <w:szCs w:val="10"/>
-              </w:rPr>
-              <w:t>appovazione</w:t>
-            </w:r>
-            <w:proofErr w:type="spellEnd"/>
-            <w:r>
-              <w:rPr>
-                <w:rFonts w:ascii="Century Gothic" w:hAnsi="Century Gothic" w:cs="Times New Roman"/>
-                <w:sz w:val="10"/>
-                <w:szCs w:val="10"/>
-              </w:rPr>
-              <w:t xml:space="preserve">, </w:t>
-            </w:r>
-            <w:proofErr w:type="spellStart"/>
-            <w:r>
-              <w:rPr>
-                <w:rFonts w:ascii="Century Gothic" w:hAnsi="Century Gothic" w:cs="Times New Roman"/>
-                <w:sz w:val="10"/>
-                <w:szCs w:val="10"/>
-              </w:rPr>
-              <w:t>identificano</w:t>
-            </w:r>
-            <w:proofErr w:type="spellEnd"/>
-            <w:r>
-              <w:rPr>
-                <w:rFonts w:ascii="Century Gothic" w:hAnsi="Century Gothic" w:cs="Times New Roman"/>
-                <w:sz w:val="10"/>
-                <w:szCs w:val="10"/>
-              </w:rPr>
-              <w:t xml:space="preserve"> la fine del rapport di </w:t>
-            </w:r>
-            <w:proofErr w:type="spellStart"/>
-            <w:r>
-              <w:rPr>
-                <w:rFonts w:ascii="Century Gothic" w:hAnsi="Century Gothic" w:cs="Times New Roman"/>
-                <w:sz w:val="10"/>
-                <w:szCs w:val="10"/>
-              </w:rPr>
-              <w:t>prova</w:t>
-            </w:r>
-            <w:proofErr w:type="spellEnd"/>
-            <w:r>
-              <w:rPr>
-                <w:rFonts w:ascii="Century Gothic" w:hAnsi="Century Gothic" w:cs="Times New Roman"/>
-                <w:sz w:val="10"/>
-                <w:szCs w:val="10"/>
-              </w:rPr>
-              <w:t>.</w:t>
+              <w:t>Le firme di appovazione, identificano la fine del rapport di prova.</w:t>
             </w:r>
           </w:p>
           <w:p>
@@ -6542,41 +5070,21 @@
         </w:rPr>
         <w:t xml:space="preserve">     </w:t>
       </w:r>
-      <w:proofErr w:type="spellStart"/>
       <w:r>
         <w:rPr>
           <w:rFonts w:ascii="Century Gothic" w:hAnsi="Century Gothic"/>
           <w:sz w:val="15"/>
           <w:szCs w:val="15"/>
         </w:rPr>
-        <w:t>Tecnico</w:t>
+        <w:t xml:space="preserve">Tecnico </w:t>
       </w:r>
-      <w:proofErr w:type="spellEnd"/>
       <w:r>
         <w:rPr>
           <w:rFonts w:ascii="Century Gothic" w:hAnsi="Century Gothic"/>
           <w:sz w:val="15"/>
           <w:szCs w:val="15"/>
         </w:rPr>
-        <w:t xml:space="preserve"> </w:t>
-      </w:r>
-      <w:proofErr w:type="spellStart"/>
-      <w:r>
-        <w:rPr>
-          <w:rFonts w:ascii="Century Gothic" w:hAnsi="Century Gothic"/>
-          <w:sz w:val="15"/>
-          <w:szCs w:val="15"/>
-        </w:rPr>
-        <w:t>delle</w:t>
-      </w:r>
-      <w:proofErr w:type="spellEnd"/>
-      <w:r>
-        <w:rPr>
-          <w:rFonts w:ascii="Century Gothic" w:hAnsi="Century Gothic"/>
-          <w:sz w:val="15"/>
-          <w:szCs w:val="15"/>
-        </w:rPr>
-        <w:t xml:space="preserve"> </w:t>
+        <w:t xml:space="preserve">delle </w:t>
       </w:r>
       <w:r>
         <w:rPr>
@@ -6676,7 +5184,6 @@
       <w:pStyle w:val="Pidipagina"/>
       <w:jc w:val="center"/>
     </w:pPr>
-    <w:proofErr w:type="spellStart"/>
     <w:r>
       <w:rPr>
         <w:rFonts w:ascii="Century Gothic" w:hAnsi="Century Gothic"/>
@@ -6685,40 +5192,7 @@
         <w:sz w:val="12"/>
         <w:szCs w:val="12"/>
       </w:rPr>
-      <w:t>Tecnolab</w:t>
-    </w:r>
-    <w:proofErr w:type="spellEnd"/>
-    <w:r>
-      <w:rPr>
-        <w:rFonts w:ascii="Century Gothic" w:hAnsi="Century Gothic"/>
-        <w:b/>
-        <w:bCs/>
-        <w:sz w:val="12"/>
-        <w:szCs w:val="12"/>
-      </w:rPr>
-      <w:t xml:space="preserve"> </w:t>
-    </w:r>
-    <w:proofErr w:type="spellStart"/>
-    <w:r>
-      <w:rPr>
-        <w:rFonts w:ascii="Century Gothic" w:hAnsi="Century Gothic"/>
-        <w:b/>
-        <w:bCs/>
-        <w:sz w:val="12"/>
-        <w:szCs w:val="12"/>
-      </w:rPr>
-      <w:t>S.r.l</w:t>
-    </w:r>
-    <w:proofErr w:type="spellEnd"/>
-    <w:r>
-      <w:rPr>
-        <w:rFonts w:ascii="Century Gothic" w:hAnsi="Century Gothic"/>
-        <w:b/>
-        <w:bCs/>
-        <w:sz w:val="12"/>
-        <w:szCs w:val="12"/>
-      </w:rPr>
-      <w:t>.</w:t>
+      <w:t>Tecnolab S.r.l.</w:t>
     </w:r>
     <w:r>
       <w:rPr>
@@ -6726,16 +5200,7 @@
         <w:sz w:val="12"/>
         <w:szCs w:val="12"/>
       </w:rPr>
-      <w:t xml:space="preserve">  -  P.IVA E C.F. </w:t>
-    </w:r>
-    <w:proofErr w:type="gramStart"/>
-    <w:r>
-      <w:rPr>
-        <w:rFonts w:ascii="Century Gothic" w:hAnsi="Century Gothic"/>
-        <w:sz w:val="12"/>
-        <w:szCs w:val="12"/>
-      </w:rPr>
-      <w:t>1716037100</w:t>
+      <w:t xml:space="preserve">  -  P.IVA E C.F. 1716037100</w:t>
     </w:r>
     <w:r>
       <w:rPr>
@@ -6751,61 +5216,7 @@
         <w:sz w:val="12"/>
         <w:szCs w:val="12"/>
       </w:rPr>
-      <w:t xml:space="preserve">  -</w:t>
-    </w:r>
-    <w:proofErr w:type="gramEnd"/>
-    <w:r>
-      <w:rPr>
-        <w:rFonts w:ascii="Century Gothic" w:hAnsi="Century Gothic"/>
-        <w:sz w:val="12"/>
-        <w:szCs w:val="12"/>
-      </w:rPr>
-      <w:t xml:space="preserve"> </w:t>
-    </w:r>
-    <w:proofErr w:type="gramStart"/>
-    <w:r>
-      <w:rPr>
-        <w:rFonts w:ascii="Century Gothic" w:hAnsi="Century Gothic"/>
-        <w:sz w:val="12"/>
-        <w:szCs w:val="12"/>
-      </w:rPr>
-      <w:t>SEDE  OPERATIVA</w:t>
-    </w:r>
-    <w:proofErr w:type="gramEnd"/>
-    <w:r>
-      <w:rPr>
-        <w:rFonts w:ascii="Century Gothic" w:hAnsi="Century Gothic"/>
-        <w:sz w:val="12"/>
-        <w:szCs w:val="12"/>
-      </w:rPr>
-      <w:t xml:space="preserve"> : Via </w:t>
-    </w:r>
-    <w:proofErr w:type="spellStart"/>
-    <w:r>
-      <w:rPr>
-        <w:rFonts w:ascii="Century Gothic" w:hAnsi="Century Gothic"/>
-        <w:sz w:val="12"/>
-        <w:szCs w:val="12"/>
-      </w:rPr>
-      <w:t>dell’informatica</w:t>
-    </w:r>
-    <w:proofErr w:type="spellEnd"/>
-    <w:r>
-      <w:rPr>
-        <w:rFonts w:ascii="Century Gothic" w:hAnsi="Century Gothic"/>
-        <w:sz w:val="12"/>
-        <w:szCs w:val="12"/>
-      </w:rPr>
-      <w:t xml:space="preserve"> </w:t>
-    </w:r>
-    <w:proofErr w:type="gramStart"/>
-    <w:r>
-      <w:rPr>
-        <w:rFonts w:ascii="Century Gothic" w:hAnsi="Century Gothic"/>
-        <w:sz w:val="12"/>
-        <w:szCs w:val="12"/>
-      </w:rPr>
-      <w:t xml:space="preserve">3  </w:t>
+      <w:t xml:space="preserve">  - SEDE  OPERATIVA : Via dell’informatica 3  </w:t>
     </w:r>
     <w:r>
       <w:rPr>
@@ -6813,16 +5224,7 @@
         <w:sz w:val="12"/>
         <w:szCs w:val="12"/>
       </w:rPr>
-      <w:t>-</w:t>
-    </w:r>
-    <w:proofErr w:type="gramEnd"/>
-    <w:r>
-      <w:rPr>
-        <w:rFonts w:ascii="Century Gothic" w:hAnsi="Century Gothic"/>
-        <w:sz w:val="12"/>
-        <w:szCs w:val="12"/>
-      </w:rPr>
-      <w:t xml:space="preserve"> </w:t>
+      <w:t xml:space="preserve">- </w:t>
     </w:r>
     <w:r>
       <w:rPr>
@@ -6830,61 +5232,7 @@
         <w:sz w:val="12"/>
         <w:szCs w:val="12"/>
       </w:rPr>
-      <w:t xml:space="preserve">00071 Santa </w:t>
-    </w:r>
-    <w:proofErr w:type="gramStart"/>
-    <w:r>
-      <w:rPr>
-        <w:rFonts w:ascii="Century Gothic" w:hAnsi="Century Gothic"/>
-        <w:sz w:val="12"/>
-        <w:szCs w:val="12"/>
-      </w:rPr>
-      <w:t>Palomba  -</w:t>
-    </w:r>
-    <w:proofErr w:type="gramEnd"/>
-    <w:r>
-      <w:rPr>
-        <w:rFonts w:ascii="Century Gothic" w:hAnsi="Century Gothic"/>
-        <w:sz w:val="12"/>
-        <w:szCs w:val="12"/>
-      </w:rPr>
-      <w:t xml:space="preserve"> </w:t>
-    </w:r>
-    <w:proofErr w:type="spellStart"/>
-    <w:r>
-      <w:rPr>
-        <w:rFonts w:ascii="Century Gothic" w:hAnsi="Century Gothic"/>
-        <w:sz w:val="12"/>
-        <w:szCs w:val="12"/>
-      </w:rPr>
-      <w:t>Pomezia</w:t>
-    </w:r>
-    <w:proofErr w:type="spellEnd"/>
-    <w:r>
-      <w:rPr>
-        <w:rFonts w:ascii="Century Gothic" w:hAnsi="Century Gothic"/>
-        <w:sz w:val="12"/>
-        <w:szCs w:val="12"/>
-      </w:rPr>
-      <w:t xml:space="preserve"> (</w:t>
-    </w:r>
-    <w:proofErr w:type="gramStart"/>
-    <w:r>
-      <w:rPr>
-        <w:rFonts w:ascii="Century Gothic" w:hAnsi="Century Gothic"/>
-        <w:sz w:val="12"/>
-        <w:szCs w:val="12"/>
-      </w:rPr>
-      <w:t>RM)  Mail</w:t>
-    </w:r>
-    <w:proofErr w:type="gramEnd"/>
-    <w:r>
-      <w:rPr>
-        <w:rFonts w:ascii="Century Gothic" w:hAnsi="Century Gothic"/>
-        <w:sz w:val="12"/>
-        <w:szCs w:val="12"/>
-      </w:rPr>
-      <w:t xml:space="preserve"> : </w:t>
+      <w:t xml:space="preserve">00071 Santa Palomba  - Pomezia (RM)  Mail : </w:t>
     </w:r>
     <w:hyperlink r:id="rId1" w:history="1">
       <w:r>

</xml_diff>